<commit_message>
Started the 5730 issue
</commit_message>
<xml_diff>
--- a/Entrega 3/T3ESOF.docx
+++ b/Entrega 3/T3ESOF.docx
@@ -482,7 +482,18 @@
           <w:szCs w:val="24"/>
           <w:lang w:val="en-US"/>
         </w:rPr>
-        <w:t xml:space="preserve">Allow define which files should run before others. </w:t>
+        <w:t>Allow d</w:t>
+      </w:r>
+      <w:bookmarkStart w:id="0" w:name="_GoBack"/>
+      <w:bookmarkEnd w:id="0"/>
+      <w:r>
+        <w:rPr>
+          <w:rFonts w:ascii="Times New Roman" w:hAnsi="Times New Roman" w:cs="Times New Roman"/>
+          <w:sz w:val="24"/>
+          <w:szCs w:val="24"/>
+          <w:lang w:val="en-US"/>
+        </w:rPr>
+        <w:t xml:space="preserve">efine which files should run before others. </w:t>
       </w:r>
     </w:p>
     <w:p>
@@ -1485,48 +1496,6 @@
     </w:p>
     <w:p>
       <w:pPr>
-        <w:pStyle w:val="Cabealho1"/>
-        <w:shd w:val="clear" w:color="auto" w:fill="FFFFFF"/>
-        <w:spacing w:before="0" w:beforeAutospacing="0" w:after="0" w:afterAutospacing="0"/>
-        <w:ind w:right="2250"/>
-        <w:jc w:val="both"/>
-        <w:rPr>
-          <w:rFonts w:ascii="Segoe UI" w:hAnsi="Segoe UI" w:cs="Segoe UI"/>
-          <w:b w:val="0"/>
-          <w:bCs w:val="0"/>
-          <w:color w:val="24292E"/>
-          <w:lang w:val="en-GB"/>
-        </w:rPr>
-      </w:pPr>
-      <w:r>
-        <w:rPr>
-          <w:sz w:val="32"/>
-          <w:szCs w:val="32"/>
-          <w:lang w:val="en-GB"/>
-        </w:rPr>
-        <w:lastRenderedPageBreak/>
-        <w:t>Issue</w:t>
-      </w:r>
-      <w:r>
-        <w:rPr>
-          <w:b w:val="0"/>
-          <w:sz w:val="32"/>
-          <w:szCs w:val="32"/>
-          <w:lang w:val="en-GB"/>
-        </w:rPr>
-        <w:t xml:space="preserve"> </w:t>
-      </w:r>
-      <w:r>
-        <w:rPr>
-          <w:sz w:val="32"/>
-          <w:szCs w:val="32"/>
-          <w:lang w:val="en-GB"/>
-        </w:rPr>
-        <w:t>Documentation</w:t>
-      </w:r>
-    </w:p>
-    <w:p>
-      <w:pPr>
         <w:jc w:val="both"/>
         <w:rPr>
           <w:rFonts w:ascii="Times New Roman" w:hAnsi="Times New Roman" w:cs="Times New Roman"/>
@@ -1537,437 +1506,470 @@
           <w:lang w:val="en-GB"/>
         </w:rPr>
       </w:pPr>
-    </w:p>
-    <w:p>
-      <w:pPr>
-        <w:jc w:val="both"/>
-        <w:rPr>
-          <w:rFonts w:ascii="Times New Roman" w:hAnsi="Times New Roman" w:cs="Times New Roman"/>
-          <w:sz w:val="24"/>
-          <w:szCs w:val="24"/>
-          <w:lang w:val="en-US"/>
-        </w:rPr>
-      </w:pPr>
-      <w:r>
-        <w:rPr>
-          <w:rFonts w:ascii="Times New Roman" w:hAnsi="Times New Roman" w:cs="Times New Roman"/>
-          <w:b/>
-          <w:sz w:val="24"/>
-          <w:szCs w:val="24"/>
-          <w:lang w:val="en-US"/>
-        </w:rPr>
-        <w:t>Issue #5730</w:t>
-      </w:r>
-      <w:r>
-        <w:rPr>
-          <w:rFonts w:ascii="Times New Roman" w:hAnsi="Times New Roman" w:cs="Times New Roman"/>
-          <w:sz w:val="24"/>
-          <w:szCs w:val="24"/>
-          <w:lang w:val="en-US"/>
-        </w:rPr>
-        <w:t xml:space="preserve">: Support dynamically detecting changes when </w:t>
-      </w:r>
-      <w:r>
-        <w:rPr>
-          <w:rFonts w:ascii="Times New Roman" w:hAnsi="Times New Roman" w:cs="Times New Roman"/>
-          <w:i/>
-          <w:sz w:val="24"/>
-          <w:szCs w:val="24"/>
-          <w:lang w:val="en-US"/>
-        </w:rPr>
-        <w:t>.gitignore</w:t>
-      </w:r>
-      <w:r>
-        <w:rPr>
-          <w:rFonts w:ascii="Times New Roman" w:hAnsi="Times New Roman" w:cs="Times New Roman"/>
-          <w:sz w:val="24"/>
-          <w:szCs w:val="24"/>
-          <w:lang w:val="en-US"/>
-        </w:rPr>
-        <w:t xml:space="preserve"> is updated</w:t>
-      </w:r>
-    </w:p>
-    <w:p>
-      <w:pPr>
-        <w:jc w:val="both"/>
-        <w:rPr>
-          <w:rFonts w:ascii="Times New Roman" w:hAnsi="Times New Roman" w:cs="Times New Roman"/>
-          <w:sz w:val="24"/>
-          <w:szCs w:val="24"/>
-          <w:lang w:val="en-US"/>
-        </w:rPr>
-      </w:pPr>
-      <w:r>
-        <w:rPr>
-          <w:rFonts w:ascii="Times New Roman" w:hAnsi="Times New Roman" w:cs="Times New Roman"/>
-          <w:sz w:val="24"/>
-          <w:szCs w:val="24"/>
-          <w:lang w:val="en-US"/>
-        </w:rPr>
-        <w:t xml:space="preserve">A certain repository has a </w:t>
-      </w:r>
-      <w:r>
-        <w:rPr>
-          <w:rFonts w:ascii="Times New Roman" w:hAnsi="Times New Roman" w:cs="Times New Roman"/>
-          <w:i/>
-          <w:sz w:val="24"/>
-          <w:szCs w:val="24"/>
-          <w:lang w:val="en-US"/>
-        </w:rPr>
-        <w:t>.</w:t>
-      </w:r>
-      <w:r>
-        <w:rPr>
-          <w:rFonts w:ascii="Times New Roman" w:hAnsi="Times New Roman" w:cs="Times New Roman"/>
-          <w:i/>
-          <w:sz w:val="24"/>
-          <w:szCs w:val="24"/>
-          <w:lang w:val="en-US"/>
-        </w:rPr>
-        <w:t>gitignore</w:t>
-      </w:r>
-      <w:r>
-        <w:rPr>
-          <w:rFonts w:ascii="Times New Roman" w:hAnsi="Times New Roman" w:cs="Times New Roman"/>
-          <w:sz w:val="24"/>
-          <w:szCs w:val="24"/>
-          <w:lang w:val="en-US"/>
-        </w:rPr>
-        <w:t xml:space="preserve"> file in it. This type of file specifies intentionally untracked files that </w:t>
-      </w:r>
-      <w:proofErr w:type="spellStart"/>
-      <w:r>
-        <w:rPr>
-          <w:rFonts w:ascii="Times New Roman" w:hAnsi="Times New Roman" w:cs="Times New Roman"/>
-          <w:sz w:val="24"/>
-          <w:szCs w:val="24"/>
-          <w:lang w:val="en-US"/>
-        </w:rPr>
-        <w:t>Git</w:t>
-      </w:r>
-      <w:proofErr w:type="spellEnd"/>
-      <w:r>
-        <w:rPr>
-          <w:rFonts w:ascii="Times New Roman" w:hAnsi="Times New Roman" w:cs="Times New Roman"/>
-          <w:sz w:val="24"/>
-          <w:szCs w:val="24"/>
-          <w:lang w:val="en-US"/>
-        </w:rPr>
-        <w:t xml:space="preserve"> should ignore. Each line in a </w:t>
-      </w:r>
-      <w:r>
-        <w:rPr>
-          <w:rFonts w:ascii="Times New Roman" w:hAnsi="Times New Roman" w:cs="Times New Roman"/>
-          <w:i/>
-          <w:sz w:val="24"/>
-          <w:szCs w:val="24"/>
-          <w:lang w:val="en-US"/>
-        </w:rPr>
-        <w:t>.</w:t>
-      </w:r>
-      <w:r>
-        <w:rPr>
-          <w:rFonts w:ascii="Times New Roman" w:hAnsi="Times New Roman" w:cs="Times New Roman"/>
-          <w:i/>
-          <w:sz w:val="24"/>
-          <w:szCs w:val="24"/>
-          <w:lang w:val="en-US"/>
-        </w:rPr>
-        <w:t>gitignore</w:t>
-      </w:r>
-      <w:r>
-        <w:rPr>
-          <w:rFonts w:ascii="Times New Roman" w:hAnsi="Times New Roman" w:cs="Times New Roman"/>
-          <w:sz w:val="24"/>
-          <w:szCs w:val="24"/>
-          <w:lang w:val="en-US"/>
-        </w:rPr>
-        <w:t xml:space="preserve"> identifies a pattern</w:t>
-      </w:r>
-      <w:r>
-        <w:rPr>
-          <w:rFonts w:ascii="Times New Roman" w:hAnsi="Times New Roman" w:cs="Times New Roman"/>
-          <w:sz w:val="24"/>
-          <w:szCs w:val="24"/>
-          <w:lang w:val="en-US"/>
-        </w:rPr>
-        <w:t xml:space="preserve"> that must be disregarded.</w:t>
-      </w:r>
-    </w:p>
-    <w:p>
-      <w:pPr>
-        <w:jc w:val="both"/>
-        <w:rPr>
-          <w:rFonts w:ascii="Times New Roman" w:hAnsi="Times New Roman" w:cs="Times New Roman"/>
-          <w:sz w:val="24"/>
-          <w:szCs w:val="24"/>
-          <w:lang w:val="en-US"/>
-        </w:rPr>
-      </w:pPr>
-      <w:r>
-        <w:rPr>
-          <w:rFonts w:ascii="Times New Roman" w:hAnsi="Times New Roman" w:cs="Times New Roman"/>
-          <w:sz w:val="24"/>
-          <w:szCs w:val="24"/>
-          <w:lang w:val="en-US"/>
-        </w:rPr>
-        <w:t xml:space="preserve">If a </w:t>
-      </w:r>
-      <w:r>
-        <w:rPr>
-          <w:rFonts w:ascii="Times New Roman" w:hAnsi="Times New Roman" w:cs="Times New Roman"/>
-          <w:i/>
-          <w:sz w:val="24"/>
-          <w:szCs w:val="24"/>
-          <w:lang w:val="en-US"/>
-        </w:rPr>
-        <w:t>*.</w:t>
-      </w:r>
-      <w:proofErr w:type="spellStart"/>
-      <w:r>
-        <w:rPr>
-          <w:rFonts w:ascii="Times New Roman" w:hAnsi="Times New Roman" w:cs="Times New Roman"/>
-          <w:i/>
-          <w:sz w:val="24"/>
-          <w:szCs w:val="24"/>
-          <w:lang w:val="en-US"/>
-        </w:rPr>
-        <w:t>js</w:t>
-      </w:r>
-      <w:proofErr w:type="spellEnd"/>
-      <w:r>
-        <w:rPr>
-          <w:rFonts w:ascii="Times New Roman" w:hAnsi="Times New Roman" w:cs="Times New Roman"/>
-          <w:sz w:val="24"/>
-          <w:szCs w:val="24"/>
-          <w:lang w:val="en-US"/>
-        </w:rPr>
-        <w:t xml:space="preserve"> is selected, then all changes in JavaScript (</w:t>
-      </w:r>
-      <w:r>
-        <w:rPr>
-          <w:rFonts w:ascii="Times New Roman" w:hAnsi="Times New Roman" w:cs="Times New Roman"/>
-          <w:i/>
-          <w:sz w:val="24"/>
-          <w:szCs w:val="24"/>
-          <w:lang w:val="en-US"/>
-        </w:rPr>
-        <w:t>.</w:t>
-      </w:r>
-      <w:proofErr w:type="spellStart"/>
-      <w:r>
-        <w:rPr>
-          <w:rFonts w:ascii="Times New Roman" w:hAnsi="Times New Roman" w:cs="Times New Roman"/>
-          <w:i/>
-          <w:sz w:val="24"/>
-          <w:szCs w:val="24"/>
-          <w:lang w:val="en-US"/>
-        </w:rPr>
-        <w:t>js</w:t>
-      </w:r>
-      <w:proofErr w:type="spellEnd"/>
-      <w:r>
-        <w:rPr>
-          <w:rFonts w:ascii="Times New Roman" w:hAnsi="Times New Roman" w:cs="Times New Roman"/>
-          <w:sz w:val="24"/>
-          <w:szCs w:val="24"/>
-          <w:lang w:val="en-US"/>
-        </w:rPr>
-        <w:t>) files will not be taken into account.</w:t>
-      </w:r>
-      <w:r>
-        <w:rPr>
-          <w:rFonts w:ascii="Times New Roman" w:hAnsi="Times New Roman" w:cs="Times New Roman"/>
-          <w:sz w:val="24"/>
-          <w:szCs w:val="24"/>
-          <w:lang w:val="en-US"/>
-        </w:rPr>
-        <w:t xml:space="preserve"> Besides this, Jest tests are coded in </w:t>
-      </w:r>
-      <w:proofErr w:type="spellStart"/>
-      <w:r>
-        <w:rPr>
-          <w:rFonts w:ascii="Times New Roman" w:hAnsi="Times New Roman" w:cs="Times New Roman"/>
-          <w:sz w:val="24"/>
-          <w:szCs w:val="24"/>
-          <w:lang w:val="en-US"/>
-        </w:rPr>
-        <w:t>TypeScript</w:t>
-      </w:r>
-      <w:proofErr w:type="spellEnd"/>
-      <w:r>
-        <w:rPr>
-          <w:rFonts w:ascii="Times New Roman" w:hAnsi="Times New Roman" w:cs="Times New Roman"/>
-          <w:sz w:val="24"/>
-          <w:szCs w:val="24"/>
-          <w:lang w:val="en-US"/>
-        </w:rPr>
-        <w:t xml:space="preserve"> files (</w:t>
-      </w:r>
-      <w:r>
-        <w:rPr>
-          <w:rFonts w:ascii="Times New Roman" w:hAnsi="Times New Roman" w:cs="Times New Roman"/>
-          <w:i/>
-          <w:sz w:val="24"/>
-          <w:szCs w:val="24"/>
-          <w:lang w:val="en-US"/>
-        </w:rPr>
-        <w:t>.</w:t>
-      </w:r>
-      <w:proofErr w:type="spellStart"/>
-      <w:r>
-        <w:rPr>
-          <w:rFonts w:ascii="Times New Roman" w:hAnsi="Times New Roman" w:cs="Times New Roman"/>
-          <w:i/>
-          <w:sz w:val="24"/>
-          <w:szCs w:val="24"/>
-          <w:lang w:val="en-US"/>
-        </w:rPr>
-        <w:t>ts</w:t>
-      </w:r>
-      <w:proofErr w:type="spellEnd"/>
-      <w:r>
-        <w:rPr>
-          <w:rFonts w:ascii="Times New Roman" w:hAnsi="Times New Roman" w:cs="Times New Roman"/>
-          <w:sz w:val="24"/>
-          <w:szCs w:val="24"/>
-          <w:lang w:val="en-US"/>
-        </w:rPr>
-        <w:t xml:space="preserve">). The problem </w:t>
-      </w:r>
-      <w:r>
-        <w:rPr>
-          <w:rFonts w:ascii="Times New Roman" w:hAnsi="Times New Roman" w:cs="Times New Roman"/>
-          <w:sz w:val="24"/>
-          <w:szCs w:val="24"/>
-          <w:lang w:val="en-US"/>
-        </w:rPr>
-        <w:t>consists in the fact</w:t>
-      </w:r>
-      <w:r>
-        <w:rPr>
-          <w:rFonts w:ascii="Times New Roman" w:hAnsi="Times New Roman" w:cs="Times New Roman"/>
-          <w:sz w:val="24"/>
-          <w:szCs w:val="24"/>
-          <w:lang w:val="en-US"/>
-        </w:rPr>
-        <w:t xml:space="preserve"> that when editing </w:t>
-      </w:r>
-      <w:r>
-        <w:rPr>
-          <w:rFonts w:ascii="Times New Roman" w:hAnsi="Times New Roman" w:cs="Times New Roman"/>
-          <w:i/>
-          <w:sz w:val="24"/>
-          <w:szCs w:val="24"/>
-          <w:lang w:val="en-US"/>
-        </w:rPr>
-        <w:t>.</w:t>
-      </w:r>
-      <w:proofErr w:type="spellStart"/>
-      <w:r>
-        <w:rPr>
-          <w:rFonts w:ascii="Times New Roman" w:hAnsi="Times New Roman" w:cs="Times New Roman"/>
-          <w:i/>
-          <w:sz w:val="24"/>
-          <w:szCs w:val="24"/>
-          <w:lang w:val="en-US"/>
-        </w:rPr>
-        <w:t>ts</w:t>
-      </w:r>
-      <w:proofErr w:type="spellEnd"/>
-      <w:r>
-        <w:rPr>
-          <w:rFonts w:ascii="Times New Roman" w:hAnsi="Times New Roman" w:cs="Times New Roman"/>
-          <w:sz w:val="24"/>
-          <w:szCs w:val="24"/>
-          <w:lang w:val="en-US"/>
-        </w:rPr>
-        <w:t xml:space="preserve">, </w:t>
-      </w:r>
-      <w:r>
-        <w:rPr>
-          <w:rFonts w:ascii="Times New Roman" w:hAnsi="Times New Roman" w:cs="Times New Roman"/>
-          <w:sz w:val="24"/>
-          <w:szCs w:val="24"/>
-          <w:lang w:val="en-US"/>
-        </w:rPr>
-        <w:t xml:space="preserve">although Jest notices the file changes, it does not run the tests. But, when removing </w:t>
-      </w:r>
-      <w:r>
-        <w:rPr>
-          <w:rFonts w:ascii="Times New Roman" w:hAnsi="Times New Roman" w:cs="Times New Roman"/>
-          <w:i/>
-          <w:sz w:val="24"/>
-          <w:szCs w:val="24"/>
-          <w:lang w:val="en-US"/>
-        </w:rPr>
-        <w:t>*.</w:t>
-      </w:r>
-      <w:proofErr w:type="spellStart"/>
-      <w:r>
-        <w:rPr>
-          <w:rFonts w:ascii="Times New Roman" w:hAnsi="Times New Roman" w:cs="Times New Roman"/>
-          <w:i/>
-          <w:sz w:val="24"/>
-          <w:szCs w:val="24"/>
-          <w:lang w:val="en-US"/>
-        </w:rPr>
-        <w:t>js</w:t>
-      </w:r>
-      <w:proofErr w:type="spellEnd"/>
-      <w:r>
-        <w:rPr>
-          <w:rFonts w:ascii="Times New Roman" w:hAnsi="Times New Roman" w:cs="Times New Roman"/>
-          <w:sz w:val="24"/>
-          <w:szCs w:val="24"/>
-          <w:lang w:val="en-US"/>
-        </w:rPr>
-        <w:t xml:space="preserve"> from the </w:t>
-      </w:r>
-      <w:r>
-        <w:rPr>
-          <w:rFonts w:ascii="Times New Roman" w:hAnsi="Times New Roman" w:cs="Times New Roman"/>
-          <w:i/>
-          <w:sz w:val="24"/>
-          <w:szCs w:val="24"/>
-          <w:lang w:val="en-US"/>
-        </w:rPr>
-        <w:t>.</w:t>
-      </w:r>
-      <w:proofErr w:type="spellStart"/>
-      <w:r>
-        <w:rPr>
-          <w:rFonts w:ascii="Times New Roman" w:hAnsi="Times New Roman" w:cs="Times New Roman"/>
-          <w:i/>
-          <w:sz w:val="24"/>
-          <w:szCs w:val="24"/>
-          <w:lang w:val="en-US"/>
-        </w:rPr>
-        <w:t>gitignore</w:t>
-      </w:r>
-      <w:proofErr w:type="spellEnd"/>
-      <w:r>
-        <w:rPr>
-          <w:rFonts w:ascii="Times New Roman" w:hAnsi="Times New Roman" w:cs="Times New Roman"/>
-          <w:sz w:val="24"/>
-          <w:szCs w:val="24"/>
-          <w:lang w:val="en-US"/>
-        </w:rPr>
-        <w:t xml:space="preserve"> the Jest runs those same tests.</w:t>
-      </w:r>
-    </w:p>
-    <w:p>
-      <w:pPr>
-        <w:jc w:val="both"/>
+      <w:r>
         <w:rPr>
           <w:rFonts w:ascii="Times New Roman" w:hAnsi="Times New Roman" w:cs="Times New Roman"/>
           <w:b/>
           <w:sz w:val="32"/>
           <w:szCs w:val="32"/>
-          <w:lang w:val="en-US"/>
-        </w:rPr>
-      </w:pPr>
-      <w:r>
+          <w:lang w:val="en-GB"/>
+        </w:rPr>
+        <w:lastRenderedPageBreak/>
+        <w:t>Issue Documentation</w:t>
+      </w:r>
+    </w:p>
+    <w:p>
+      <w:pPr>
+        <w:jc w:val="both"/>
+        <w:rPr>
+          <w:rFonts w:ascii="Times New Roman" w:hAnsi="Times New Roman" w:cs="Times New Roman"/>
+          <w:sz w:val="24"/>
+          <w:szCs w:val="24"/>
+          <w:lang w:val="en-US"/>
+        </w:rPr>
+      </w:pPr>
+      <w:r>
+        <w:rPr>
+          <w:rFonts w:ascii="Times New Roman" w:hAnsi="Times New Roman" w:cs="Times New Roman"/>
+          <w:b/>
+          <w:sz w:val="24"/>
+          <w:szCs w:val="24"/>
+          <w:lang w:val="en-US"/>
+        </w:rPr>
+        <w:t xml:space="preserve">Issue </w:t>
+      </w:r>
+      <w:r>
+        <w:rPr>
+          <w:rFonts w:ascii="Times New Roman" w:hAnsi="Times New Roman" w:cs="Times New Roman"/>
+          <w:b/>
+          <w:sz w:val="24"/>
+          <w:szCs w:val="24"/>
+          <w:lang w:val="en-US"/>
+        </w:rPr>
+        <w:t>#5730</w:t>
+      </w:r>
+      <w:r>
+        <w:rPr>
+          <w:rFonts w:ascii="Times New Roman" w:hAnsi="Times New Roman" w:cs="Times New Roman"/>
+          <w:sz w:val="24"/>
+          <w:szCs w:val="24"/>
+          <w:lang w:val="en-US"/>
+        </w:rPr>
+        <w:t>:</w:t>
+      </w:r>
+      <w:r>
+        <w:rPr>
+          <w:rFonts w:ascii="Times New Roman" w:hAnsi="Times New Roman" w:cs="Times New Roman"/>
+          <w:sz w:val="24"/>
+          <w:szCs w:val="24"/>
+          <w:lang w:val="en-US"/>
+        </w:rPr>
+        <w:t xml:space="preserve"> Support dynamically detecting changes when </w:t>
+      </w:r>
+      <w:r>
+        <w:rPr>
+          <w:rFonts w:ascii="Times New Roman" w:hAnsi="Times New Roman" w:cs="Times New Roman"/>
+          <w:i/>
+          <w:sz w:val="24"/>
+          <w:szCs w:val="24"/>
+          <w:lang w:val="en-US"/>
+        </w:rPr>
+        <w:t>.</w:t>
+      </w:r>
+      <w:proofErr w:type="spellStart"/>
+      <w:r>
+        <w:rPr>
+          <w:rFonts w:ascii="Times New Roman" w:hAnsi="Times New Roman" w:cs="Times New Roman"/>
+          <w:i/>
+          <w:sz w:val="24"/>
+          <w:szCs w:val="24"/>
+          <w:lang w:val="en-US"/>
+        </w:rPr>
+        <w:t>gitignore</w:t>
+      </w:r>
+      <w:proofErr w:type="spellEnd"/>
+      <w:r>
+        <w:rPr>
+          <w:rFonts w:ascii="Times New Roman" w:hAnsi="Times New Roman" w:cs="Times New Roman"/>
+          <w:sz w:val="24"/>
+          <w:szCs w:val="24"/>
+          <w:lang w:val="en-US"/>
+        </w:rPr>
+        <w:t xml:space="preserve"> is updated</w:t>
+      </w:r>
+    </w:p>
+    <w:p>
+      <w:pPr>
+        <w:jc w:val="both"/>
+        <w:rPr>
+          <w:rFonts w:ascii="Times New Roman" w:hAnsi="Times New Roman" w:cs="Times New Roman"/>
+          <w:sz w:val="24"/>
+          <w:szCs w:val="24"/>
+          <w:lang w:val="en-US"/>
+        </w:rPr>
+      </w:pPr>
+      <w:r>
+        <w:rPr>
+          <w:rFonts w:ascii="Times New Roman" w:hAnsi="Times New Roman" w:cs="Times New Roman"/>
+          <w:sz w:val="24"/>
+          <w:szCs w:val="24"/>
+          <w:lang w:val="en-US"/>
+        </w:rPr>
+        <w:t xml:space="preserve">A certain repository has a </w:t>
+      </w:r>
+      <w:r>
+        <w:rPr>
+          <w:rFonts w:ascii="Times New Roman" w:hAnsi="Times New Roman" w:cs="Times New Roman"/>
+          <w:i/>
+          <w:sz w:val="24"/>
+          <w:szCs w:val="24"/>
+          <w:lang w:val="en-US"/>
+        </w:rPr>
+        <w:t>.</w:t>
+      </w:r>
+      <w:r>
+        <w:rPr>
+          <w:rFonts w:ascii="Times New Roman" w:hAnsi="Times New Roman" w:cs="Times New Roman"/>
+          <w:i/>
+          <w:sz w:val="24"/>
+          <w:szCs w:val="24"/>
+          <w:lang w:val="en-US"/>
+        </w:rPr>
+        <w:t>gitignore</w:t>
+      </w:r>
+      <w:r>
+        <w:rPr>
+          <w:rFonts w:ascii="Times New Roman" w:hAnsi="Times New Roman" w:cs="Times New Roman"/>
+          <w:sz w:val="24"/>
+          <w:szCs w:val="24"/>
+          <w:lang w:val="en-US"/>
+        </w:rPr>
+        <w:t xml:space="preserve"> file in it. This type of file specifies intentionally untracked files that </w:t>
+      </w:r>
+      <w:proofErr w:type="spellStart"/>
+      <w:r>
+        <w:rPr>
+          <w:rFonts w:ascii="Times New Roman" w:hAnsi="Times New Roman" w:cs="Times New Roman"/>
+          <w:sz w:val="24"/>
+          <w:szCs w:val="24"/>
+          <w:lang w:val="en-US"/>
+        </w:rPr>
+        <w:t>Git</w:t>
+      </w:r>
+      <w:proofErr w:type="spellEnd"/>
+      <w:r>
+        <w:rPr>
+          <w:rFonts w:ascii="Times New Roman" w:hAnsi="Times New Roman" w:cs="Times New Roman"/>
+          <w:sz w:val="24"/>
+          <w:szCs w:val="24"/>
+          <w:lang w:val="en-US"/>
+        </w:rPr>
+        <w:t xml:space="preserve"> should ignore. Each line in a </w:t>
+      </w:r>
+      <w:r>
+        <w:rPr>
+          <w:rFonts w:ascii="Times New Roman" w:hAnsi="Times New Roman" w:cs="Times New Roman"/>
+          <w:i/>
+          <w:sz w:val="24"/>
+          <w:szCs w:val="24"/>
+          <w:lang w:val="en-US"/>
+        </w:rPr>
+        <w:t>.</w:t>
+      </w:r>
+      <w:r>
+        <w:rPr>
+          <w:rFonts w:ascii="Times New Roman" w:hAnsi="Times New Roman" w:cs="Times New Roman"/>
+          <w:i/>
+          <w:sz w:val="24"/>
+          <w:szCs w:val="24"/>
+          <w:lang w:val="en-US"/>
+        </w:rPr>
+        <w:t>gitignore</w:t>
+      </w:r>
+      <w:r>
+        <w:rPr>
+          <w:rFonts w:ascii="Times New Roman" w:hAnsi="Times New Roman" w:cs="Times New Roman"/>
+          <w:sz w:val="24"/>
+          <w:szCs w:val="24"/>
+          <w:lang w:val="en-US"/>
+        </w:rPr>
+        <w:t xml:space="preserve"> identifies a pattern</w:t>
+      </w:r>
+      <w:r>
+        <w:rPr>
+          <w:rFonts w:ascii="Times New Roman" w:hAnsi="Times New Roman" w:cs="Times New Roman"/>
+          <w:sz w:val="24"/>
+          <w:szCs w:val="24"/>
+          <w:lang w:val="en-US"/>
+        </w:rPr>
+        <w:t xml:space="preserve"> that must be disregarded.</w:t>
+      </w:r>
+    </w:p>
+    <w:p>
+      <w:pPr>
+        <w:jc w:val="both"/>
+        <w:rPr>
+          <w:rFonts w:ascii="Times New Roman" w:hAnsi="Times New Roman" w:cs="Times New Roman"/>
+          <w:sz w:val="24"/>
+          <w:szCs w:val="24"/>
+          <w:lang w:val="en-US"/>
+        </w:rPr>
+      </w:pPr>
+      <w:r>
+        <w:rPr>
+          <w:rFonts w:ascii="Times New Roman" w:hAnsi="Times New Roman" w:cs="Times New Roman"/>
+          <w:sz w:val="24"/>
+          <w:szCs w:val="24"/>
+          <w:lang w:val="en-US"/>
+        </w:rPr>
+        <w:t xml:space="preserve">If a </w:t>
+      </w:r>
+      <w:r>
+        <w:rPr>
+          <w:rFonts w:ascii="Times New Roman" w:hAnsi="Times New Roman" w:cs="Times New Roman"/>
+          <w:i/>
+          <w:sz w:val="24"/>
+          <w:szCs w:val="24"/>
+          <w:lang w:val="en-US"/>
+        </w:rPr>
+        <w:t>*.</w:t>
+      </w:r>
+      <w:proofErr w:type="spellStart"/>
+      <w:r>
+        <w:rPr>
+          <w:rFonts w:ascii="Times New Roman" w:hAnsi="Times New Roman" w:cs="Times New Roman"/>
+          <w:i/>
+          <w:sz w:val="24"/>
+          <w:szCs w:val="24"/>
+          <w:lang w:val="en-US"/>
+        </w:rPr>
+        <w:t>js</w:t>
+      </w:r>
+      <w:proofErr w:type="spellEnd"/>
+      <w:r>
+        <w:rPr>
+          <w:rFonts w:ascii="Times New Roman" w:hAnsi="Times New Roman" w:cs="Times New Roman"/>
+          <w:sz w:val="24"/>
+          <w:szCs w:val="24"/>
+          <w:lang w:val="en-US"/>
+        </w:rPr>
+        <w:t xml:space="preserve"> is selected, then all changes in JavaScript (</w:t>
+      </w:r>
+      <w:r>
+        <w:rPr>
+          <w:rFonts w:ascii="Times New Roman" w:hAnsi="Times New Roman" w:cs="Times New Roman"/>
+          <w:i/>
+          <w:sz w:val="24"/>
+          <w:szCs w:val="24"/>
+          <w:lang w:val="en-US"/>
+        </w:rPr>
+        <w:t>.</w:t>
+      </w:r>
+      <w:proofErr w:type="spellStart"/>
+      <w:r>
+        <w:rPr>
+          <w:rFonts w:ascii="Times New Roman" w:hAnsi="Times New Roman" w:cs="Times New Roman"/>
+          <w:i/>
+          <w:sz w:val="24"/>
+          <w:szCs w:val="24"/>
+          <w:lang w:val="en-US"/>
+        </w:rPr>
+        <w:t>js</w:t>
+      </w:r>
+      <w:proofErr w:type="spellEnd"/>
+      <w:r>
+        <w:rPr>
+          <w:rFonts w:ascii="Times New Roman" w:hAnsi="Times New Roman" w:cs="Times New Roman"/>
+          <w:sz w:val="24"/>
+          <w:szCs w:val="24"/>
+          <w:lang w:val="en-US"/>
+        </w:rPr>
+        <w:t>) files will not be taken into account.</w:t>
+      </w:r>
+      <w:r>
+        <w:rPr>
+          <w:rFonts w:ascii="Times New Roman" w:hAnsi="Times New Roman" w:cs="Times New Roman"/>
+          <w:sz w:val="24"/>
+          <w:szCs w:val="24"/>
+          <w:lang w:val="en-US"/>
+        </w:rPr>
+        <w:t xml:space="preserve"> Besides this, Jest tests are coded in </w:t>
+      </w:r>
+      <w:proofErr w:type="spellStart"/>
+      <w:r>
+        <w:rPr>
+          <w:rFonts w:ascii="Times New Roman" w:hAnsi="Times New Roman" w:cs="Times New Roman"/>
+          <w:sz w:val="24"/>
+          <w:szCs w:val="24"/>
+          <w:lang w:val="en-US"/>
+        </w:rPr>
+        <w:t>TypeScript</w:t>
+      </w:r>
+      <w:proofErr w:type="spellEnd"/>
+      <w:r>
+        <w:rPr>
+          <w:rFonts w:ascii="Times New Roman" w:hAnsi="Times New Roman" w:cs="Times New Roman"/>
+          <w:sz w:val="24"/>
+          <w:szCs w:val="24"/>
+          <w:lang w:val="en-US"/>
+        </w:rPr>
+        <w:t xml:space="preserve"> files (</w:t>
+      </w:r>
+      <w:r>
+        <w:rPr>
+          <w:rFonts w:ascii="Times New Roman" w:hAnsi="Times New Roman" w:cs="Times New Roman"/>
+          <w:i/>
+          <w:sz w:val="24"/>
+          <w:szCs w:val="24"/>
+          <w:lang w:val="en-US"/>
+        </w:rPr>
+        <w:t>.</w:t>
+      </w:r>
+      <w:proofErr w:type="spellStart"/>
+      <w:r>
+        <w:rPr>
+          <w:rFonts w:ascii="Times New Roman" w:hAnsi="Times New Roman" w:cs="Times New Roman"/>
+          <w:i/>
+          <w:sz w:val="24"/>
+          <w:szCs w:val="24"/>
+          <w:lang w:val="en-US"/>
+        </w:rPr>
+        <w:t>ts</w:t>
+      </w:r>
+      <w:proofErr w:type="spellEnd"/>
+      <w:r>
+        <w:rPr>
+          <w:rFonts w:ascii="Times New Roman" w:hAnsi="Times New Roman" w:cs="Times New Roman"/>
+          <w:sz w:val="24"/>
+          <w:szCs w:val="24"/>
+          <w:lang w:val="en-US"/>
+        </w:rPr>
+        <w:t xml:space="preserve">). The problem </w:t>
+      </w:r>
+      <w:r>
+        <w:rPr>
+          <w:rFonts w:ascii="Times New Roman" w:hAnsi="Times New Roman" w:cs="Times New Roman"/>
+          <w:sz w:val="24"/>
+          <w:szCs w:val="24"/>
+          <w:lang w:val="en-US"/>
+        </w:rPr>
+        <w:t>consists in the fact</w:t>
+      </w:r>
+      <w:r>
+        <w:rPr>
+          <w:rFonts w:ascii="Times New Roman" w:hAnsi="Times New Roman" w:cs="Times New Roman"/>
+          <w:sz w:val="24"/>
+          <w:szCs w:val="24"/>
+          <w:lang w:val="en-US"/>
+        </w:rPr>
+        <w:t xml:space="preserve"> that when editing </w:t>
+      </w:r>
+      <w:r>
+        <w:rPr>
+          <w:rFonts w:ascii="Times New Roman" w:hAnsi="Times New Roman" w:cs="Times New Roman"/>
+          <w:i/>
+          <w:sz w:val="24"/>
+          <w:szCs w:val="24"/>
+          <w:lang w:val="en-US"/>
+        </w:rPr>
+        <w:t>.</w:t>
+      </w:r>
+      <w:proofErr w:type="spellStart"/>
+      <w:r>
+        <w:rPr>
+          <w:rFonts w:ascii="Times New Roman" w:hAnsi="Times New Roman" w:cs="Times New Roman"/>
+          <w:i/>
+          <w:sz w:val="24"/>
+          <w:szCs w:val="24"/>
+          <w:lang w:val="en-US"/>
+        </w:rPr>
+        <w:t>ts</w:t>
+      </w:r>
+      <w:proofErr w:type="spellEnd"/>
+      <w:r>
+        <w:rPr>
+          <w:rFonts w:ascii="Times New Roman" w:hAnsi="Times New Roman" w:cs="Times New Roman"/>
+          <w:sz w:val="24"/>
+          <w:szCs w:val="24"/>
+          <w:lang w:val="en-US"/>
+        </w:rPr>
+        <w:t xml:space="preserve">, </w:t>
+      </w:r>
+      <w:r>
+        <w:rPr>
+          <w:rFonts w:ascii="Times New Roman" w:hAnsi="Times New Roman" w:cs="Times New Roman"/>
+          <w:sz w:val="24"/>
+          <w:szCs w:val="24"/>
+          <w:lang w:val="en-US"/>
+        </w:rPr>
+        <w:t xml:space="preserve">although Jest notices the file changes, it does not run the tests. But, when removing </w:t>
+      </w:r>
+      <w:r>
+        <w:rPr>
+          <w:rFonts w:ascii="Times New Roman" w:hAnsi="Times New Roman" w:cs="Times New Roman"/>
+          <w:i/>
+          <w:sz w:val="24"/>
+          <w:szCs w:val="24"/>
+          <w:lang w:val="en-US"/>
+        </w:rPr>
+        <w:t>*.</w:t>
+      </w:r>
+      <w:proofErr w:type="spellStart"/>
+      <w:r>
+        <w:rPr>
+          <w:rFonts w:ascii="Times New Roman" w:hAnsi="Times New Roman" w:cs="Times New Roman"/>
+          <w:i/>
+          <w:sz w:val="24"/>
+          <w:szCs w:val="24"/>
+          <w:lang w:val="en-US"/>
+        </w:rPr>
+        <w:t>js</w:t>
+      </w:r>
+      <w:proofErr w:type="spellEnd"/>
+      <w:r>
+        <w:rPr>
+          <w:rFonts w:ascii="Times New Roman" w:hAnsi="Times New Roman" w:cs="Times New Roman"/>
+          <w:sz w:val="24"/>
+          <w:szCs w:val="24"/>
+          <w:lang w:val="en-US"/>
+        </w:rPr>
+        <w:t xml:space="preserve"> from the </w:t>
+      </w:r>
+      <w:r>
+        <w:rPr>
+          <w:rFonts w:ascii="Times New Roman" w:hAnsi="Times New Roman" w:cs="Times New Roman"/>
+          <w:i/>
+          <w:sz w:val="24"/>
+          <w:szCs w:val="24"/>
+          <w:lang w:val="en-US"/>
+        </w:rPr>
+        <w:t>.</w:t>
+      </w:r>
+      <w:proofErr w:type="spellStart"/>
+      <w:r>
+        <w:rPr>
+          <w:rFonts w:ascii="Times New Roman" w:hAnsi="Times New Roman" w:cs="Times New Roman"/>
+          <w:i/>
+          <w:sz w:val="24"/>
+          <w:szCs w:val="24"/>
+          <w:lang w:val="en-US"/>
+        </w:rPr>
+        <w:t>gitignore</w:t>
+      </w:r>
+      <w:proofErr w:type="spellEnd"/>
+      <w:r>
+        <w:rPr>
+          <w:rFonts w:ascii="Times New Roman" w:hAnsi="Times New Roman" w:cs="Times New Roman"/>
+          <w:sz w:val="24"/>
+          <w:szCs w:val="24"/>
+          <w:lang w:val="en-US"/>
+        </w:rPr>
+        <w:t xml:space="preserve"> the Jest runs those same tests.</w:t>
+      </w:r>
+    </w:p>
+    <w:p>
+      <w:pPr>
+        <w:jc w:val="both"/>
         <w:rPr>
           <w:rFonts w:ascii="Times New Roman" w:hAnsi="Times New Roman" w:cs="Times New Roman"/>
           <w:b/>
@@ -1975,6 +1977,15 @@
           <w:szCs w:val="32"/>
           <w:lang w:val="en-US"/>
         </w:rPr>
+      </w:pPr>
+      <w:r>
+        <w:rPr>
+          <w:rFonts w:ascii="Times New Roman" w:hAnsi="Times New Roman" w:cs="Times New Roman"/>
+          <w:b/>
+          <w:sz w:val="32"/>
+          <w:szCs w:val="32"/>
+          <w:lang w:val="en-US"/>
+        </w:rPr>
         <w:t>Requirements</w:t>
       </w:r>
     </w:p>
@@ -1995,28 +2006,290 @@
           <w:szCs w:val="24"/>
           <w:lang w:val="en-US"/>
         </w:rPr>
-        <w:t>To solve this issue, yo</w:t>
-      </w:r>
-      <w:r>
-        <w:rPr>
-          <w:rFonts w:ascii="Times New Roman" w:hAnsi="Times New Roman" w:cs="Times New Roman"/>
-          <w:sz w:val="24"/>
-          <w:szCs w:val="24"/>
-          <w:lang w:val="en-US"/>
-        </w:rPr>
-        <w:t xml:space="preserve">u will need </w:t>
-      </w:r>
-      <w:r>
-        <w:rPr>
-          <w:rFonts w:ascii="Times New Roman" w:hAnsi="Times New Roman" w:cs="Times New Roman"/>
-          <w:sz w:val="24"/>
-          <w:szCs w:val="24"/>
-          <w:lang w:val="en-US"/>
-        </w:rPr>
-        <w:t>some basic knowledge.</w:t>
-      </w:r>
-      <w:bookmarkStart w:id="0" w:name="_GoBack"/>
-      <w:bookmarkEnd w:id="0"/>
+        <w:t>To solve this issue, you will need some basic knowledge</w:t>
+      </w:r>
+      <w:r>
+        <w:rPr>
+          <w:rFonts w:ascii="Times New Roman" w:hAnsi="Times New Roman" w:cs="Times New Roman"/>
+          <w:sz w:val="24"/>
+          <w:szCs w:val="24"/>
+          <w:lang w:val="en-US"/>
+        </w:rPr>
+        <w:t xml:space="preserve"> in how the </w:t>
+      </w:r>
+      <w:r>
+        <w:rPr>
+          <w:rFonts w:ascii="Times New Roman" w:hAnsi="Times New Roman" w:cs="Times New Roman"/>
+          <w:i/>
+          <w:sz w:val="24"/>
+          <w:szCs w:val="24"/>
+          <w:lang w:val="en-US"/>
+        </w:rPr>
+        <w:t>.</w:t>
+      </w:r>
+      <w:proofErr w:type="spellStart"/>
+      <w:r>
+        <w:rPr>
+          <w:rFonts w:ascii="Times New Roman" w:hAnsi="Times New Roman" w:cs="Times New Roman"/>
+          <w:i/>
+          <w:sz w:val="24"/>
+          <w:szCs w:val="24"/>
+          <w:lang w:val="en-US"/>
+        </w:rPr>
+        <w:t>gitignore</w:t>
+      </w:r>
+      <w:proofErr w:type="spellEnd"/>
+      <w:r>
+        <w:rPr>
+          <w:rFonts w:ascii="Times New Roman" w:hAnsi="Times New Roman" w:cs="Times New Roman"/>
+          <w:sz w:val="24"/>
+          <w:szCs w:val="24"/>
+          <w:lang w:val="en-US"/>
+        </w:rPr>
+        <w:t xml:space="preserve"> files are supposed to work</w:t>
+      </w:r>
+      <w:r>
+        <w:rPr>
+          <w:rFonts w:ascii="Times New Roman" w:hAnsi="Times New Roman" w:cs="Times New Roman"/>
+          <w:sz w:val="24"/>
+          <w:szCs w:val="24"/>
+          <w:lang w:val="en-US"/>
+        </w:rPr>
+        <w:t xml:space="preserve">. </w:t>
+      </w:r>
+    </w:p>
+    <w:p>
+      <w:pPr>
+        <w:jc w:val="both"/>
+        <w:rPr>
+          <w:rFonts w:ascii="Times New Roman" w:hAnsi="Times New Roman" w:cs="Times New Roman"/>
+          <w:sz w:val="24"/>
+          <w:szCs w:val="24"/>
+          <w:lang w:val="en-US"/>
+        </w:rPr>
+      </w:pPr>
+      <w:r>
+        <w:rPr>
+          <w:rFonts w:ascii="Times New Roman" w:hAnsi="Times New Roman" w:cs="Times New Roman"/>
+          <w:sz w:val="24"/>
+          <w:szCs w:val="24"/>
+          <w:lang w:val="en-US"/>
+        </w:rPr>
+        <w:t>The case described on the issue documentation</w:t>
+      </w:r>
+      <w:r>
+        <w:rPr>
+          <w:rFonts w:ascii="Times New Roman" w:hAnsi="Times New Roman" w:cs="Times New Roman"/>
+          <w:sz w:val="24"/>
+          <w:szCs w:val="24"/>
+          <w:lang w:val="en-US"/>
+        </w:rPr>
+        <w:t>,</w:t>
+      </w:r>
+      <w:r>
+        <w:rPr>
+          <w:rFonts w:ascii="Times New Roman" w:hAnsi="Times New Roman" w:cs="Times New Roman"/>
+          <w:sz w:val="24"/>
+          <w:szCs w:val="24"/>
+          <w:lang w:val="en-US"/>
+        </w:rPr>
+        <w:t xml:space="preserve"> implies</w:t>
+      </w:r>
+      <w:r>
+        <w:rPr>
+          <w:rFonts w:ascii="Times New Roman" w:hAnsi="Times New Roman" w:cs="Times New Roman"/>
+          <w:sz w:val="24"/>
+          <w:szCs w:val="24"/>
+          <w:lang w:val="en-US"/>
+        </w:rPr>
+        <w:t xml:space="preserve"> that the user</w:t>
+      </w:r>
+      <w:r>
+        <w:rPr>
+          <w:rFonts w:ascii="Times New Roman" w:hAnsi="Times New Roman" w:cs="Times New Roman"/>
+          <w:sz w:val="24"/>
+          <w:szCs w:val="24"/>
+          <w:lang w:val="en-US"/>
+        </w:rPr>
+        <w:t>s</w:t>
+      </w:r>
+      <w:r>
+        <w:rPr>
+          <w:rFonts w:ascii="Times New Roman" w:hAnsi="Times New Roman" w:cs="Times New Roman"/>
+          <w:sz w:val="24"/>
+          <w:szCs w:val="24"/>
+          <w:lang w:val="en-US"/>
+        </w:rPr>
+        <w:t xml:space="preserve"> trying to fix the problem inst</w:t>
+      </w:r>
+      <w:r>
+        <w:rPr>
+          <w:rFonts w:ascii="Times New Roman" w:hAnsi="Times New Roman" w:cs="Times New Roman"/>
+          <w:sz w:val="24"/>
+          <w:szCs w:val="24"/>
+          <w:lang w:val="en-US"/>
+        </w:rPr>
+        <w:t>all and use</w:t>
+      </w:r>
+      <w:r>
+        <w:rPr>
+          <w:rFonts w:ascii="Times New Roman" w:hAnsi="Times New Roman" w:cs="Times New Roman"/>
+          <w:sz w:val="24"/>
+          <w:szCs w:val="24"/>
+          <w:lang w:val="en-US"/>
+        </w:rPr>
+        <w:t xml:space="preserve"> either the suggested </w:t>
+      </w:r>
+      <w:r>
+        <w:rPr>
+          <w:rFonts w:ascii="Times New Roman" w:hAnsi="Times New Roman" w:cs="Times New Roman"/>
+          <w:i/>
+          <w:sz w:val="24"/>
+          <w:szCs w:val="24"/>
+          <w:lang w:val="en-US"/>
+        </w:rPr>
+        <w:t>Y</w:t>
+      </w:r>
+      <w:r>
+        <w:rPr>
+          <w:rFonts w:ascii="Times New Roman" w:hAnsi="Times New Roman" w:cs="Times New Roman"/>
+          <w:i/>
+          <w:sz w:val="24"/>
+          <w:szCs w:val="24"/>
+          <w:lang w:val="en-US"/>
+        </w:rPr>
+        <w:t>arn</w:t>
+      </w:r>
+      <w:r>
+        <w:rPr>
+          <w:rFonts w:ascii="Times New Roman" w:hAnsi="Times New Roman" w:cs="Times New Roman"/>
+          <w:sz w:val="24"/>
+          <w:szCs w:val="24"/>
+          <w:lang w:val="en-US"/>
+        </w:rPr>
+        <w:t xml:space="preserve"> and </w:t>
+      </w:r>
+      <w:r>
+        <w:rPr>
+          <w:rFonts w:ascii="Times New Roman" w:hAnsi="Times New Roman" w:cs="Times New Roman"/>
+          <w:i/>
+          <w:sz w:val="24"/>
+          <w:szCs w:val="24"/>
+          <w:lang w:val="en-US"/>
+        </w:rPr>
+        <w:t>NPM</w:t>
+      </w:r>
+      <w:r>
+        <w:rPr>
+          <w:rFonts w:ascii="Times New Roman" w:hAnsi="Times New Roman" w:cs="Times New Roman"/>
+          <w:sz w:val="24"/>
+          <w:szCs w:val="24"/>
+          <w:lang w:val="en-US"/>
+        </w:rPr>
+        <w:t xml:space="preserve"> or any other dependency managers</w:t>
+      </w:r>
+      <w:r>
+        <w:rPr>
+          <w:rFonts w:ascii="Times New Roman" w:hAnsi="Times New Roman" w:cs="Times New Roman"/>
+          <w:sz w:val="24"/>
+          <w:szCs w:val="24"/>
+          <w:lang w:val="en-US"/>
+        </w:rPr>
+        <w:t xml:space="preserve"> (for example, </w:t>
+      </w:r>
+      <w:r>
+        <w:rPr>
+          <w:rFonts w:ascii="Times New Roman" w:hAnsi="Times New Roman" w:cs="Times New Roman"/>
+          <w:i/>
+          <w:sz w:val="24"/>
+          <w:szCs w:val="24"/>
+          <w:lang w:val="en-US"/>
+        </w:rPr>
+        <w:t>IED</w:t>
+      </w:r>
+      <w:r>
+        <w:rPr>
+          <w:rFonts w:ascii="Times New Roman" w:hAnsi="Times New Roman" w:cs="Times New Roman"/>
+          <w:sz w:val="24"/>
+          <w:szCs w:val="24"/>
+          <w:lang w:val="en-US"/>
+        </w:rPr>
+        <w:t xml:space="preserve">, </w:t>
+      </w:r>
+      <w:r>
+        <w:rPr>
+          <w:rFonts w:ascii="Times New Roman" w:hAnsi="Times New Roman" w:cs="Times New Roman"/>
+          <w:i/>
+          <w:sz w:val="24"/>
+          <w:szCs w:val="24"/>
+          <w:lang w:val="en-US"/>
+        </w:rPr>
+        <w:t>PNPM</w:t>
+      </w:r>
+      <w:r>
+        <w:rPr>
+          <w:rFonts w:ascii="Times New Roman" w:hAnsi="Times New Roman" w:cs="Times New Roman"/>
+          <w:sz w:val="24"/>
+          <w:szCs w:val="24"/>
+          <w:lang w:val="en-US"/>
+        </w:rPr>
+        <w:t xml:space="preserve"> or </w:t>
+      </w:r>
+      <w:r>
+        <w:rPr>
+          <w:rFonts w:ascii="Times New Roman" w:hAnsi="Times New Roman" w:cs="Times New Roman"/>
+          <w:i/>
+          <w:sz w:val="24"/>
+          <w:szCs w:val="24"/>
+          <w:lang w:val="en-US"/>
+        </w:rPr>
+        <w:t>NPMD</w:t>
+      </w:r>
+      <w:r>
+        <w:rPr>
+          <w:rFonts w:ascii="Times New Roman" w:hAnsi="Times New Roman" w:cs="Times New Roman"/>
+          <w:sz w:val="24"/>
+          <w:szCs w:val="24"/>
+          <w:lang w:val="en-US"/>
+        </w:rPr>
+        <w:t>)</w:t>
+      </w:r>
+      <w:r>
+        <w:rPr>
+          <w:rFonts w:ascii="Times New Roman" w:hAnsi="Times New Roman" w:cs="Times New Roman"/>
+          <w:sz w:val="24"/>
+          <w:szCs w:val="24"/>
+          <w:lang w:val="en-US"/>
+        </w:rPr>
+        <w:t xml:space="preserve"> that Jest can work with</w:t>
+      </w:r>
+      <w:r>
+        <w:rPr>
+          <w:rFonts w:ascii="Times New Roman" w:hAnsi="Times New Roman" w:cs="Times New Roman"/>
+          <w:sz w:val="24"/>
+          <w:szCs w:val="24"/>
+          <w:lang w:val="en-US"/>
+        </w:rPr>
+        <w:t>.</w:t>
+      </w:r>
+      <w:r>
+        <w:rPr>
+          <w:rFonts w:ascii="Times New Roman" w:hAnsi="Times New Roman" w:cs="Times New Roman"/>
+          <w:sz w:val="24"/>
+          <w:szCs w:val="24"/>
+          <w:lang w:val="en-US"/>
+        </w:rPr>
+        <w:t xml:space="preserve"> These programs that are responsible for controll</w:t>
+      </w:r>
+      <w:r>
+        <w:rPr>
+          <w:rFonts w:ascii="Times New Roman" w:hAnsi="Times New Roman" w:cs="Times New Roman"/>
+          <w:sz w:val="24"/>
+          <w:szCs w:val="24"/>
+          <w:lang w:val="en-US"/>
+        </w:rPr>
+        <w:t>ing the packages will be used to the user</w:t>
+      </w:r>
       <w:r>
         <w:rPr>
           <w:rFonts w:ascii="Times New Roman" w:hAnsi="Times New Roman" w:cs="Times New Roman"/>
@@ -2026,48 +2299,24 @@
         </w:rPr>
         <w:t xml:space="preserve"> </w:t>
       </w:r>
-    </w:p>
-    <w:p>
-      <w:pPr>
-        <w:jc w:val="both"/>
-        <w:rPr>
-          <w:rFonts w:ascii="Times New Roman" w:hAnsi="Times New Roman" w:cs="Times New Roman"/>
-          <w:sz w:val="24"/>
-          <w:szCs w:val="24"/>
-          <w:lang w:val="en-US"/>
-        </w:rPr>
-      </w:pPr>
-      <w:r>
-        <w:rPr>
-          <w:rFonts w:ascii="Times New Roman" w:hAnsi="Times New Roman" w:cs="Times New Roman"/>
-          <w:sz w:val="24"/>
-          <w:szCs w:val="24"/>
-          <w:lang w:val="en-US"/>
-        </w:rPr>
-        <w:t>The case described on the issue documentation implies on environment tests when using Jest with other frameworks, like Selenium, for example. Selenium is a suite of tools to automate web browsers across many platforms.</w:t>
-      </w:r>
-    </w:p>
-    <w:p>
-      <w:pPr>
-        <w:jc w:val="both"/>
-        <w:rPr>
-          <w:rFonts w:ascii="Times New Roman" w:hAnsi="Times New Roman" w:cs="Times New Roman"/>
-          <w:sz w:val="24"/>
-          <w:szCs w:val="24"/>
-          <w:lang w:val="en-US"/>
-        </w:rPr>
-      </w:pPr>
-    </w:p>
-    <w:p>
-      <w:pPr>
-        <w:jc w:val="both"/>
-        <w:rPr>
-          <w:rFonts w:ascii="Times New Roman" w:hAnsi="Times New Roman" w:cs="Times New Roman"/>
-          <w:sz w:val="24"/>
-          <w:szCs w:val="24"/>
-          <w:lang w:val="en-US"/>
-        </w:rPr>
-      </w:pPr>
+      <w:r>
+        <w:rPr>
+          <w:rFonts w:ascii="Times New Roman" w:hAnsi="Times New Roman" w:cs="Times New Roman"/>
+          <w:sz w:val="24"/>
+          <w:szCs w:val="24"/>
+          <w:lang w:val="en-US"/>
+        </w:rPr>
+        <w:t xml:space="preserve">be able </w:t>
+      </w:r>
+      <w:r>
+        <w:rPr>
+          <w:rFonts w:ascii="Times New Roman" w:hAnsi="Times New Roman" w:cs="Times New Roman"/>
+          <w:sz w:val="24"/>
+          <w:szCs w:val="24"/>
+          <w:lang w:val="en-US"/>
+        </w:rPr>
+        <w:t>test.</w:t>
+      </w:r>
     </w:p>
     <w:p>
       <w:pPr>
@@ -2108,64 +2357,157 @@
           <w:szCs w:val="24"/>
           <w:lang w:val="en-US"/>
         </w:rPr>
-        <w:t xml:space="preserve">Need to test an email client (browser-oriented). As Jest is a robust framework, it will be used with Selenium for </w:t>
-      </w:r>
-      <w:r>
-        <w:rPr>
-          <w:rFonts w:ascii="Times New Roman" w:hAnsi="Times New Roman" w:cs="Times New Roman"/>
-          <w:b/>
-          <w:sz w:val="24"/>
-          <w:szCs w:val="24"/>
-          <w:lang w:val="en-US"/>
-        </w:rPr>
-        <w:t>environment</w:t>
-      </w:r>
-      <w:r>
-        <w:rPr>
-          <w:rFonts w:ascii="Times New Roman" w:hAnsi="Times New Roman" w:cs="Times New Roman"/>
-          <w:sz w:val="24"/>
-          <w:szCs w:val="24"/>
-          <w:lang w:val="en-US"/>
-        </w:rPr>
-        <w:t xml:space="preserve">, </w:t>
-      </w:r>
-      <w:r>
-        <w:rPr>
-          <w:rFonts w:ascii="Times New Roman" w:hAnsi="Times New Roman" w:cs="Times New Roman"/>
-          <w:b/>
-          <w:sz w:val="24"/>
-          <w:szCs w:val="24"/>
-          <w:lang w:val="en-US"/>
-        </w:rPr>
-        <w:t>unit</w:t>
-      </w:r>
-      <w:r>
-        <w:rPr>
-          <w:rFonts w:ascii="Times New Roman" w:hAnsi="Times New Roman" w:cs="Times New Roman"/>
-          <w:sz w:val="24"/>
-          <w:szCs w:val="24"/>
-          <w:lang w:val="en-US"/>
-        </w:rPr>
-        <w:t xml:space="preserve"> and </w:t>
-      </w:r>
-      <w:r>
-        <w:rPr>
-          <w:rFonts w:ascii="Times New Roman" w:hAnsi="Times New Roman" w:cs="Times New Roman"/>
-          <w:b/>
-          <w:sz w:val="24"/>
-          <w:szCs w:val="24"/>
-          <w:lang w:val="en-US"/>
-        </w:rPr>
-        <w:t>integration</w:t>
-      </w:r>
-      <w:r>
-        <w:rPr>
-          <w:rFonts w:ascii="Times New Roman" w:hAnsi="Times New Roman" w:cs="Times New Roman"/>
-          <w:sz w:val="24"/>
-          <w:szCs w:val="24"/>
-          <w:lang w:val="en-US"/>
-        </w:rPr>
-        <w:t xml:space="preserve"> coverage. The following tests are focused only in environment coverage with Selenium. The tests are:</w:t>
+        <w:t xml:space="preserve">As said before, </w:t>
+      </w:r>
+      <w:r>
+        <w:rPr>
+          <w:rFonts w:ascii="Times New Roman" w:hAnsi="Times New Roman" w:cs="Times New Roman"/>
+          <w:sz w:val="24"/>
+          <w:szCs w:val="24"/>
+          <w:lang w:val="en-US"/>
+        </w:rPr>
+        <w:t xml:space="preserve">Jest is a robust framework, </w:t>
+      </w:r>
+      <w:r>
+        <w:rPr>
+          <w:rFonts w:ascii="Times New Roman" w:hAnsi="Times New Roman" w:cs="Times New Roman"/>
+          <w:sz w:val="24"/>
+          <w:szCs w:val="24"/>
+          <w:lang w:val="en-US"/>
+        </w:rPr>
+        <w:t xml:space="preserve">so </w:t>
+      </w:r>
+      <w:r>
+        <w:rPr>
+          <w:rFonts w:ascii="Times New Roman" w:hAnsi="Times New Roman" w:cs="Times New Roman"/>
+          <w:sz w:val="24"/>
+          <w:szCs w:val="24"/>
+          <w:lang w:val="en-US"/>
+        </w:rPr>
+        <w:t xml:space="preserve">it will be used </w:t>
+      </w:r>
+      <w:r>
+        <w:rPr>
+          <w:rFonts w:ascii="Times New Roman" w:hAnsi="Times New Roman" w:cs="Times New Roman"/>
+          <w:sz w:val="24"/>
+          <w:szCs w:val="24"/>
+          <w:lang w:val="en-US"/>
+        </w:rPr>
+        <w:t xml:space="preserve">along with </w:t>
+      </w:r>
+      <w:r>
+        <w:rPr>
+          <w:rFonts w:ascii="Times New Roman" w:hAnsi="Times New Roman" w:cs="Times New Roman"/>
+          <w:i/>
+          <w:sz w:val="24"/>
+          <w:szCs w:val="24"/>
+          <w:lang w:val="en-US"/>
+        </w:rPr>
+        <w:t>Yarn</w:t>
+      </w:r>
+      <w:r>
+        <w:rPr>
+          <w:rFonts w:ascii="Times New Roman" w:hAnsi="Times New Roman" w:cs="Times New Roman"/>
+          <w:sz w:val="24"/>
+          <w:szCs w:val="24"/>
+          <w:lang w:val="en-US"/>
+        </w:rPr>
+        <w:t>/</w:t>
+      </w:r>
+      <w:r>
+        <w:rPr>
+          <w:rFonts w:ascii="Times New Roman" w:hAnsi="Times New Roman" w:cs="Times New Roman"/>
+          <w:i/>
+          <w:sz w:val="24"/>
+          <w:szCs w:val="24"/>
+          <w:lang w:val="en-US"/>
+        </w:rPr>
+        <w:t>NPM</w:t>
+      </w:r>
+      <w:r>
+        <w:rPr>
+          <w:rFonts w:ascii="Times New Roman" w:hAnsi="Times New Roman" w:cs="Times New Roman"/>
+          <w:sz w:val="24"/>
+          <w:szCs w:val="24"/>
+          <w:lang w:val="en-US"/>
+        </w:rPr>
+        <w:t xml:space="preserve"> for</w:t>
+      </w:r>
+      <w:r>
+        <w:rPr>
+          <w:rFonts w:ascii="Times New Roman" w:hAnsi="Times New Roman" w:cs="Times New Roman"/>
+          <w:b/>
+          <w:sz w:val="24"/>
+          <w:szCs w:val="24"/>
+          <w:lang w:val="en-US"/>
+        </w:rPr>
+        <w:t xml:space="preserve"> package</w:t>
+      </w:r>
+      <w:r>
+        <w:rPr>
+          <w:rFonts w:ascii="Times New Roman" w:hAnsi="Times New Roman" w:cs="Times New Roman"/>
+          <w:sz w:val="24"/>
+          <w:szCs w:val="24"/>
+          <w:lang w:val="en-US"/>
+        </w:rPr>
+        <w:t xml:space="preserve"> </w:t>
+      </w:r>
+      <w:r>
+        <w:rPr>
+          <w:rFonts w:ascii="Times New Roman" w:hAnsi="Times New Roman" w:cs="Times New Roman"/>
+          <w:sz w:val="24"/>
+          <w:szCs w:val="24"/>
+          <w:lang w:val="en-US"/>
+        </w:rPr>
+        <w:t xml:space="preserve">and </w:t>
+      </w:r>
+      <w:r>
+        <w:rPr>
+          <w:rFonts w:ascii="Times New Roman" w:hAnsi="Times New Roman" w:cs="Times New Roman"/>
+          <w:b/>
+          <w:sz w:val="24"/>
+          <w:szCs w:val="24"/>
+          <w:lang w:val="en-US"/>
+        </w:rPr>
+        <w:t xml:space="preserve">dependency </w:t>
+      </w:r>
+      <w:r>
+        <w:rPr>
+          <w:rFonts w:ascii="Times New Roman" w:hAnsi="Times New Roman" w:cs="Times New Roman"/>
+          <w:sz w:val="24"/>
+          <w:szCs w:val="24"/>
+          <w:lang w:val="en-US"/>
+        </w:rPr>
+        <w:t>management</w:t>
+      </w:r>
+      <w:r>
+        <w:rPr>
+          <w:rFonts w:ascii="Times New Roman" w:hAnsi="Times New Roman" w:cs="Times New Roman"/>
+          <w:sz w:val="24"/>
+          <w:szCs w:val="24"/>
+          <w:lang w:val="en-US"/>
+        </w:rPr>
+        <w:t xml:space="preserve">. </w:t>
+      </w:r>
+    </w:p>
+    <w:p>
+      <w:pPr>
+        <w:jc w:val="both"/>
+        <w:rPr>
+          <w:rFonts w:ascii="Times New Roman" w:hAnsi="Times New Roman" w:cs="Times New Roman"/>
+          <w:sz w:val="24"/>
+          <w:szCs w:val="24"/>
+          <w:lang w:val="en-US"/>
+        </w:rPr>
+      </w:pPr>
+      <w:r>
+        <w:rPr>
+          <w:rFonts w:ascii="Times New Roman" w:hAnsi="Times New Roman" w:cs="Times New Roman"/>
+          <w:sz w:val="24"/>
+          <w:szCs w:val="24"/>
+          <w:lang w:val="en-US"/>
+        </w:rPr>
+        <w:t>To test you must:</w:t>
       </w:r>
     </w:p>
     <w:p>
@@ -2173,7 +2515,7 @@
         <w:pStyle w:val="PargrafodaLista"/>
         <w:numPr>
           <w:ilvl w:val="0"/>
-          <w:numId w:val="1"/>
+          <w:numId w:val="2"/>
         </w:numPr>
         <w:jc w:val="both"/>
         <w:rPr>
@@ -2190,130 +2532,35 @@
           <w:szCs w:val="24"/>
           <w:lang w:val="en-US"/>
         </w:rPr>
-        <w:t>Add an account and make sure that it was added successfully;</w:t>
+        <w:t xml:space="preserve">Install the </w:t>
+      </w:r>
+      <w:r>
+        <w:rPr>
+          <w:rFonts w:ascii="Times New Roman" w:hAnsi="Times New Roman" w:cs="Times New Roman"/>
+          <w:i/>
+          <w:sz w:val="24"/>
+          <w:szCs w:val="24"/>
+          <w:lang w:val="en-US"/>
+        </w:rPr>
+        <w:t>NPM</w:t>
+      </w:r>
+      <w:r>
+        <w:rPr>
+          <w:rFonts w:ascii="Times New Roman" w:hAnsi="Times New Roman" w:cs="Times New Roman"/>
+          <w:sz w:val="24"/>
+          <w:szCs w:val="24"/>
+          <w:lang w:val="en-US"/>
+        </w:rPr>
+        <w:t>:</w:t>
       </w:r>
     </w:p>
     <w:p>
       <w:pPr>
         <w:pStyle w:val="PargrafodaLista"/>
-        <w:numPr>
-          <w:ilvl w:val="0"/>
-          <w:numId w:val="1"/>
-        </w:numPr>
-        <w:jc w:val="both"/>
-        <w:rPr>
-          <w:rFonts w:ascii="Times New Roman" w:hAnsi="Times New Roman" w:cs="Times New Roman"/>
-          <w:sz w:val="24"/>
-          <w:szCs w:val="24"/>
-          <w:lang w:val="en-US"/>
-        </w:rPr>
-      </w:pPr>
-      <w:r>
-        <w:rPr>
-          <w:rFonts w:ascii="Times New Roman" w:hAnsi="Times New Roman" w:cs="Times New Roman"/>
-          <w:sz w:val="24"/>
-          <w:szCs w:val="24"/>
-          <w:lang w:val="en-US"/>
-        </w:rPr>
-        <w:t>Check messages in the account;</w:t>
-      </w:r>
-    </w:p>
-    <w:p>
-      <w:pPr>
-        <w:pStyle w:val="PargrafodaLista"/>
-        <w:numPr>
-          <w:ilvl w:val="0"/>
-          <w:numId w:val="1"/>
-        </w:numPr>
-        <w:jc w:val="both"/>
-        <w:rPr>
-          <w:rFonts w:ascii="Times New Roman" w:hAnsi="Times New Roman" w:cs="Times New Roman"/>
-          <w:sz w:val="24"/>
-          <w:szCs w:val="24"/>
-          <w:lang w:val="en-US"/>
-        </w:rPr>
-      </w:pPr>
-      <w:r>
-        <w:rPr>
-          <w:rFonts w:ascii="Times New Roman" w:hAnsi="Times New Roman" w:cs="Times New Roman"/>
-          <w:sz w:val="24"/>
-          <w:szCs w:val="24"/>
-          <w:lang w:val="en-US"/>
-        </w:rPr>
-        <w:t>Perform other actions (Open a message, download file, perform filtering, etc.);</w:t>
-      </w:r>
-    </w:p>
-    <w:p>
-      <w:pPr>
-        <w:pStyle w:val="PargrafodaLista"/>
-        <w:numPr>
-          <w:ilvl w:val="0"/>
-          <w:numId w:val="1"/>
-        </w:numPr>
-        <w:jc w:val="both"/>
-        <w:rPr>
-          <w:rFonts w:ascii="Times New Roman" w:hAnsi="Times New Roman" w:cs="Times New Roman"/>
-          <w:sz w:val="24"/>
-          <w:szCs w:val="24"/>
-          <w:lang w:val="en-US"/>
-        </w:rPr>
-      </w:pPr>
-      <w:r>
-        <w:rPr>
-          <w:rFonts w:ascii="Times New Roman" w:hAnsi="Times New Roman" w:cs="Times New Roman"/>
-          <w:sz w:val="24"/>
-          <w:szCs w:val="24"/>
-          <w:lang w:val="en-US"/>
-        </w:rPr>
-        <w:t>Remove the account.</w:t>
-      </w:r>
-    </w:p>
-    <w:p>
-      <w:pPr>
-        <w:ind w:left="360"/>
-        <w:jc w:val="both"/>
-        <w:rPr>
-          <w:rFonts w:ascii="Times New Roman" w:hAnsi="Times New Roman" w:cs="Times New Roman"/>
-          <w:sz w:val="24"/>
-          <w:szCs w:val="24"/>
-          <w:lang w:val="en-US"/>
-        </w:rPr>
-      </w:pPr>
-      <w:r>
-        <w:rPr>
-          <w:rFonts w:ascii="Times New Roman" w:hAnsi="Times New Roman" w:cs="Times New Roman"/>
-          <w:sz w:val="24"/>
-          <w:szCs w:val="24"/>
-          <w:lang w:val="en-US"/>
-        </w:rPr>
-        <w:t xml:space="preserve">The idea is to define in the </w:t>
-      </w:r>
-      <w:r>
-        <w:rPr>
-          <w:rFonts w:ascii="Times New Roman" w:hAnsi="Times New Roman" w:cs="Times New Roman"/>
-          <w:b/>
-          <w:sz w:val="24"/>
-          <w:szCs w:val="24"/>
-          <w:lang w:val="en-US"/>
-        </w:rPr>
-        <w:t>Jest settings</w:t>
-      </w:r>
-      <w:r>
-        <w:rPr>
-          <w:rFonts w:ascii="Times New Roman" w:hAnsi="Times New Roman" w:cs="Times New Roman"/>
-          <w:sz w:val="24"/>
-          <w:szCs w:val="24"/>
-          <w:lang w:val="en-US"/>
-        </w:rPr>
-        <w:t xml:space="preserve"> an array containing the file names and the order of files that should be ran firstly. For example:</w:t>
-      </w:r>
-    </w:p>
-    <w:p>
-      <w:pPr>
-        <w:ind w:left="360"/>
-        <w:jc w:val="both"/>
-        <w:rPr>
-          <w:rFonts w:ascii="Times New Roman" w:hAnsi="Times New Roman" w:cs="Times New Roman"/>
+        <w:jc w:val="both"/>
+        <w:rPr>
+          <w:rFonts w:ascii="Times New Roman" w:hAnsi="Times New Roman" w:cs="Times New Roman"/>
+          <w:i/>
           <w:sz w:val="24"/>
           <w:szCs w:val="24"/>
           <w:lang w:val="en-US"/>
@@ -2325,10 +2572,26 @@
           <w:lang w:eastAsia="pt-PT"/>
         </w:rPr>
         <w:drawing>
-          <wp:inline distT="0" distB="0" distL="0" distR="0" wp14:anchorId="725D30BE" wp14:editId="7C23E1BB">
-            <wp:extent cx="5400040" cy="1163320"/>
+          <wp:anchor distT="0" distB="0" distL="114300" distR="114300" simplePos="0" relativeHeight="251659264" behindDoc="1" locked="0" layoutInCell="1" allowOverlap="1" wp14:anchorId="64786F50" wp14:editId="7B534BB1">
+            <wp:simplePos x="0" y="0"/>
+            <wp:positionH relativeFrom="margin">
+              <wp:align>center</wp:align>
+            </wp:positionH>
+            <wp:positionV relativeFrom="paragraph">
+              <wp:posOffset>34290</wp:posOffset>
+            </wp:positionV>
+            <wp:extent cx="2438400" cy="441960"/>
             <wp:effectExtent l="0" t="0" r="0" b="0"/>
-            <wp:docPr id="3" name="Imagem 3"/>
+            <wp:wrapTight wrapText="bothSides">
+              <wp:wrapPolygon edited="0">
+                <wp:start x="0" y="0"/>
+                <wp:lineTo x="0" y="20483"/>
+                <wp:lineTo x="21431" y="20483"/>
+                <wp:lineTo x="21431" y="0"/>
+                <wp:lineTo x="0" y="0"/>
+              </wp:wrapPolygon>
+            </wp:wrapTight>
+            <wp:docPr id="4" name="Imagem 4" descr="C:\Users\User\Desktop\download.png"/>
             <wp:cNvGraphicFramePr>
               <a:graphicFrameLocks xmlns:a="http://schemas.openxmlformats.org/drawingml/2006/main" noChangeAspect="1"/>
             </wp:cNvGraphicFramePr>
@@ -2336,191 +2599,589 @@
               <a:graphicData uri="http://schemas.openxmlformats.org/drawingml/2006/picture">
                 <pic:pic xmlns:pic="http://schemas.openxmlformats.org/drawingml/2006/picture">
                   <pic:nvPicPr>
-                    <pic:cNvPr id="1" name=""/>
-                    <pic:cNvPicPr/>
+                    <pic:cNvPr id="0" name="Picture 1" descr="C:\Users\User\Desktop\download.png"/>
+                    <pic:cNvPicPr>
+                      <a:picLocks noChangeAspect="1" noChangeArrowheads="1"/>
+                    </pic:cNvPicPr>
                   </pic:nvPicPr>
                   <pic:blipFill>
-                    <a:blip r:embed="rId7"/>
+                    <a:blip r:embed="rId8">
+                      <a:extLst>
+                        <a:ext uri="{28A0092B-C50C-407E-A947-70E740481C1C}">
+                          <a14:useLocalDpi xmlns:a14="http://schemas.microsoft.com/office/drawing/2010/main" val="0"/>
+                        </a:ext>
+                      </a:extLst>
+                    </a:blip>
+                    <a:srcRect/>
                     <a:stretch>
                       <a:fillRect/>
                     </a:stretch>
                   </pic:blipFill>
-                  <pic:spPr>
+                  <pic:spPr bwMode="auto">
                     <a:xfrm>
                       <a:off x="0" y="0"/>
-                      <a:ext cx="5400040" cy="1163320"/>
+                      <a:ext cx="2438400" cy="441960"/>
                     </a:xfrm>
                     <a:prstGeom prst="rect">
                       <a:avLst/>
                     </a:prstGeom>
+                    <a:noFill/>
+                    <a:ln>
+                      <a:noFill/>
+                    </a:ln>
                   </pic:spPr>
                 </pic:pic>
               </a:graphicData>
             </a:graphic>
-          </wp:inline>
+            <wp14:sizeRelH relativeFrom="page">
+              <wp14:pctWidth>0</wp14:pctWidth>
+            </wp14:sizeRelH>
+            <wp14:sizeRelV relativeFrom="page">
+              <wp14:pctHeight>0</wp14:pctHeight>
+            </wp14:sizeRelV>
+          </wp:anchor>
         </w:drawing>
       </w:r>
     </w:p>
     <w:p>
       <w:pPr>
-        <w:ind w:left="360"/>
-        <w:jc w:val="both"/>
-        <w:rPr>
-          <w:rFonts w:ascii="Times New Roman" w:hAnsi="Times New Roman" w:cs="Times New Roman"/>
-          <w:sz w:val="24"/>
-          <w:szCs w:val="24"/>
-          <w:lang w:val="en-US"/>
-        </w:rPr>
-      </w:pPr>
-      <w:r>
-        <w:rPr>
-          <w:rFonts w:ascii="Times New Roman" w:hAnsi="Times New Roman" w:cs="Times New Roman"/>
-          <w:sz w:val="24"/>
-          <w:szCs w:val="24"/>
-          <w:lang w:val="en-US"/>
-        </w:rPr>
-        <w:t xml:space="preserve">So, the order of running tests would be </w:t>
-      </w:r>
-      <w:r>
-        <w:rPr>
-          <w:rFonts w:ascii="Times New Roman" w:hAnsi="Times New Roman" w:cs="Times New Roman"/>
-          <w:b/>
-          <w:sz w:val="24"/>
-          <w:szCs w:val="24"/>
-          <w:lang w:val="en-US"/>
-        </w:rPr>
-        <w:t>A.test.js</w:t>
-      </w:r>
-      <w:r>
-        <w:rPr>
-          <w:rFonts w:ascii="Times New Roman" w:hAnsi="Times New Roman" w:cs="Times New Roman"/>
-          <w:sz w:val="24"/>
-          <w:szCs w:val="24"/>
-          <w:lang w:val="en-US"/>
+        <w:pStyle w:val="PargrafodaLista"/>
+        <w:jc w:val="both"/>
+        <w:rPr>
+          <w:rFonts w:ascii="Times New Roman" w:hAnsi="Times New Roman" w:cs="Times New Roman"/>
+          <w:sz w:val="24"/>
+          <w:szCs w:val="24"/>
+          <w:lang w:val="en-US"/>
+        </w:rPr>
+      </w:pPr>
+    </w:p>
+    <w:p>
+      <w:pPr>
+        <w:pStyle w:val="PargrafodaLista"/>
+        <w:jc w:val="both"/>
+        <w:rPr>
+          <w:rFonts w:ascii="Times New Roman" w:hAnsi="Times New Roman" w:cs="Times New Roman"/>
+          <w:sz w:val="24"/>
+          <w:szCs w:val="24"/>
+          <w:lang w:val="en-US"/>
+        </w:rPr>
+      </w:pPr>
+    </w:p>
+    <w:p>
+      <w:pPr>
+        <w:pStyle w:val="PargrafodaLista"/>
+        <w:numPr>
+          <w:ilvl w:val="0"/>
+          <w:numId w:val="2"/>
+        </w:numPr>
+        <w:jc w:val="both"/>
+        <w:rPr>
+          <w:rFonts w:ascii="Times New Roman" w:hAnsi="Times New Roman" w:cs="Times New Roman"/>
+          <w:sz w:val="24"/>
+          <w:szCs w:val="24"/>
+          <w:lang w:val="en-GB"/>
+        </w:rPr>
+      </w:pPr>
+      <w:r>
+        <w:rPr>
+          <w:noProof/>
+        </w:rPr>
+        <w:pict>
+          <v:shapetype id="_x0000_t75" coordsize="21600,21600" o:spt="75" o:preferrelative="t" path="m@4@5l@4@11@9@11@9@5xe" filled="f" stroked="f">
+            <v:stroke joinstyle="miter"/>
+            <v:formulas>
+              <v:f eqn="if lineDrawn pixelLineWidth 0"/>
+              <v:f eqn="sum @0 1 0"/>
+              <v:f eqn="sum 0 0 @1"/>
+              <v:f eqn="prod @2 1 2"/>
+              <v:f eqn="prod @3 21600 pixelWidth"/>
+              <v:f eqn="prod @3 21600 pixelHeight"/>
+              <v:f eqn="sum @0 0 1"/>
+              <v:f eqn="prod @6 1 2"/>
+              <v:f eqn="prod @7 21600 pixelWidth"/>
+              <v:f eqn="sum @8 21600 0"/>
+              <v:f eqn="prod @7 21600 pixelHeight"/>
+              <v:f eqn="sum @10 21600 0"/>
+            </v:formulas>
+            <v:path o:extrusionok="f" gradientshapeok="t" o:connecttype="rect"/>
+            <o:lock v:ext="edit" aspectratio="t"/>
+          </v:shapetype>
+          <v:shape id="_x0000_s1026" type="#_x0000_t75" style="position:absolute;left:0;text-align:left;margin-left:113.7pt;margin-top:26.05pt;width:198pt;height:72.6pt;z-index:-251655168;mso-position-horizontal-relative:margin;mso-position-vertical-relative:text;mso-width-relative:page;mso-height-relative:page" wrapcoords="-82 0 -82 21377 21600 21377 21600 0 -82 0">
+            <v:imagedata r:id="rId9" o:title="download"/>
+            <w10:wrap type="tight" anchorx="margin"/>
+          </v:shape>
+        </w:pict>
+      </w:r>
+      <w:r>
+        <w:rPr>
+          <w:rFonts w:ascii="Times New Roman" w:hAnsi="Times New Roman" w:cs="Times New Roman"/>
+          <w:sz w:val="24"/>
+          <w:szCs w:val="24"/>
+          <w:lang w:val="en-GB"/>
+        </w:rPr>
+        <w:t xml:space="preserve">Create a </w:t>
+      </w:r>
+      <w:r>
+        <w:rPr>
+          <w:rFonts w:ascii="Times New Roman" w:hAnsi="Times New Roman" w:cs="Times New Roman"/>
+          <w:i/>
+          <w:sz w:val="24"/>
+          <w:szCs w:val="24"/>
+          <w:lang w:val="en-GB"/>
+        </w:rPr>
+        <w:t>sum.js</w:t>
+      </w:r>
+      <w:r>
+        <w:rPr>
+          <w:rFonts w:ascii="Times New Roman" w:hAnsi="Times New Roman" w:cs="Times New Roman"/>
+          <w:i/>
+          <w:sz w:val="24"/>
+          <w:szCs w:val="24"/>
+          <w:lang w:val="en-GB"/>
+        </w:rPr>
+        <w:t xml:space="preserve"> </w:t>
+      </w:r>
+      <w:r>
+        <w:rPr>
+          <w:rFonts w:ascii="Times New Roman" w:hAnsi="Times New Roman" w:cs="Times New Roman"/>
+          <w:sz w:val="24"/>
+          <w:szCs w:val="24"/>
+          <w:lang w:val="en-GB"/>
+        </w:rPr>
+        <w:t>file</w:t>
+      </w:r>
+      <w:r>
+        <w:rPr>
+          <w:rFonts w:ascii="Times New Roman" w:hAnsi="Times New Roman" w:cs="Times New Roman"/>
+          <w:sz w:val="24"/>
+          <w:szCs w:val="24"/>
+          <w:lang w:val="en-GB"/>
         </w:rPr>
         <w:t xml:space="preserve">, </w:t>
       </w:r>
       <w:r>
         <w:rPr>
           <w:rFonts w:ascii="Times New Roman" w:hAnsi="Times New Roman" w:cs="Times New Roman"/>
-          <w:b/>
-          <w:sz w:val="24"/>
-          <w:szCs w:val="24"/>
-          <w:lang w:val="en-US"/>
-        </w:rPr>
-        <w:t>B.test.js</w:t>
-      </w:r>
-      <w:r>
-        <w:rPr>
-          <w:rFonts w:ascii="Times New Roman" w:hAnsi="Times New Roman" w:cs="Times New Roman"/>
-          <w:sz w:val="24"/>
-          <w:szCs w:val="24"/>
-          <w:lang w:val="en-US"/>
+          <w:sz w:val="24"/>
+          <w:szCs w:val="24"/>
+          <w:lang w:val="en-GB"/>
+        </w:rPr>
+        <w:t>with the following code</w:t>
+      </w:r>
+      <w:r>
+        <w:rPr>
+          <w:rFonts w:ascii="Times New Roman" w:hAnsi="Times New Roman" w:cs="Times New Roman"/>
+          <w:sz w:val="24"/>
+          <w:szCs w:val="24"/>
+          <w:lang w:val="en-GB"/>
+        </w:rPr>
+        <w:t>:</w:t>
+      </w:r>
+    </w:p>
+    <w:p>
+      <w:pPr>
+        <w:jc w:val="both"/>
+        <w:rPr>
+          <w:rFonts w:ascii="Times New Roman" w:hAnsi="Times New Roman" w:cs="Times New Roman"/>
+          <w:sz w:val="24"/>
+          <w:szCs w:val="24"/>
+          <w:lang w:val="en-GB"/>
+        </w:rPr>
+      </w:pPr>
+    </w:p>
+    <w:p>
+      <w:pPr>
+        <w:jc w:val="both"/>
+        <w:rPr>
+          <w:rFonts w:ascii="Times New Roman" w:hAnsi="Times New Roman" w:cs="Times New Roman"/>
+          <w:sz w:val="24"/>
+          <w:szCs w:val="24"/>
+          <w:lang w:val="en-GB"/>
+        </w:rPr>
+      </w:pPr>
+    </w:p>
+    <w:p>
+      <w:pPr>
+        <w:jc w:val="both"/>
+        <w:rPr>
+          <w:rFonts w:ascii="Times New Roman" w:hAnsi="Times New Roman" w:cs="Times New Roman"/>
+          <w:sz w:val="24"/>
+          <w:szCs w:val="24"/>
+          <w:lang w:val="en-GB"/>
+        </w:rPr>
+      </w:pPr>
+    </w:p>
+    <w:p>
+      <w:pPr>
+        <w:pStyle w:val="PargrafodaLista"/>
+        <w:numPr>
+          <w:ilvl w:val="0"/>
+          <w:numId w:val="2"/>
+        </w:numPr>
+        <w:jc w:val="both"/>
+        <w:rPr>
+          <w:rFonts w:ascii="Times New Roman" w:hAnsi="Times New Roman" w:cs="Times New Roman"/>
+          <w:sz w:val="24"/>
+          <w:szCs w:val="24"/>
+          <w:lang w:val="en-GB"/>
+        </w:rPr>
+      </w:pPr>
+      <w:r>
+        <w:rPr>
+          <w:noProof/>
+        </w:rPr>
+        <w:pict>
+          <v:shape id="_x0000_s1027" type="#_x0000_t75" style="position:absolute;left:0;text-align:left;margin-left:0;margin-top:23.55pt;width:240pt;height:88.8pt;z-index:-251653120;mso-position-horizontal:center;mso-position-horizontal-relative:margin;mso-position-vertical-relative:text;mso-width-relative:page;mso-height-relative:page" wrapcoords="-68 0 -68 21417 21600 21417 21600 0 -68 0">
+            <v:imagedata r:id="rId10" o:title="download"/>
+            <w10:wrap type="tight" anchorx="margin"/>
+          </v:shape>
+        </w:pict>
+      </w:r>
+      <w:r>
+        <w:rPr>
+          <w:rFonts w:ascii="Times New Roman" w:hAnsi="Times New Roman" w:cs="Times New Roman"/>
+          <w:sz w:val="24"/>
+          <w:szCs w:val="24"/>
+          <w:lang w:val="en-GB"/>
+        </w:rPr>
+        <w:t xml:space="preserve"> </w:t>
+      </w:r>
+      <w:r>
+        <w:rPr>
+          <w:rFonts w:ascii="Times New Roman" w:hAnsi="Times New Roman" w:cs="Times New Roman"/>
+          <w:sz w:val="24"/>
+          <w:szCs w:val="24"/>
+          <w:lang w:val="en-GB"/>
+        </w:rPr>
+        <w:t xml:space="preserve">Create a </w:t>
+      </w:r>
+      <w:r>
+        <w:rPr>
+          <w:rFonts w:ascii="Times New Roman" w:hAnsi="Times New Roman" w:cs="Times New Roman"/>
+          <w:i/>
+          <w:sz w:val="24"/>
+          <w:szCs w:val="24"/>
+          <w:lang w:val="en-GB"/>
+        </w:rPr>
+        <w:t>sum.</w:t>
+      </w:r>
+      <w:r>
+        <w:rPr>
+          <w:rFonts w:ascii="Times New Roman" w:hAnsi="Times New Roman" w:cs="Times New Roman"/>
+          <w:i/>
+          <w:sz w:val="24"/>
+          <w:szCs w:val="24"/>
+          <w:lang w:val="en-GB"/>
+        </w:rPr>
+        <w:t>test.</w:t>
+      </w:r>
+      <w:r>
+        <w:rPr>
+          <w:rFonts w:ascii="Times New Roman" w:hAnsi="Times New Roman" w:cs="Times New Roman"/>
+          <w:i/>
+          <w:sz w:val="24"/>
+          <w:szCs w:val="24"/>
+          <w:lang w:val="en-GB"/>
+        </w:rPr>
+        <w:t xml:space="preserve">js </w:t>
+      </w:r>
+      <w:r>
+        <w:rPr>
+          <w:rFonts w:ascii="Times New Roman" w:hAnsi="Times New Roman" w:cs="Times New Roman"/>
+          <w:sz w:val="24"/>
+          <w:szCs w:val="24"/>
+          <w:lang w:val="en-GB"/>
+        </w:rPr>
+        <w:t>file, with the following code:</w:t>
+      </w:r>
+    </w:p>
+    <w:p>
+      <w:pPr>
+        <w:jc w:val="both"/>
+        <w:rPr>
+          <w:rFonts w:ascii="Times New Roman" w:hAnsi="Times New Roman" w:cs="Times New Roman"/>
+          <w:sz w:val="24"/>
+          <w:szCs w:val="24"/>
+          <w:lang w:val="en-GB"/>
+        </w:rPr>
+      </w:pPr>
+    </w:p>
+    <w:p>
+      <w:pPr>
+        <w:jc w:val="both"/>
+        <w:rPr>
+          <w:rFonts w:ascii="Times New Roman" w:hAnsi="Times New Roman" w:cs="Times New Roman"/>
+          <w:sz w:val="24"/>
+          <w:szCs w:val="24"/>
+          <w:lang w:val="en-GB"/>
+        </w:rPr>
+      </w:pPr>
+    </w:p>
+    <w:p>
+      <w:pPr>
+        <w:pStyle w:val="PargrafodaLista"/>
+        <w:numPr>
+          <w:ilvl w:val="0"/>
+          <w:numId w:val="2"/>
+        </w:numPr>
+        <w:jc w:val="both"/>
+        <w:rPr>
+          <w:rFonts w:ascii="Times New Roman" w:hAnsi="Times New Roman" w:cs="Times New Roman"/>
+          <w:sz w:val="24"/>
+          <w:szCs w:val="24"/>
+          <w:lang w:val="en-GB"/>
+        </w:rPr>
+      </w:pPr>
+      <w:r>
+        <w:rPr>
+          <w:noProof/>
+        </w:rPr>
+        <w:lastRenderedPageBreak/>
+        <w:pict>
+          <v:shape id="_x0000_s1028" type="#_x0000_t75" style="position:absolute;left:0;text-align:left;margin-left:119.85pt;margin-top:41.35pt;width:185.55pt;height:68.05pt;z-index:-251651072;mso-position-horizontal-relative:margin;mso-position-vertical-relative:text;mso-width-relative:page;mso-height-relative:page" wrapcoords="-71 0 -71 21405 21600 21405 21600 0 -71 0">
+            <v:imagedata r:id="rId11" o:title="download"/>
+            <w10:wrap type="tight" anchorx="margin"/>
+          </v:shape>
+        </w:pict>
+      </w:r>
+      <w:r>
+        <w:rPr>
+          <w:rFonts w:ascii="Times New Roman" w:hAnsi="Times New Roman" w:cs="Times New Roman"/>
+          <w:sz w:val="24"/>
+          <w:szCs w:val="24"/>
+          <w:lang w:val="en-GB"/>
+        </w:rPr>
+        <w:t>Modify the</w:t>
+      </w:r>
+      <w:r>
+        <w:rPr>
+          <w:rFonts w:ascii="Times New Roman" w:hAnsi="Times New Roman" w:cs="Times New Roman"/>
+          <w:sz w:val="24"/>
+          <w:szCs w:val="24"/>
+          <w:lang w:val="en-GB"/>
+        </w:rPr>
+        <w:t xml:space="preserve"> </w:t>
+      </w:r>
+      <w:proofErr w:type="spellStart"/>
+      <w:r>
+        <w:rPr>
+          <w:rFonts w:ascii="Times New Roman" w:hAnsi="Times New Roman" w:cs="Times New Roman"/>
+          <w:i/>
+          <w:sz w:val="24"/>
+          <w:szCs w:val="24"/>
+          <w:lang w:val="en-GB"/>
+        </w:rPr>
+        <w:t>package.json</w:t>
+      </w:r>
+      <w:proofErr w:type="spellEnd"/>
+      <w:r>
+        <w:rPr>
+          <w:rFonts w:ascii="Times New Roman" w:hAnsi="Times New Roman" w:cs="Times New Roman"/>
+          <w:sz w:val="24"/>
+          <w:szCs w:val="24"/>
+          <w:lang w:val="en-GB"/>
+        </w:rPr>
+        <w:t xml:space="preserve"> file</w:t>
+      </w:r>
+      <w:r>
+        <w:rPr>
+          <w:rFonts w:ascii="Times New Roman" w:hAnsi="Times New Roman" w:cs="Times New Roman"/>
+          <w:sz w:val="24"/>
+          <w:szCs w:val="24"/>
+          <w:lang w:val="en-GB"/>
         </w:rPr>
         <w:t xml:space="preserve">, </w:t>
       </w:r>
       <w:r>
         <w:rPr>
           <w:rFonts w:ascii="Times New Roman" w:hAnsi="Times New Roman" w:cs="Times New Roman"/>
-          <w:b/>
-          <w:sz w:val="24"/>
-          <w:szCs w:val="24"/>
-          <w:lang w:val="en-US"/>
-        </w:rPr>
-        <w:t>C.test.js</w:t>
-      </w:r>
-      <w:r>
-        <w:rPr>
-          <w:rFonts w:ascii="Times New Roman" w:hAnsi="Times New Roman" w:cs="Times New Roman"/>
-          <w:sz w:val="24"/>
-          <w:szCs w:val="24"/>
-          <w:lang w:val="en-US"/>
-        </w:rPr>
-        <w:t xml:space="preserve">, </w:t>
-      </w:r>
-      <w:proofErr w:type="gramStart"/>
-      <w:r>
-        <w:rPr>
-          <w:rFonts w:ascii="Times New Roman" w:hAnsi="Times New Roman" w:cs="Times New Roman"/>
-          <w:b/>
-          <w:sz w:val="24"/>
-          <w:szCs w:val="24"/>
-          <w:lang w:val="en-US"/>
-        </w:rPr>
-        <w:t>D.test.js</w:t>
-      </w:r>
-      <w:proofErr w:type="gramEnd"/>
-      <w:r>
-        <w:rPr>
-          <w:rFonts w:ascii="Times New Roman" w:hAnsi="Times New Roman" w:cs="Times New Roman"/>
-          <w:sz w:val="24"/>
-          <w:szCs w:val="24"/>
-          <w:lang w:val="en-US"/>
+          <w:sz w:val="24"/>
+          <w:szCs w:val="24"/>
+          <w:lang w:val="en-GB"/>
+        </w:rPr>
+        <w:t>changing the code inside the</w:t>
+      </w:r>
+      <w:r>
+        <w:rPr>
+          <w:rFonts w:ascii="Times New Roman" w:hAnsi="Times New Roman" w:cs="Times New Roman"/>
+          <w:sz w:val="24"/>
+          <w:szCs w:val="24"/>
+          <w:lang w:val="en-GB"/>
+        </w:rPr>
+        <w:t xml:space="preserve"> </w:t>
+      </w:r>
+      <w:r>
+        <w:rPr>
+          <w:rFonts w:ascii="Times New Roman" w:hAnsi="Times New Roman" w:cs="Times New Roman"/>
+          <w:i/>
+          <w:sz w:val="24"/>
+          <w:szCs w:val="24"/>
+          <w:lang w:val="en-GB"/>
+        </w:rPr>
+        <w:t>“scripts”</w:t>
+      </w:r>
+      <w:r>
+        <w:rPr>
+          <w:rFonts w:ascii="Times New Roman" w:hAnsi="Times New Roman" w:cs="Times New Roman"/>
+          <w:sz w:val="24"/>
+          <w:szCs w:val="24"/>
+          <w:lang w:val="en-GB"/>
+        </w:rPr>
+        <w:t xml:space="preserve"> </w:t>
+      </w:r>
+      <w:r>
+        <w:rPr>
+          <w:rFonts w:ascii="Times New Roman" w:hAnsi="Times New Roman" w:cs="Times New Roman"/>
+          <w:sz w:val="24"/>
+          <w:szCs w:val="24"/>
+          <w:lang w:val="en-GB"/>
+        </w:rPr>
+        <w:t>curly brackets to</w:t>
+      </w:r>
+      <w:r>
+        <w:rPr>
+          <w:rFonts w:ascii="Times New Roman" w:hAnsi="Times New Roman" w:cs="Times New Roman"/>
+          <w:sz w:val="24"/>
+          <w:szCs w:val="24"/>
+          <w:lang w:val="en-GB"/>
+        </w:rPr>
+        <w:t xml:space="preserve"> </w:t>
+      </w:r>
+      <w:r>
+        <w:rPr>
+          <w:rFonts w:ascii="Times New Roman" w:hAnsi="Times New Roman" w:cs="Times New Roman"/>
+          <w:i/>
+          <w:sz w:val="24"/>
+          <w:szCs w:val="24"/>
+          <w:lang w:val="en-GB"/>
+        </w:rPr>
+        <w:t>“"test": "jest"”</w:t>
+      </w:r>
+      <w:r>
+        <w:rPr>
+          <w:rFonts w:ascii="Times New Roman" w:hAnsi="Times New Roman" w:cs="Times New Roman"/>
+          <w:sz w:val="24"/>
+          <w:szCs w:val="24"/>
+          <w:lang w:val="en-GB"/>
+        </w:rPr>
+        <w:t>:</w:t>
+      </w:r>
+    </w:p>
+    <w:p>
+      <w:pPr>
+        <w:jc w:val="both"/>
+        <w:rPr>
+          <w:rFonts w:ascii="Times New Roman" w:hAnsi="Times New Roman" w:cs="Times New Roman"/>
+          <w:sz w:val="24"/>
+          <w:szCs w:val="24"/>
+          <w:lang w:val="en-GB"/>
+        </w:rPr>
+      </w:pPr>
+    </w:p>
+    <w:p>
+      <w:pPr>
+        <w:jc w:val="both"/>
+        <w:rPr>
+          <w:rFonts w:ascii="Times New Roman" w:hAnsi="Times New Roman" w:cs="Times New Roman"/>
+          <w:sz w:val="24"/>
+          <w:szCs w:val="24"/>
+          <w:lang w:val="en-GB"/>
+        </w:rPr>
+      </w:pPr>
+    </w:p>
+    <w:p>
+      <w:pPr>
+        <w:jc w:val="both"/>
+        <w:rPr>
+          <w:rFonts w:ascii="Times New Roman" w:hAnsi="Times New Roman" w:cs="Times New Roman"/>
+          <w:sz w:val="24"/>
+          <w:szCs w:val="24"/>
+          <w:lang w:val="en-GB"/>
+        </w:rPr>
+      </w:pPr>
+    </w:p>
+    <w:p>
+      <w:pPr>
+        <w:pStyle w:val="PargrafodaLista"/>
+        <w:numPr>
+          <w:ilvl w:val="0"/>
+          <w:numId w:val="2"/>
+        </w:numPr>
+        <w:jc w:val="both"/>
+        <w:rPr>
+          <w:rFonts w:ascii="Times New Roman" w:hAnsi="Times New Roman" w:cs="Times New Roman"/>
+          <w:sz w:val="24"/>
+          <w:szCs w:val="24"/>
+          <w:lang w:val="en-GB"/>
+        </w:rPr>
+      </w:pPr>
+      <w:r>
+        <w:rPr>
+          <w:noProof/>
+        </w:rPr>
+        <w:pict>
+          <v:shape id="_x0000_s1029" type="#_x0000_t75" style="position:absolute;left:0;text-align:left;margin-left:176.45pt;margin-top:24.05pt;width:1in;height:36pt;z-index:-251649024;mso-position-horizontal-relative:margin;mso-position-vertical-relative:text;mso-width-relative:page;mso-height-relative:page" wrapcoords="-225 0 -225 21150 21600 21150 21600 0 -225 0">
+            <v:imagedata r:id="rId12" o:title="download"/>
+            <w10:wrap type="tight" anchorx="margin"/>
+          </v:shape>
+        </w:pict>
+      </w:r>
+      <w:r>
+        <w:rPr>
+          <w:rFonts w:ascii="Times New Roman" w:hAnsi="Times New Roman" w:cs="Times New Roman"/>
+          <w:sz w:val="24"/>
+          <w:szCs w:val="24"/>
+          <w:lang w:val="en-GB"/>
+        </w:rPr>
+        <w:t>Create a file</w:t>
+      </w:r>
+      <w:r>
+        <w:rPr>
+          <w:rFonts w:ascii="Times New Roman" w:hAnsi="Times New Roman" w:cs="Times New Roman"/>
+          <w:sz w:val="24"/>
+          <w:szCs w:val="24"/>
+          <w:lang w:val="en-GB"/>
+        </w:rPr>
+        <w:t xml:space="preserve"> </w:t>
+      </w:r>
+      <w:r>
+        <w:rPr>
+          <w:rFonts w:ascii="Times New Roman" w:hAnsi="Times New Roman" w:cs="Times New Roman"/>
+          <w:sz w:val="24"/>
+          <w:szCs w:val="24"/>
+          <w:lang w:val="en-GB"/>
+        </w:rPr>
+        <w:t>named</w:t>
+      </w:r>
+      <w:r>
+        <w:rPr>
+          <w:rFonts w:ascii="Times New Roman" w:hAnsi="Times New Roman" w:cs="Times New Roman"/>
+          <w:sz w:val="24"/>
+          <w:szCs w:val="24"/>
+          <w:lang w:val="en-GB"/>
+        </w:rPr>
+        <w:t xml:space="preserve"> </w:t>
+      </w:r>
+      <w:r>
+        <w:rPr>
+          <w:rFonts w:ascii="Times New Roman" w:hAnsi="Times New Roman" w:cs="Times New Roman"/>
+          <w:i/>
+          <w:sz w:val="24"/>
+          <w:szCs w:val="24"/>
+          <w:lang w:val="en-GB"/>
         </w:rPr>
         <w:t>.</w:t>
       </w:r>
-    </w:p>
-    <w:p>
-      <w:pPr>
-        <w:ind w:left="360"/>
-        <w:jc w:val="both"/>
-        <w:rPr>
-          <w:rFonts w:ascii="Times New Roman" w:hAnsi="Times New Roman" w:cs="Times New Roman"/>
-          <w:sz w:val="24"/>
-          <w:szCs w:val="24"/>
-          <w:lang w:val="en-US"/>
-        </w:rPr>
-      </w:pPr>
-      <w:r>
-        <w:rPr>
-          <w:rFonts w:ascii="Times New Roman" w:hAnsi="Times New Roman" w:cs="Times New Roman"/>
-          <w:sz w:val="24"/>
-          <w:szCs w:val="24"/>
-          <w:lang w:val="en-US"/>
-        </w:rPr>
-        <w:lastRenderedPageBreak/>
-        <w:t>Once the tests are done, then jest could run other tests sequentially or not.</w:t>
-      </w:r>
-    </w:p>
-    <w:p>
-      <w:pPr>
-        <w:jc w:val="both"/>
-        <w:rPr>
-          <w:rFonts w:ascii="Times New Roman" w:hAnsi="Times New Roman" w:cs="Times New Roman"/>
-          <w:sz w:val="24"/>
-          <w:szCs w:val="24"/>
-          <w:lang w:val="en-US"/>
-        </w:rPr>
-      </w:pPr>
-      <w:r>
-        <w:rPr>
-          <w:rFonts w:ascii="Times New Roman" w:hAnsi="Times New Roman" w:cs="Times New Roman"/>
-          <w:sz w:val="24"/>
-          <w:szCs w:val="24"/>
-          <w:lang w:val="en-US"/>
-        </w:rPr>
-        <w:t xml:space="preserve">Jest already has a feature that run tests sequentially which is: </w:t>
-      </w:r>
-      <w:r>
-        <w:rPr>
-          <w:rFonts w:ascii="Times New Roman" w:hAnsi="Times New Roman" w:cs="Times New Roman"/>
-          <w:b/>
-          <w:sz w:val="24"/>
-          <w:szCs w:val="24"/>
-          <w:lang w:val="en-US"/>
-        </w:rPr>
-        <w:t>--</w:t>
-      </w:r>
       <w:proofErr w:type="spellStart"/>
       <w:r>
         <w:rPr>
           <w:rFonts w:ascii="Times New Roman" w:hAnsi="Times New Roman" w:cs="Times New Roman"/>
-          <w:b/>
-          <w:sz w:val="24"/>
-          <w:szCs w:val="24"/>
-          <w:lang w:val="en-US"/>
-        </w:rPr>
-        <w:t>runInBand</w:t>
+          <w:i/>
+          <w:sz w:val="24"/>
+          <w:szCs w:val="24"/>
+          <w:lang w:val="en-GB"/>
+        </w:rPr>
+        <w:t>gitignore</w:t>
       </w:r>
       <w:proofErr w:type="spellEnd"/>
       <w:r>
@@ -2528,33 +3189,209 @@
           <w:rFonts w:ascii="Times New Roman" w:hAnsi="Times New Roman" w:cs="Times New Roman"/>
           <w:sz w:val="24"/>
           <w:szCs w:val="24"/>
-          <w:lang w:val="en-US"/>
-        </w:rPr>
-        <w:t>. The problem is that it doesn’t exist a way to define which files should run firstly.</w:t>
-      </w:r>
-    </w:p>
-    <w:p>
-      <w:pPr>
-        <w:jc w:val="both"/>
-        <w:rPr>
-          <w:rFonts w:ascii="Times New Roman" w:hAnsi="Times New Roman" w:cs="Times New Roman"/>
-          <w:sz w:val="24"/>
-          <w:szCs w:val="24"/>
-          <w:lang w:val="en-US"/>
-        </w:rPr>
-      </w:pPr>
-    </w:p>
-    <w:p>
-      <w:pPr>
-        <w:jc w:val="both"/>
-        <w:rPr>
-          <w:rFonts w:ascii="Times New Roman" w:hAnsi="Times New Roman" w:cs="Times New Roman"/>
-          <w:b/>
-          <w:sz w:val="24"/>
-          <w:szCs w:val="24"/>
-          <w:lang w:val="en-US"/>
-        </w:rPr>
-      </w:pPr>
+          <w:lang w:val="en-GB"/>
+        </w:rPr>
+        <w:t xml:space="preserve">, that will be automatically hidden, </w:t>
+      </w:r>
+      <w:r>
+        <w:rPr>
+          <w:rFonts w:ascii="Times New Roman" w:hAnsi="Times New Roman" w:cs="Times New Roman"/>
+          <w:sz w:val="24"/>
+          <w:szCs w:val="24"/>
+          <w:lang w:val="en-GB"/>
+        </w:rPr>
+        <w:t>with</w:t>
+      </w:r>
+      <w:r>
+        <w:rPr>
+          <w:rFonts w:ascii="Times New Roman" w:hAnsi="Times New Roman" w:cs="Times New Roman"/>
+          <w:sz w:val="24"/>
+          <w:szCs w:val="24"/>
+          <w:lang w:val="en-GB"/>
+        </w:rPr>
+        <w:t>:</w:t>
+      </w:r>
+    </w:p>
+    <w:p>
+      <w:pPr>
+        <w:jc w:val="both"/>
+        <w:rPr>
+          <w:rFonts w:ascii="Times New Roman" w:hAnsi="Times New Roman" w:cs="Times New Roman"/>
+          <w:sz w:val="24"/>
+          <w:szCs w:val="24"/>
+          <w:lang w:val="en-GB"/>
+        </w:rPr>
+      </w:pPr>
+    </w:p>
+    <w:p>
+      <w:pPr>
+        <w:jc w:val="both"/>
+        <w:rPr>
+          <w:rFonts w:ascii="Times New Roman" w:hAnsi="Times New Roman" w:cs="Times New Roman"/>
+          <w:sz w:val="24"/>
+          <w:szCs w:val="24"/>
+          <w:lang w:val="en-GB"/>
+        </w:rPr>
+      </w:pPr>
+    </w:p>
+    <w:p>
+      <w:pPr>
+        <w:jc w:val="both"/>
+        <w:rPr>
+          <w:rFonts w:ascii="Times New Roman" w:hAnsi="Times New Roman" w:cs="Times New Roman"/>
+          <w:sz w:val="24"/>
+          <w:szCs w:val="24"/>
+          <w:u w:val="single"/>
+          <w:lang w:val="en-GB"/>
+        </w:rPr>
+      </w:pPr>
+      <w:r>
+        <w:rPr>
+          <w:rFonts w:ascii="Times New Roman" w:hAnsi="Times New Roman" w:cs="Times New Roman"/>
+          <w:sz w:val="24"/>
+          <w:szCs w:val="24"/>
+          <w:lang w:val="en-GB"/>
+        </w:rPr>
+        <w:t>After the w</w:t>
+      </w:r>
+      <w:r>
+        <w:rPr>
+          <w:rFonts w:ascii="Times New Roman" w:hAnsi="Times New Roman" w:cs="Times New Roman"/>
+          <w:sz w:val="24"/>
+          <w:szCs w:val="24"/>
+          <w:lang w:val="en-GB"/>
+        </w:rPr>
+        <w:t xml:space="preserve">hole preparation, the user must keep running the </w:t>
+      </w:r>
+      <w:r>
+        <w:rPr>
+          <w:rFonts w:ascii="Times New Roman" w:hAnsi="Times New Roman" w:cs="Times New Roman"/>
+          <w:i/>
+          <w:sz w:val="24"/>
+          <w:szCs w:val="24"/>
+          <w:lang w:val="en-GB"/>
+        </w:rPr>
+        <w:t>“</w:t>
+      </w:r>
+      <w:proofErr w:type="spellStart"/>
+      <w:r>
+        <w:rPr>
+          <w:rFonts w:ascii="Times New Roman" w:hAnsi="Times New Roman" w:cs="Times New Roman"/>
+          <w:i/>
+          <w:sz w:val="24"/>
+          <w:szCs w:val="24"/>
+          <w:lang w:val="en-GB"/>
+        </w:rPr>
+        <w:t>tsc</w:t>
+      </w:r>
+      <w:proofErr w:type="spellEnd"/>
+      <w:r>
+        <w:rPr>
+          <w:rFonts w:ascii="Times New Roman" w:hAnsi="Times New Roman" w:cs="Times New Roman"/>
+          <w:i/>
+          <w:sz w:val="24"/>
+          <w:szCs w:val="24"/>
+          <w:lang w:val="en-GB"/>
+        </w:rPr>
+        <w:t xml:space="preserve"> –watch”</w:t>
+      </w:r>
+      <w:r>
+        <w:rPr>
+          <w:rFonts w:ascii="Times New Roman" w:hAnsi="Times New Roman" w:cs="Times New Roman"/>
+          <w:sz w:val="24"/>
+          <w:szCs w:val="24"/>
+          <w:lang w:val="en-GB"/>
+        </w:rPr>
+        <w:t xml:space="preserve"> and run </w:t>
+      </w:r>
+      <w:r>
+        <w:rPr>
+          <w:rFonts w:ascii="Times New Roman" w:hAnsi="Times New Roman" w:cs="Times New Roman"/>
+          <w:i/>
+          <w:sz w:val="24"/>
+          <w:szCs w:val="24"/>
+          <w:lang w:val="en-GB"/>
+        </w:rPr>
+        <w:t>“jest –watch”</w:t>
+      </w:r>
+      <w:r>
+        <w:rPr>
+          <w:rFonts w:ascii="Times New Roman" w:hAnsi="Times New Roman" w:cs="Times New Roman"/>
+          <w:sz w:val="24"/>
+          <w:szCs w:val="24"/>
+          <w:lang w:val="en-GB"/>
+        </w:rPr>
+        <w:t xml:space="preserve">. Edit the </w:t>
+      </w:r>
+      <w:r>
+        <w:rPr>
+          <w:rFonts w:ascii="Times New Roman" w:hAnsi="Times New Roman" w:cs="Times New Roman"/>
+          <w:i/>
+          <w:sz w:val="24"/>
+          <w:szCs w:val="24"/>
+          <w:lang w:val="en-GB"/>
+        </w:rPr>
+        <w:t>sum.test.js</w:t>
+      </w:r>
+      <w:r>
+        <w:rPr>
+          <w:rFonts w:ascii="Times New Roman" w:hAnsi="Times New Roman" w:cs="Times New Roman"/>
+          <w:sz w:val="24"/>
+          <w:szCs w:val="24"/>
+          <w:lang w:val="en-GB"/>
+        </w:rPr>
+        <w:t xml:space="preserve"> and observe if the Jest notices the file ch</w:t>
+      </w:r>
+      <w:r>
+        <w:rPr>
+          <w:rFonts w:ascii="Times New Roman" w:hAnsi="Times New Roman" w:cs="Times New Roman"/>
+          <w:sz w:val="24"/>
+          <w:szCs w:val="24"/>
+          <w:lang w:val="en-GB"/>
+        </w:rPr>
+        <w:t xml:space="preserve">ange and if it runs any tests. Finally, the user should try removing the </w:t>
+      </w:r>
+      <w:r>
+        <w:rPr>
+          <w:rFonts w:ascii="Times New Roman" w:hAnsi="Times New Roman" w:cs="Times New Roman"/>
+          <w:i/>
+          <w:sz w:val="24"/>
+          <w:szCs w:val="24"/>
+          <w:lang w:val="en-GB"/>
+        </w:rPr>
+        <w:t>“*.</w:t>
+      </w:r>
+      <w:proofErr w:type="spellStart"/>
+      <w:r>
+        <w:rPr>
+          <w:rFonts w:ascii="Times New Roman" w:hAnsi="Times New Roman" w:cs="Times New Roman"/>
+          <w:i/>
+          <w:sz w:val="24"/>
+          <w:szCs w:val="24"/>
+          <w:lang w:val="en-GB"/>
+        </w:rPr>
+        <w:t>js</w:t>
+      </w:r>
+      <w:proofErr w:type="spellEnd"/>
+      <w:r>
+        <w:rPr>
+          <w:rFonts w:ascii="Times New Roman" w:hAnsi="Times New Roman" w:cs="Times New Roman"/>
+          <w:i/>
+          <w:sz w:val="24"/>
+          <w:szCs w:val="24"/>
+          <w:lang w:val="en-GB"/>
+        </w:rPr>
+        <w:t>”</w:t>
+      </w:r>
+      <w:r>
+        <w:rPr>
+          <w:rFonts w:ascii="Times New Roman" w:hAnsi="Times New Roman" w:cs="Times New Roman"/>
+          <w:sz w:val="24"/>
+          <w:szCs w:val="24"/>
+          <w:lang w:val="en-GB"/>
+        </w:rPr>
+        <w:t>, and repeat the previous process.</w:t>
+      </w:r>
     </w:p>
     <w:p>
       <w:pPr>
@@ -2827,8 +3664,97 @@
       </w:rPr>
     </w:lvl>
   </w:abstractNum>
+  <w:abstractNum w:abstractNumId="1">
+    <w:nsid w:val="41A6319A"/>
+    <w:multiLevelType w:val="hybridMultilevel"/>
+    <w:tmpl w:val="43521512"/>
+    <w:lvl w:ilvl="0" w:tplc="0816000F">
+      <w:start w:val="1"/>
+      <w:numFmt w:val="decimal"/>
+      <w:lvlText w:val="%1."/>
+      <w:lvlJc w:val="left"/>
+      <w:pPr>
+        <w:ind w:left="720" w:hanging="360"/>
+      </w:pPr>
+    </w:lvl>
+    <w:lvl w:ilvl="1" w:tplc="08160019">
+      <w:start w:val="1"/>
+      <w:numFmt w:val="lowerLetter"/>
+      <w:lvlText w:val="%2."/>
+      <w:lvlJc w:val="left"/>
+      <w:pPr>
+        <w:ind w:left="1440" w:hanging="360"/>
+      </w:pPr>
+    </w:lvl>
+    <w:lvl w:ilvl="2" w:tplc="0816001B" w:tentative="1">
+      <w:start w:val="1"/>
+      <w:numFmt w:val="lowerRoman"/>
+      <w:lvlText w:val="%3."/>
+      <w:lvlJc w:val="right"/>
+      <w:pPr>
+        <w:ind w:left="2160" w:hanging="180"/>
+      </w:pPr>
+    </w:lvl>
+    <w:lvl w:ilvl="3" w:tplc="0816000F" w:tentative="1">
+      <w:start w:val="1"/>
+      <w:numFmt w:val="decimal"/>
+      <w:lvlText w:val="%4."/>
+      <w:lvlJc w:val="left"/>
+      <w:pPr>
+        <w:ind w:left="2880" w:hanging="360"/>
+      </w:pPr>
+    </w:lvl>
+    <w:lvl w:ilvl="4" w:tplc="08160019" w:tentative="1">
+      <w:start w:val="1"/>
+      <w:numFmt w:val="lowerLetter"/>
+      <w:lvlText w:val="%5."/>
+      <w:lvlJc w:val="left"/>
+      <w:pPr>
+        <w:ind w:left="3600" w:hanging="360"/>
+      </w:pPr>
+    </w:lvl>
+    <w:lvl w:ilvl="5" w:tplc="0816001B" w:tentative="1">
+      <w:start w:val="1"/>
+      <w:numFmt w:val="lowerRoman"/>
+      <w:lvlText w:val="%6."/>
+      <w:lvlJc w:val="right"/>
+      <w:pPr>
+        <w:ind w:left="4320" w:hanging="180"/>
+      </w:pPr>
+    </w:lvl>
+    <w:lvl w:ilvl="6" w:tplc="0816000F" w:tentative="1">
+      <w:start w:val="1"/>
+      <w:numFmt w:val="decimal"/>
+      <w:lvlText w:val="%7."/>
+      <w:lvlJc w:val="left"/>
+      <w:pPr>
+        <w:ind w:left="5040" w:hanging="360"/>
+      </w:pPr>
+    </w:lvl>
+    <w:lvl w:ilvl="7" w:tplc="08160019" w:tentative="1">
+      <w:start w:val="1"/>
+      <w:numFmt w:val="lowerLetter"/>
+      <w:lvlText w:val="%8."/>
+      <w:lvlJc w:val="left"/>
+      <w:pPr>
+        <w:ind w:left="5760" w:hanging="360"/>
+      </w:pPr>
+    </w:lvl>
+    <w:lvl w:ilvl="8" w:tplc="0816001B" w:tentative="1">
+      <w:start w:val="1"/>
+      <w:numFmt w:val="lowerRoman"/>
+      <w:lvlText w:val="%9."/>
+      <w:lvlJc w:val="right"/>
+      <w:pPr>
+        <w:ind w:left="6480" w:hanging="180"/>
+      </w:pPr>
+    </w:lvl>
+  </w:abstractNum>
   <w:num w:numId="1">
     <w:abstractNumId w:val="0"/>
+  </w:num>
+  <w:num w:numId="2">
+    <w:abstractNumId w:val="1"/>
   </w:num>
 </w:numbering>
 </file>
@@ -3021,7 +3947,6 @@
   <w:style w:type="character" w:default="1" w:styleId="Tipodeletrapredefinidodopargrafo">
     <w:name w:val="Default Paragraph Font"/>
     <w:uiPriority w:val="1"/>
-    <w:semiHidden/>
     <w:unhideWhenUsed/>
   </w:style>
   <w:style w:type="table" w:default="1" w:styleId="Tabelanormal">
@@ -3298,7 +4223,6 @@
   <w:style w:type="character" w:default="1" w:styleId="Tipodeletrapredefinidodopargrafo">
     <w:name w:val="Default Paragraph Font"/>
     <w:uiPriority w:val="1"/>
-    <w:semiHidden/>
     <w:unhideWhenUsed/>
   </w:style>
   <w:style w:type="table" w:default="1" w:styleId="Tabelanormal">
@@ -3676,7 +4600,7 @@
   <a:extraClrSchemeLst/>
   <a:extLst>
     <a:ext uri="{05A4C25C-085E-4340-85A3-A5531E510DB2}">
-      <thm15:themeFamily xmlns="" xmlns:thm15="http://schemas.microsoft.com/office/thememl/2012/main" name="Office Theme" id="{62F939B6-93AF-4DB8-9C6B-D6C7DFDC589F}" vid="{4A3C46E8-61CC-4603-A589-7422A47A8E4A}"/>
+      <thm15:themeFamily xmlns:thm15="http://schemas.microsoft.com/office/thememl/2012/main" xmlns="" name="Office Theme" id="{62F939B6-93AF-4DB8-9C6B-D6C7DFDC589F}" vid="{4A3C46E8-61CC-4603-A589-7422A47A8E4A}"/>
     </a:ext>
   </a:extLst>
 </a:theme>

</xml_diff>

<commit_message>
Source Code Files for the 5730 issue
</commit_message>
<xml_diff>
--- a/Entrega 3/T3ESOF.docx
+++ b/Entrega 3/T3ESOF.docx
@@ -287,7 +287,7 @@
                     </pic:cNvPicPr>
                   </pic:nvPicPr>
                   <pic:blipFill>
-                    <a:blip r:embed="rId6">
+                    <a:blip r:embed="rId8">
                       <a:extLst>
                         <a:ext uri="{28A0092B-C50C-407E-A947-70E740481C1C}">
                           <a14:useLocalDpi xmlns:a14="http://schemas.microsoft.com/office/drawing/2010/main" val="0"/>
@@ -482,18 +482,7 @@
           <w:szCs w:val="24"/>
           <w:lang w:val="en-US"/>
         </w:rPr>
-        <w:t>Allow d</w:t>
-      </w:r>
-      <w:bookmarkStart w:id="0" w:name="_GoBack"/>
-      <w:bookmarkEnd w:id="0"/>
-      <w:r>
-        <w:rPr>
-          <w:rFonts w:ascii="Times New Roman" w:hAnsi="Times New Roman" w:cs="Times New Roman"/>
-          <w:sz w:val="24"/>
-          <w:szCs w:val="24"/>
-          <w:lang w:val="en-US"/>
-        </w:rPr>
-        <w:t xml:space="preserve">efine which files should run before others. </w:t>
+        <w:t xml:space="preserve">Allow define which files should run before others. </w:t>
       </w:r>
     </w:p>
     <w:p>
@@ -941,7 +930,7 @@
                     <pic:cNvPicPr/>
                   </pic:nvPicPr>
                   <pic:blipFill>
-                    <a:blip r:embed="rId7"/>
+                    <a:blip r:embed="rId9"/>
                     <a:stretch>
                       <a:fillRect/>
                     </a:stretch>
@@ -1973,7 +1962,7 @@
         <w:rPr>
           <w:rFonts w:ascii="Times New Roman" w:hAnsi="Times New Roman" w:cs="Times New Roman"/>
           <w:b/>
-          <w:sz w:val="32"/>
+          <w:sz w:val="28"/>
           <w:szCs w:val="32"/>
           <w:lang w:val="en-US"/>
         </w:rPr>
@@ -1982,7 +1971,7 @@
         <w:rPr>
           <w:rFonts w:ascii="Times New Roman" w:hAnsi="Times New Roman" w:cs="Times New Roman"/>
           <w:b/>
-          <w:sz w:val="32"/>
+          <w:sz w:val="28"/>
           <w:szCs w:val="32"/>
           <w:lang w:val="en-US"/>
         </w:rPr>
@@ -2605,7 +2594,7 @@
                     </pic:cNvPicPr>
                   </pic:nvPicPr>
                   <pic:blipFill>
-                    <a:blip r:embed="rId8">
+                    <a:blip r:embed="rId10">
                       <a:extLst>
                         <a:ext uri="{28A0092B-C50C-407E-A947-70E740481C1C}">
                           <a14:useLocalDpi xmlns:a14="http://schemas.microsoft.com/office/drawing/2010/main" val="0"/>
@@ -2707,7 +2696,7 @@
             <o:lock v:ext="edit" aspectratio="t"/>
           </v:shapetype>
           <v:shape id="_x0000_s1026" type="#_x0000_t75" style="position:absolute;left:0;text-align:left;margin-left:113.7pt;margin-top:26.05pt;width:198pt;height:72.6pt;z-index:-251655168;mso-position-horizontal-relative:margin;mso-position-vertical-relative:text;mso-width-relative:page;mso-height-relative:page" wrapcoords="-82 0 -82 21377 21600 21377 21600 0 -82 0">
-            <v:imagedata r:id="rId9" o:title="download"/>
+            <v:imagedata r:id="rId11" o:title="download"/>
             <w10:wrap type="tight" anchorx="margin"/>
           </v:shape>
         </w:pict>
@@ -2832,7 +2821,7 @@
         </w:rPr>
         <w:pict>
           <v:shape id="_x0000_s1027" type="#_x0000_t75" style="position:absolute;left:0;text-align:left;margin-left:0;margin-top:23.55pt;width:240pt;height:88.8pt;z-index:-251653120;mso-position-horizontal:center;mso-position-horizontal-relative:margin;mso-position-vertical-relative:text;mso-width-relative:page;mso-height-relative:page" wrapcoords="-68 0 -68 21417 21600 21417 21600 0 -68 0">
-            <v:imagedata r:id="rId10" o:title="download"/>
+            <v:imagedata r:id="rId12" o:title="download"/>
             <w10:wrap type="tight" anchorx="margin"/>
           </v:shape>
         </w:pict>
@@ -2844,16 +2833,7 @@
           <w:szCs w:val="24"/>
           <w:lang w:val="en-GB"/>
         </w:rPr>
-        <w:t xml:space="preserve"> </w:t>
-      </w:r>
-      <w:r>
-        <w:rPr>
-          <w:rFonts w:ascii="Times New Roman" w:hAnsi="Times New Roman" w:cs="Times New Roman"/>
-          <w:sz w:val="24"/>
-          <w:szCs w:val="24"/>
-          <w:lang w:val="en-GB"/>
-        </w:rPr>
-        <w:t xml:space="preserve">Create a </w:t>
+        <w:t xml:space="preserve"> Create a </w:t>
       </w:r>
       <w:r>
         <w:rPr>
@@ -2939,7 +2919,7 @@
         <w:lastRenderedPageBreak/>
         <w:pict>
           <v:shape id="_x0000_s1028" type="#_x0000_t75" style="position:absolute;left:0;text-align:left;margin-left:119.85pt;margin-top:41.35pt;width:185.55pt;height:68.05pt;z-index:-251651072;mso-position-horizontal-relative:margin;mso-position-vertical-relative:text;mso-width-relative:page;mso-height-relative:page" wrapcoords="-71 0 -71 21405 21600 21405 21600 0 -71 0">
-            <v:imagedata r:id="rId11" o:title="download"/>
+            <v:imagedata r:id="rId13" o:title="download"/>
             <w10:wrap type="tight" anchorx="margin"/>
           </v:shape>
         </w:pict>
@@ -3121,7 +3101,7 @@
         </w:rPr>
         <w:pict>
           <v:shape id="_x0000_s1029" type="#_x0000_t75" style="position:absolute;left:0;text-align:left;margin-left:176.45pt;margin-top:24.05pt;width:1in;height:36pt;z-index:-251649024;mso-position-horizontal-relative:margin;mso-position-vertical-relative:text;mso-width-relative:page;mso-height-relative:page" wrapcoords="-225 0 -225 21150 21600 21150 21600 0 -225 0">
-            <v:imagedata r:id="rId12" o:title="download"/>
+            <v:imagedata r:id="rId14" o:title="download"/>
             <w10:wrap type="tight" anchorx="margin"/>
           </v:shape>
         </w:pict>
@@ -3142,16 +3122,245 @@
           <w:szCs w:val="24"/>
           <w:lang w:val="en-GB"/>
         </w:rPr>
+        <w:t xml:space="preserve"> named</w:t>
+      </w:r>
+      <w:r>
+        <w:rPr>
+          <w:rFonts w:ascii="Times New Roman" w:hAnsi="Times New Roman" w:cs="Times New Roman"/>
+          <w:sz w:val="24"/>
+          <w:szCs w:val="24"/>
+          <w:lang w:val="en-GB"/>
+        </w:rPr>
         <w:t xml:space="preserve"> </w:t>
       </w:r>
       <w:r>
         <w:rPr>
           <w:rFonts w:ascii="Times New Roman" w:hAnsi="Times New Roman" w:cs="Times New Roman"/>
-          <w:sz w:val="24"/>
-          <w:szCs w:val="24"/>
-          <w:lang w:val="en-GB"/>
-        </w:rPr>
-        <w:t>named</w:t>
+          <w:i/>
+          <w:sz w:val="24"/>
+          <w:szCs w:val="24"/>
+          <w:lang w:val="en-GB"/>
+        </w:rPr>
+        <w:t>.</w:t>
+      </w:r>
+      <w:proofErr w:type="spellStart"/>
+      <w:r>
+        <w:rPr>
+          <w:rFonts w:ascii="Times New Roman" w:hAnsi="Times New Roman" w:cs="Times New Roman"/>
+          <w:i/>
+          <w:sz w:val="24"/>
+          <w:szCs w:val="24"/>
+          <w:lang w:val="en-GB"/>
+        </w:rPr>
+        <w:t>gitignore</w:t>
+      </w:r>
+      <w:proofErr w:type="spellEnd"/>
+      <w:r>
+        <w:rPr>
+          <w:rFonts w:ascii="Times New Roman" w:hAnsi="Times New Roman" w:cs="Times New Roman"/>
+          <w:sz w:val="24"/>
+          <w:szCs w:val="24"/>
+          <w:lang w:val="en-GB"/>
+        </w:rPr>
+        <w:t xml:space="preserve">, that will be automatically hidden, </w:t>
+      </w:r>
+      <w:r>
+        <w:rPr>
+          <w:rFonts w:ascii="Times New Roman" w:hAnsi="Times New Roman" w:cs="Times New Roman"/>
+          <w:sz w:val="24"/>
+          <w:szCs w:val="24"/>
+          <w:lang w:val="en-GB"/>
+        </w:rPr>
+        <w:t>with</w:t>
+      </w:r>
+      <w:r>
+        <w:rPr>
+          <w:rFonts w:ascii="Times New Roman" w:hAnsi="Times New Roman" w:cs="Times New Roman"/>
+          <w:sz w:val="24"/>
+          <w:szCs w:val="24"/>
+          <w:lang w:val="en-GB"/>
+        </w:rPr>
+        <w:t>:</w:t>
+      </w:r>
+    </w:p>
+    <w:p>
+      <w:pPr>
+        <w:jc w:val="both"/>
+        <w:rPr>
+          <w:rFonts w:ascii="Times New Roman" w:hAnsi="Times New Roman" w:cs="Times New Roman"/>
+          <w:sz w:val="24"/>
+          <w:szCs w:val="24"/>
+          <w:lang w:val="en-GB"/>
+        </w:rPr>
+      </w:pPr>
+    </w:p>
+    <w:p>
+      <w:pPr>
+        <w:jc w:val="both"/>
+        <w:rPr>
+          <w:rFonts w:ascii="Times New Roman" w:hAnsi="Times New Roman" w:cs="Times New Roman"/>
+          <w:sz w:val="24"/>
+          <w:szCs w:val="24"/>
+          <w:lang w:val="en-GB"/>
+        </w:rPr>
+      </w:pPr>
+    </w:p>
+    <w:p>
+      <w:pPr>
+        <w:jc w:val="both"/>
+        <w:rPr>
+          <w:rFonts w:ascii="Times New Roman" w:hAnsi="Times New Roman" w:cs="Times New Roman"/>
+          <w:sz w:val="24"/>
+          <w:szCs w:val="24"/>
+          <w:lang w:val="en-GB"/>
+        </w:rPr>
+      </w:pPr>
+      <w:r>
+        <w:rPr>
+          <w:rFonts w:ascii="Times New Roman" w:hAnsi="Times New Roman" w:cs="Times New Roman"/>
+          <w:sz w:val="24"/>
+          <w:szCs w:val="24"/>
+          <w:lang w:val="en-GB"/>
+        </w:rPr>
+        <w:t>After the w</w:t>
+      </w:r>
+      <w:r>
+        <w:rPr>
+          <w:rFonts w:ascii="Times New Roman" w:hAnsi="Times New Roman" w:cs="Times New Roman"/>
+          <w:sz w:val="24"/>
+          <w:szCs w:val="24"/>
+          <w:lang w:val="en-GB"/>
+        </w:rPr>
+        <w:t xml:space="preserve">hole preparation, the user must keep running the </w:t>
+      </w:r>
+      <w:r>
+        <w:rPr>
+          <w:rFonts w:ascii="Times New Roman" w:hAnsi="Times New Roman" w:cs="Times New Roman"/>
+          <w:i/>
+          <w:sz w:val="24"/>
+          <w:szCs w:val="24"/>
+          <w:lang w:val="en-GB"/>
+        </w:rPr>
+        <w:t>“</w:t>
+      </w:r>
+      <w:proofErr w:type="spellStart"/>
+      <w:r>
+        <w:rPr>
+          <w:rFonts w:ascii="Times New Roman" w:hAnsi="Times New Roman" w:cs="Times New Roman"/>
+          <w:i/>
+          <w:sz w:val="24"/>
+          <w:szCs w:val="24"/>
+          <w:lang w:val="en-GB"/>
+        </w:rPr>
+        <w:t>tsc</w:t>
+      </w:r>
+      <w:proofErr w:type="spellEnd"/>
+      <w:r>
+        <w:rPr>
+          <w:rFonts w:ascii="Times New Roman" w:hAnsi="Times New Roman" w:cs="Times New Roman"/>
+          <w:i/>
+          <w:sz w:val="24"/>
+          <w:szCs w:val="24"/>
+          <w:lang w:val="en-GB"/>
+        </w:rPr>
+        <w:t xml:space="preserve"> –watch”</w:t>
+      </w:r>
+      <w:r>
+        <w:rPr>
+          <w:rFonts w:ascii="Times New Roman" w:hAnsi="Times New Roman" w:cs="Times New Roman"/>
+          <w:sz w:val="24"/>
+          <w:szCs w:val="24"/>
+          <w:lang w:val="en-GB"/>
+        </w:rPr>
+        <w:t xml:space="preserve"> and run </w:t>
+      </w:r>
+      <w:r>
+        <w:rPr>
+          <w:rFonts w:ascii="Times New Roman" w:hAnsi="Times New Roman" w:cs="Times New Roman"/>
+          <w:i/>
+          <w:sz w:val="24"/>
+          <w:szCs w:val="24"/>
+          <w:lang w:val="en-GB"/>
+        </w:rPr>
+        <w:t>“jest –watch”</w:t>
+      </w:r>
+      <w:r>
+        <w:rPr>
+          <w:rFonts w:ascii="Times New Roman" w:hAnsi="Times New Roman" w:cs="Times New Roman"/>
+          <w:sz w:val="24"/>
+          <w:szCs w:val="24"/>
+          <w:lang w:val="en-GB"/>
+        </w:rPr>
+        <w:t xml:space="preserve">. Edit the </w:t>
+      </w:r>
+      <w:r>
+        <w:rPr>
+          <w:rFonts w:ascii="Times New Roman" w:hAnsi="Times New Roman" w:cs="Times New Roman"/>
+          <w:i/>
+          <w:sz w:val="24"/>
+          <w:szCs w:val="24"/>
+          <w:lang w:val="en-GB"/>
+        </w:rPr>
+        <w:t>sum.test.js</w:t>
+      </w:r>
+      <w:r>
+        <w:rPr>
+          <w:rFonts w:ascii="Times New Roman" w:hAnsi="Times New Roman" w:cs="Times New Roman"/>
+          <w:sz w:val="24"/>
+          <w:szCs w:val="24"/>
+          <w:lang w:val="en-GB"/>
+        </w:rPr>
+        <w:t xml:space="preserve"> and observe if the Jest notices the file ch</w:t>
+      </w:r>
+      <w:r>
+        <w:rPr>
+          <w:rFonts w:ascii="Times New Roman" w:hAnsi="Times New Roman" w:cs="Times New Roman"/>
+          <w:sz w:val="24"/>
+          <w:szCs w:val="24"/>
+          <w:lang w:val="en-GB"/>
+        </w:rPr>
+        <w:t xml:space="preserve">ange and if it runs any tests. Finally, the user should try removing the </w:t>
+      </w:r>
+      <w:r>
+        <w:rPr>
+          <w:rFonts w:ascii="Times New Roman" w:hAnsi="Times New Roman" w:cs="Times New Roman"/>
+          <w:i/>
+          <w:sz w:val="24"/>
+          <w:szCs w:val="24"/>
+          <w:lang w:val="en-GB"/>
+        </w:rPr>
+        <w:t>“*.</w:t>
+      </w:r>
+      <w:proofErr w:type="spellStart"/>
+      <w:r>
+        <w:rPr>
+          <w:rFonts w:ascii="Times New Roman" w:hAnsi="Times New Roman" w:cs="Times New Roman"/>
+          <w:i/>
+          <w:sz w:val="24"/>
+          <w:szCs w:val="24"/>
+          <w:lang w:val="en-GB"/>
+        </w:rPr>
+        <w:t>js</w:t>
+      </w:r>
+      <w:proofErr w:type="spellEnd"/>
+      <w:r>
+        <w:rPr>
+          <w:rFonts w:ascii="Times New Roman" w:hAnsi="Times New Roman" w:cs="Times New Roman"/>
+          <w:i/>
+          <w:sz w:val="24"/>
+          <w:szCs w:val="24"/>
+          <w:lang w:val="en-GB"/>
+        </w:rPr>
+        <w:t>”</w:t>
+      </w:r>
+      <w:r>
+        <w:rPr>
+          <w:rFonts w:ascii="Times New Roman" w:hAnsi="Times New Roman" w:cs="Times New Roman"/>
+          <w:sz w:val="24"/>
+          <w:szCs w:val="24"/>
+          <w:lang w:val="en-GB"/>
+        </w:rPr>
+        <w:t>, and repeat the previous process.</w:t>
       </w:r>
       <w:r>
         <w:rPr>
@@ -3165,10 +3374,519 @@
       <w:r>
         <w:rPr>
           <w:rFonts w:ascii="Times New Roman" w:hAnsi="Times New Roman" w:cs="Times New Roman"/>
-          <w:i/>
-          <w:sz w:val="24"/>
-          <w:szCs w:val="24"/>
-          <w:lang w:val="en-GB"/>
+          <w:sz w:val="24"/>
+          <w:szCs w:val="24"/>
+          <w:lang w:val="en-GB"/>
+        </w:rPr>
+        <w:t>The results must be the same as the ones obtained by this GitHub user:</w:t>
+      </w:r>
+    </w:p>
+    <w:p>
+      <w:pPr>
+        <w:jc w:val="both"/>
+        <w:rPr>
+          <w:rFonts w:ascii="Times New Roman" w:hAnsi="Times New Roman" w:cs="Times New Roman"/>
+          <w:sz w:val="24"/>
+          <w:szCs w:val="24"/>
+          <w:lang w:val="en-GB"/>
+        </w:rPr>
+      </w:pPr>
+      <w:hyperlink r:id="rId15" w:history="1">
+        <w:r>
+          <w:rPr>
+            <w:rStyle w:val="Hiperligao"/>
+            <w:rFonts w:ascii="Times New Roman" w:hAnsi="Times New Roman" w:cs="Times New Roman"/>
+            <w:sz w:val="24"/>
+            <w:szCs w:val="24"/>
+            <w:lang w:val="en-GB"/>
+          </w:rPr>
+          <w:t>https://user-images.githubusercontent</w:t>
+        </w:r>
+        <w:r>
+          <w:rPr>
+            <w:rStyle w:val="Hiperligao"/>
+            <w:rFonts w:ascii="Times New Roman" w:hAnsi="Times New Roman" w:cs="Times New Roman"/>
+            <w:sz w:val="24"/>
+            <w:szCs w:val="24"/>
+            <w:lang w:val="en-GB"/>
+          </w:rPr>
+          <w:t>.</w:t>
+        </w:r>
+        <w:r>
+          <w:rPr>
+            <w:rStyle w:val="Hiperligao"/>
+            <w:rFonts w:ascii="Times New Roman" w:hAnsi="Times New Roman" w:cs="Times New Roman"/>
+            <w:sz w:val="24"/>
+            <w:szCs w:val="24"/>
+            <w:lang w:val="en-GB"/>
+          </w:rPr>
+          <w:t>com/1370842/45393212-dec1e000-b665-11e8-988f-b8e7e1fea459.gif</w:t>
+        </w:r>
+      </w:hyperlink>
+    </w:p>
+    <w:p>
+      <w:pPr>
+        <w:jc w:val="both"/>
+        <w:rPr>
+          <w:rFonts w:ascii="Times New Roman" w:hAnsi="Times New Roman" w:cs="Times New Roman"/>
+          <w:b/>
+          <w:sz w:val="28"/>
+          <w:szCs w:val="28"/>
+          <w:lang w:val="en-US"/>
+        </w:rPr>
+      </w:pPr>
+      <w:r>
+        <w:rPr>
+          <w:rFonts w:ascii="Times New Roman" w:hAnsi="Times New Roman" w:cs="Times New Roman"/>
+          <w:b/>
+          <w:sz w:val="28"/>
+          <w:szCs w:val="28"/>
+          <w:lang w:val="en-US"/>
+        </w:rPr>
+        <w:t>Source Code Files</w:t>
+      </w:r>
+    </w:p>
+    <w:p>
+      <w:pPr>
+        <w:jc w:val="both"/>
+        <w:rPr>
+          <w:rFonts w:ascii="Times New Roman" w:hAnsi="Times New Roman" w:cs="Times New Roman"/>
+          <w:sz w:val="24"/>
+          <w:szCs w:val="28"/>
+          <w:lang w:val="en-US"/>
+        </w:rPr>
+      </w:pPr>
+      <w:r>
+        <w:rPr>
+          <w:rFonts w:ascii="Times New Roman" w:hAnsi="Times New Roman" w:cs="Times New Roman"/>
+          <w:sz w:val="24"/>
+          <w:szCs w:val="28"/>
+          <w:lang w:val="en-US"/>
+        </w:rPr>
+        <w:t xml:space="preserve">Taking into account that the only files that are affected by this problem are the </w:t>
+      </w:r>
+      <w:proofErr w:type="spellStart"/>
+      <w:r>
+        <w:rPr>
+          <w:rFonts w:ascii="Times New Roman" w:hAnsi="Times New Roman" w:cs="Times New Roman"/>
+          <w:sz w:val="24"/>
+          <w:szCs w:val="28"/>
+          <w:lang w:val="en-US"/>
+        </w:rPr>
+        <w:t>TypeScript</w:t>
+      </w:r>
+      <w:proofErr w:type="spellEnd"/>
+      <w:r>
+        <w:rPr>
+          <w:rFonts w:ascii="Times New Roman" w:hAnsi="Times New Roman" w:cs="Times New Roman"/>
+          <w:sz w:val="24"/>
+          <w:szCs w:val="28"/>
+          <w:lang w:val="en-US"/>
+        </w:rPr>
+        <w:t xml:space="preserve"> t</w:t>
+      </w:r>
+      <w:r>
+        <w:rPr>
+          <w:rFonts w:ascii="Times New Roman" w:hAnsi="Times New Roman" w:cs="Times New Roman"/>
+          <w:sz w:val="24"/>
+          <w:szCs w:val="28"/>
+          <w:lang w:val="en-US"/>
+        </w:rPr>
+        <w:t>ests, we can narrow them down to</w:t>
+      </w:r>
+      <w:r>
+        <w:rPr>
+          <w:rFonts w:ascii="Times New Roman" w:hAnsi="Times New Roman" w:cs="Times New Roman"/>
+          <w:sz w:val="24"/>
+          <w:szCs w:val="28"/>
+          <w:lang w:val="en-US"/>
+        </w:rPr>
+        <w:t>:</w:t>
+      </w:r>
+    </w:p>
+    <w:p>
+      <w:pPr>
+        <w:pStyle w:val="PargrafodaLista"/>
+        <w:numPr>
+          <w:ilvl w:val="0"/>
+          <w:numId w:val="3"/>
+        </w:numPr>
+        <w:jc w:val="both"/>
+        <w:rPr>
+          <w:rFonts w:ascii="Times New Roman" w:hAnsi="Times New Roman" w:cs="Times New Roman"/>
+          <w:i/>
+          <w:sz w:val="24"/>
+          <w:szCs w:val="28"/>
+          <w:lang w:val="en-US"/>
+        </w:rPr>
+      </w:pPr>
+      <w:r>
+        <w:rPr>
+          <w:rFonts w:ascii="Times New Roman" w:hAnsi="Times New Roman" w:cs="Times New Roman"/>
+          <w:i/>
+          <w:sz w:val="24"/>
+          <w:szCs w:val="28"/>
+          <w:lang w:val="en-US"/>
+        </w:rPr>
+        <w:t>jest/e2e/coverage-remapping/__tests__/covered-</w:t>
+      </w:r>
+      <w:proofErr w:type="spellStart"/>
+      <w:r>
+        <w:rPr>
+          <w:rFonts w:ascii="Times New Roman" w:hAnsi="Times New Roman" w:cs="Times New Roman"/>
+          <w:i/>
+          <w:sz w:val="24"/>
+          <w:szCs w:val="28"/>
+          <w:lang w:val="en-US"/>
+        </w:rPr>
+        <w:t>test.ts</w:t>
+      </w:r>
+      <w:proofErr w:type="spellEnd"/>
+      <w:r>
+        <w:rPr>
+          <w:rFonts w:ascii="Times New Roman" w:hAnsi="Times New Roman" w:cs="Times New Roman"/>
+          <w:sz w:val="24"/>
+          <w:szCs w:val="28"/>
+          <w:lang w:val="en-US"/>
+        </w:rPr>
+        <w:t xml:space="preserve">, which requires </w:t>
+      </w:r>
+      <w:r>
+        <w:rPr>
+          <w:rFonts w:ascii="Times New Roman" w:hAnsi="Times New Roman" w:cs="Times New Roman"/>
+          <w:sz w:val="24"/>
+          <w:szCs w:val="28"/>
+          <w:lang w:val="en-US"/>
+        </w:rPr>
+        <w:t xml:space="preserve">the file </w:t>
+      </w:r>
+      <w:r>
+        <w:rPr>
+          <w:rFonts w:ascii="Times New Roman" w:hAnsi="Times New Roman" w:cs="Times New Roman"/>
+          <w:i/>
+          <w:sz w:val="24"/>
+          <w:szCs w:val="28"/>
+          <w:lang w:val="en-US"/>
+        </w:rPr>
+        <w:t>jest/e2e/coverage-remapping/</w:t>
+      </w:r>
+      <w:proofErr w:type="spellStart"/>
+      <w:r>
+        <w:rPr>
+          <w:rFonts w:ascii="Times New Roman" w:hAnsi="Times New Roman" w:cs="Times New Roman"/>
+          <w:i/>
+          <w:sz w:val="24"/>
+          <w:szCs w:val="28"/>
+          <w:lang w:val="en-US"/>
+        </w:rPr>
+        <w:t>covered.ts</w:t>
+      </w:r>
+      <w:proofErr w:type="spellEnd"/>
+    </w:p>
+    <w:p>
+      <w:pPr>
+        <w:pStyle w:val="PargrafodaLista"/>
+        <w:numPr>
+          <w:ilvl w:val="0"/>
+          <w:numId w:val="3"/>
+        </w:numPr>
+        <w:jc w:val="both"/>
+        <w:rPr>
+          <w:rFonts w:ascii="Times New Roman" w:hAnsi="Times New Roman" w:cs="Times New Roman"/>
+          <w:i/>
+          <w:sz w:val="24"/>
+          <w:szCs w:val="28"/>
+          <w:lang w:val="en-US"/>
+        </w:rPr>
+      </w:pPr>
+      <w:r>
+        <w:rPr>
+          <w:rFonts w:ascii="Times New Roman" w:hAnsi="Times New Roman" w:cs="Times New Roman"/>
+          <w:i/>
+          <w:sz w:val="24"/>
+          <w:szCs w:val="28"/>
+          <w:lang w:val="en-US"/>
+        </w:rPr>
+        <w:t>jest/e2e/typescript-coverage/__tests__/covered-</w:t>
+      </w:r>
+      <w:proofErr w:type="spellStart"/>
+      <w:r>
+        <w:rPr>
+          <w:rFonts w:ascii="Times New Roman" w:hAnsi="Times New Roman" w:cs="Times New Roman"/>
+          <w:i/>
+          <w:sz w:val="24"/>
+          <w:szCs w:val="28"/>
+          <w:u w:val="single"/>
+          <w:lang w:val="en-US"/>
+        </w:rPr>
+        <w:t>test</w:t>
+      </w:r>
+      <w:r>
+        <w:rPr>
+          <w:rFonts w:ascii="Times New Roman" w:hAnsi="Times New Roman" w:cs="Times New Roman"/>
+          <w:i/>
+          <w:sz w:val="24"/>
+          <w:szCs w:val="28"/>
+          <w:lang w:val="en-US"/>
+        </w:rPr>
+        <w:t>.ts</w:t>
+      </w:r>
+      <w:proofErr w:type="spellEnd"/>
+      <w:r>
+        <w:rPr>
+          <w:rFonts w:ascii="Times New Roman" w:hAnsi="Times New Roman" w:cs="Times New Roman"/>
+          <w:sz w:val="24"/>
+          <w:szCs w:val="28"/>
+          <w:lang w:val="en-US"/>
+        </w:rPr>
+        <w:t>, which requires</w:t>
+      </w:r>
+      <w:r>
+        <w:rPr>
+          <w:rFonts w:ascii="Times New Roman" w:hAnsi="Times New Roman" w:cs="Times New Roman"/>
+          <w:sz w:val="24"/>
+          <w:szCs w:val="28"/>
+          <w:lang w:val="en-US"/>
+        </w:rPr>
+        <w:t xml:space="preserve"> the file </w:t>
+      </w:r>
+      <w:r>
+        <w:rPr>
+          <w:rFonts w:ascii="Times New Roman" w:hAnsi="Times New Roman" w:cs="Times New Roman"/>
+          <w:i/>
+          <w:sz w:val="24"/>
+          <w:szCs w:val="28"/>
+          <w:lang w:val="en-US"/>
+        </w:rPr>
+        <w:t>jest/e2e/</w:t>
+      </w:r>
+      <w:r>
+        <w:rPr>
+          <w:rFonts w:ascii="Times New Roman" w:hAnsi="Times New Roman" w:cs="Times New Roman"/>
+          <w:i/>
+          <w:sz w:val="24"/>
+          <w:szCs w:val="28"/>
+          <w:lang w:val="en-US"/>
+        </w:rPr>
+        <w:t xml:space="preserve"> </w:t>
+      </w:r>
+      <w:r>
+        <w:rPr>
+          <w:rFonts w:ascii="Times New Roman" w:hAnsi="Times New Roman" w:cs="Times New Roman"/>
+          <w:i/>
+          <w:sz w:val="24"/>
+          <w:szCs w:val="28"/>
+          <w:lang w:val="en-US"/>
+        </w:rPr>
+        <w:t>typescript-coverage</w:t>
+      </w:r>
+      <w:r>
+        <w:rPr>
+          <w:rFonts w:ascii="Times New Roman" w:hAnsi="Times New Roman" w:cs="Times New Roman"/>
+          <w:i/>
+          <w:sz w:val="24"/>
+          <w:szCs w:val="28"/>
+          <w:lang w:val="en-US"/>
+        </w:rPr>
+        <w:t xml:space="preserve"> </w:t>
+      </w:r>
+      <w:r>
+        <w:rPr>
+          <w:rFonts w:ascii="Times New Roman" w:hAnsi="Times New Roman" w:cs="Times New Roman"/>
+          <w:i/>
+          <w:sz w:val="24"/>
+          <w:szCs w:val="28"/>
+          <w:lang w:val="en-US"/>
+        </w:rPr>
+        <w:t>/</w:t>
+      </w:r>
+      <w:proofErr w:type="spellStart"/>
+      <w:r>
+        <w:rPr>
+          <w:rFonts w:ascii="Times New Roman" w:hAnsi="Times New Roman" w:cs="Times New Roman"/>
+          <w:i/>
+          <w:sz w:val="24"/>
+          <w:szCs w:val="28"/>
+          <w:lang w:val="en-US"/>
+        </w:rPr>
+        <w:t>covered.ts</w:t>
+      </w:r>
+      <w:bookmarkStart w:id="0" w:name="_GoBack"/>
+      <w:bookmarkEnd w:id="0"/>
+      <w:proofErr w:type="spellEnd"/>
+    </w:p>
+    <w:p>
+      <w:pPr>
+        <w:pStyle w:val="PargrafodaLista"/>
+        <w:numPr>
+          <w:ilvl w:val="0"/>
+          <w:numId w:val="3"/>
+        </w:numPr>
+        <w:jc w:val="both"/>
+        <w:rPr>
+          <w:rFonts w:ascii="Times New Roman" w:hAnsi="Times New Roman" w:cs="Times New Roman"/>
+          <w:i/>
+          <w:sz w:val="24"/>
+          <w:szCs w:val="28"/>
+          <w:lang w:val="en-US"/>
+        </w:rPr>
+      </w:pPr>
+      <w:r>
+        <w:rPr>
+          <w:rFonts w:ascii="Times New Roman" w:hAnsi="Times New Roman" w:cs="Times New Roman"/>
+          <w:i/>
+          <w:sz w:val="24"/>
+          <w:szCs w:val="28"/>
+          <w:lang w:val="en-US"/>
+        </w:rPr>
+        <w:t>jest/examples/typescript/__tests__/sum-</w:t>
+      </w:r>
+      <w:proofErr w:type="spellStart"/>
+      <w:r>
+        <w:rPr>
+          <w:rFonts w:ascii="Times New Roman" w:hAnsi="Times New Roman" w:cs="Times New Roman"/>
+          <w:i/>
+          <w:sz w:val="24"/>
+          <w:szCs w:val="28"/>
+          <w:lang w:val="en-US"/>
+        </w:rPr>
+        <w:t>test.ts</w:t>
+      </w:r>
+      <w:proofErr w:type="spellEnd"/>
+      <w:r>
+        <w:rPr>
+          <w:rFonts w:ascii="Times New Roman" w:hAnsi="Times New Roman" w:cs="Times New Roman"/>
+          <w:sz w:val="24"/>
+          <w:szCs w:val="28"/>
+          <w:lang w:val="en-US"/>
+        </w:rPr>
+        <w:t xml:space="preserve">, which requires the files </w:t>
+      </w:r>
+      <w:r>
+        <w:rPr>
+          <w:rFonts w:ascii="Times New Roman" w:hAnsi="Times New Roman" w:cs="Times New Roman"/>
+          <w:i/>
+          <w:sz w:val="24"/>
+          <w:szCs w:val="28"/>
+          <w:lang w:val="en-US"/>
+        </w:rPr>
+        <w:t>jest/examples/typescript/sum.js</w:t>
+      </w:r>
+      <w:r>
+        <w:rPr>
+          <w:rFonts w:ascii="Times New Roman" w:hAnsi="Times New Roman" w:cs="Times New Roman"/>
+          <w:sz w:val="24"/>
+          <w:szCs w:val="28"/>
+          <w:lang w:val="en-US"/>
+        </w:rPr>
+        <w:t xml:space="preserve"> and </w:t>
+      </w:r>
+      <w:r>
+        <w:rPr>
+          <w:rFonts w:ascii="Times New Roman" w:hAnsi="Times New Roman" w:cs="Times New Roman"/>
+          <w:i/>
+          <w:sz w:val="24"/>
+          <w:szCs w:val="28"/>
+          <w:lang w:val="en-US"/>
+        </w:rPr>
+        <w:t>jest/examples/typescript/</w:t>
+      </w:r>
+      <w:proofErr w:type="spellStart"/>
+      <w:r>
+        <w:rPr>
+          <w:rFonts w:ascii="Times New Roman" w:hAnsi="Times New Roman" w:cs="Times New Roman"/>
+          <w:i/>
+          <w:sz w:val="24"/>
+          <w:szCs w:val="28"/>
+          <w:lang w:val="en-US"/>
+        </w:rPr>
+        <w:t>sum.ts</w:t>
+      </w:r>
+      <w:proofErr w:type="spellEnd"/>
+    </w:p>
+    <w:p>
+      <w:pPr>
+        <w:pStyle w:val="PargrafodaLista"/>
+        <w:numPr>
+          <w:ilvl w:val="0"/>
+          <w:numId w:val="3"/>
+        </w:numPr>
+        <w:jc w:val="both"/>
+        <w:rPr>
+          <w:rFonts w:ascii="Times New Roman" w:hAnsi="Times New Roman" w:cs="Times New Roman"/>
+          <w:i/>
+          <w:sz w:val="24"/>
+          <w:szCs w:val="28"/>
+          <w:lang w:val="en-US"/>
+        </w:rPr>
+      </w:pPr>
+      <w:r>
+        <w:rPr>
+          <w:rFonts w:ascii="Times New Roman" w:hAnsi="Times New Roman" w:cs="Times New Roman"/>
+          <w:i/>
+          <w:sz w:val="24"/>
+          <w:szCs w:val="28"/>
+          <w:lang w:val="en-US"/>
+        </w:rPr>
+        <w:t>jest/examples/typescript/__tests__/sub-</w:t>
+      </w:r>
+      <w:proofErr w:type="spellStart"/>
+      <w:r>
+        <w:rPr>
+          <w:rFonts w:ascii="Times New Roman" w:hAnsi="Times New Roman" w:cs="Times New Roman"/>
+          <w:i/>
+          <w:sz w:val="24"/>
+          <w:szCs w:val="28"/>
+          <w:lang w:val="en-US"/>
+        </w:rPr>
+        <w:t>test.ts</w:t>
+      </w:r>
+      <w:proofErr w:type="spellEnd"/>
+      <w:r>
+        <w:rPr>
+          <w:rFonts w:ascii="Times New Roman" w:hAnsi="Times New Roman" w:cs="Times New Roman"/>
+          <w:sz w:val="24"/>
+          <w:szCs w:val="28"/>
+          <w:lang w:val="en-US"/>
+        </w:rPr>
+        <w:t>, which requires the same files in the previous point.</w:t>
+      </w:r>
+    </w:p>
+    <w:p>
+      <w:pPr>
+        <w:jc w:val="both"/>
+        <w:rPr>
+          <w:rFonts w:ascii="Times New Roman" w:hAnsi="Times New Roman" w:cs="Times New Roman"/>
+          <w:sz w:val="24"/>
+          <w:szCs w:val="28"/>
+          <w:lang w:val="en-US"/>
+        </w:rPr>
+      </w:pPr>
+      <w:r>
+        <w:rPr>
+          <w:rFonts w:ascii="Times New Roman" w:hAnsi="Times New Roman" w:cs="Times New Roman"/>
+          <w:sz w:val="24"/>
+          <w:szCs w:val="28"/>
+          <w:lang w:val="en-US"/>
+        </w:rPr>
+        <w:t xml:space="preserve">Finally, </w:t>
+      </w:r>
+      <w:r>
+        <w:rPr>
+          <w:rFonts w:ascii="Times New Roman" w:hAnsi="Times New Roman" w:cs="Times New Roman"/>
+          <w:sz w:val="24"/>
+          <w:szCs w:val="28"/>
+          <w:lang w:val="en-US"/>
+        </w:rPr>
+        <w:t xml:space="preserve">the </w:t>
+      </w:r>
+      <w:r>
+        <w:rPr>
+          <w:rFonts w:ascii="Times New Roman" w:hAnsi="Times New Roman" w:cs="Times New Roman"/>
+          <w:i/>
+          <w:sz w:val="24"/>
+          <w:szCs w:val="28"/>
+          <w:lang w:val="en-US"/>
         </w:rPr>
         <w:t>.</w:t>
       </w:r>
@@ -3178,8 +3896,8 @@
           <w:rFonts w:ascii="Times New Roman" w:hAnsi="Times New Roman" w:cs="Times New Roman"/>
           <w:i/>
           <w:sz w:val="24"/>
-          <w:szCs w:val="24"/>
-          <w:lang w:val="en-GB"/>
+          <w:szCs w:val="28"/>
+          <w:lang w:val="en-US"/>
         </w:rPr>
         <w:t>gitignore</w:t>
       </w:r>
@@ -3188,90 +3906,189 @@
         <w:rPr>
           <w:rFonts w:ascii="Times New Roman" w:hAnsi="Times New Roman" w:cs="Times New Roman"/>
           <w:sz w:val="24"/>
-          <w:szCs w:val="24"/>
-          <w:lang w:val="en-GB"/>
-        </w:rPr>
-        <w:t xml:space="preserve">, that will be automatically hidden, </w:t>
-      </w:r>
-      <w:r>
-        <w:rPr>
-          <w:rFonts w:ascii="Times New Roman" w:hAnsi="Times New Roman" w:cs="Times New Roman"/>
-          <w:sz w:val="24"/>
-          <w:szCs w:val="24"/>
-          <w:lang w:val="en-GB"/>
-        </w:rPr>
-        <w:t>with</w:t>
-      </w:r>
-      <w:r>
-        <w:rPr>
-          <w:rFonts w:ascii="Times New Roman" w:hAnsi="Times New Roman" w:cs="Times New Roman"/>
-          <w:sz w:val="24"/>
-          <w:szCs w:val="24"/>
-          <w:lang w:val="en-GB"/>
-        </w:rPr>
-        <w:t>:</w:t>
-      </w:r>
-    </w:p>
-    <w:p>
-      <w:pPr>
-        <w:jc w:val="both"/>
-        <w:rPr>
-          <w:rFonts w:ascii="Times New Roman" w:hAnsi="Times New Roman" w:cs="Times New Roman"/>
-          <w:sz w:val="24"/>
-          <w:szCs w:val="24"/>
-          <w:lang w:val="en-GB"/>
-        </w:rPr>
-      </w:pPr>
-    </w:p>
-    <w:p>
-      <w:pPr>
-        <w:jc w:val="both"/>
-        <w:rPr>
-          <w:rFonts w:ascii="Times New Roman" w:hAnsi="Times New Roman" w:cs="Times New Roman"/>
-          <w:sz w:val="24"/>
-          <w:szCs w:val="24"/>
-          <w:lang w:val="en-GB"/>
-        </w:rPr>
-      </w:pPr>
-    </w:p>
-    <w:p>
-      <w:pPr>
-        <w:jc w:val="both"/>
-        <w:rPr>
-          <w:rFonts w:ascii="Times New Roman" w:hAnsi="Times New Roman" w:cs="Times New Roman"/>
-          <w:sz w:val="24"/>
-          <w:szCs w:val="24"/>
+          <w:szCs w:val="28"/>
+          <w:lang w:val="en-US"/>
+        </w:rPr>
+        <w:t xml:space="preserve"> files are the ones that affect the </w:t>
+      </w:r>
+      <w:proofErr w:type="spellStart"/>
+      <w:r>
+        <w:rPr>
+          <w:rFonts w:ascii="Times New Roman" w:hAnsi="Times New Roman" w:cs="Times New Roman"/>
+          <w:i/>
+          <w:sz w:val="24"/>
+          <w:szCs w:val="28"/>
+          <w:lang w:val="en-US"/>
+        </w:rPr>
+        <w:t>test</w:t>
+      </w:r>
+      <w:r>
+        <w:rPr>
+          <w:rFonts w:ascii="Times New Roman" w:hAnsi="Times New Roman" w:cs="Times New Roman"/>
+          <w:i/>
+          <w:sz w:val="24"/>
+          <w:szCs w:val="28"/>
+          <w:lang w:val="en-US"/>
+        </w:rPr>
+        <w:t>.ts</w:t>
+      </w:r>
+      <w:proofErr w:type="spellEnd"/>
+      <w:r>
+        <w:rPr>
+          <w:rFonts w:ascii="Times New Roman" w:hAnsi="Times New Roman" w:cs="Times New Roman"/>
+          <w:sz w:val="24"/>
+          <w:szCs w:val="28"/>
+          <w:lang w:val="en-US"/>
+        </w:rPr>
+        <w:t>, so we may also mention:</w:t>
+      </w:r>
+    </w:p>
+    <w:p>
+      <w:pPr>
+        <w:pStyle w:val="PargrafodaLista"/>
+        <w:numPr>
+          <w:ilvl w:val="0"/>
+          <w:numId w:val="3"/>
+        </w:numPr>
+        <w:jc w:val="both"/>
+        <w:rPr>
+          <w:rFonts w:ascii="Times New Roman" w:hAnsi="Times New Roman" w:cs="Times New Roman"/>
+          <w:i/>
+          <w:sz w:val="24"/>
+          <w:szCs w:val="28"/>
+          <w:lang w:val="en-US"/>
+        </w:rPr>
+      </w:pPr>
+      <w:r>
+        <w:rPr>
+          <w:rFonts w:ascii="Times New Roman" w:hAnsi="Times New Roman" w:cs="Times New Roman"/>
+          <w:i/>
+          <w:sz w:val="24"/>
+          <w:szCs w:val="28"/>
+          <w:lang w:val="en-US"/>
+        </w:rPr>
+        <w:t>jest/.</w:t>
+      </w:r>
+      <w:proofErr w:type="spellStart"/>
+      <w:r>
+        <w:rPr>
+          <w:rFonts w:ascii="Times New Roman" w:hAnsi="Times New Roman" w:cs="Times New Roman"/>
+          <w:i/>
+          <w:sz w:val="24"/>
+          <w:szCs w:val="28"/>
+          <w:lang w:val="en-US"/>
+        </w:rPr>
+        <w:t>gitignore</w:t>
+      </w:r>
+      <w:proofErr w:type="spellEnd"/>
+    </w:p>
+    <w:p>
+      <w:pPr>
+        <w:pStyle w:val="PargrafodaLista"/>
+        <w:numPr>
+          <w:ilvl w:val="0"/>
+          <w:numId w:val="6"/>
+        </w:numPr>
+        <w:jc w:val="both"/>
+        <w:rPr>
+          <w:rFonts w:ascii="Times New Roman" w:hAnsi="Times New Roman" w:cs="Times New Roman"/>
+          <w:i/>
+          <w:sz w:val="24"/>
+          <w:szCs w:val="28"/>
+          <w:lang w:val="en-US"/>
+        </w:rPr>
+      </w:pPr>
+      <w:r>
+        <w:rPr>
+          <w:rFonts w:ascii="Times New Roman" w:hAnsi="Times New Roman" w:cs="Times New Roman"/>
+          <w:i/>
+          <w:sz w:val="24"/>
+          <w:szCs w:val="28"/>
+          <w:lang w:val="en-US"/>
+        </w:rPr>
+        <w:t>jest/e2e/coverage-report/.</w:t>
+      </w:r>
+      <w:proofErr w:type="spellStart"/>
+      <w:r>
+        <w:rPr>
+          <w:rFonts w:ascii="Times New Roman" w:hAnsi="Times New Roman" w:cs="Times New Roman"/>
+          <w:i/>
+          <w:sz w:val="24"/>
+          <w:szCs w:val="28"/>
+          <w:lang w:val="en-US"/>
+        </w:rPr>
+        <w:t>gitignore</w:t>
+      </w:r>
+      <w:proofErr w:type="spellEnd"/>
+    </w:p>
+    <w:p>
+      <w:pPr>
+        <w:pStyle w:val="PargrafodaLista"/>
+        <w:numPr>
+          <w:ilvl w:val="0"/>
+          <w:numId w:val="6"/>
+        </w:numPr>
+        <w:jc w:val="both"/>
+        <w:rPr>
+          <w:rFonts w:ascii="Times New Roman" w:hAnsi="Times New Roman" w:cs="Times New Roman"/>
+          <w:i/>
+          <w:sz w:val="24"/>
+          <w:szCs w:val="28"/>
+          <w:lang w:val="en-US"/>
+        </w:rPr>
+      </w:pPr>
+      <w:r>
+        <w:rPr>
+          <w:rFonts w:ascii="Times New Roman" w:hAnsi="Times New Roman" w:cs="Times New Roman"/>
+          <w:i/>
+          <w:sz w:val="24"/>
+          <w:szCs w:val="28"/>
+          <w:lang w:val="en-US"/>
+        </w:rPr>
+        <w:t>jest/examples/react-native/.</w:t>
+      </w:r>
+      <w:proofErr w:type="spellStart"/>
+      <w:r>
+        <w:rPr>
+          <w:rFonts w:ascii="Times New Roman" w:hAnsi="Times New Roman" w:cs="Times New Roman"/>
+          <w:i/>
+          <w:sz w:val="24"/>
+          <w:szCs w:val="28"/>
+          <w:lang w:val="en-US"/>
+        </w:rPr>
+        <w:t>gitignore</w:t>
+      </w:r>
+      <w:proofErr w:type="spellEnd"/>
+    </w:p>
+    <w:p>
+      <w:pPr>
+        <w:jc w:val="both"/>
+        <w:rPr>
+          <w:rFonts w:ascii="Times New Roman" w:hAnsi="Times New Roman" w:cs="Times New Roman"/>
+          <w:sz w:val="24"/>
+          <w:szCs w:val="28"/>
           <w:u w:val="single"/>
-          <w:lang w:val="en-GB"/>
-        </w:rPr>
-      </w:pPr>
-      <w:r>
-        <w:rPr>
-          <w:rFonts w:ascii="Times New Roman" w:hAnsi="Times New Roman" w:cs="Times New Roman"/>
-          <w:sz w:val="24"/>
-          <w:szCs w:val="24"/>
-          <w:lang w:val="en-GB"/>
-        </w:rPr>
-        <w:t>After the w</w:t>
-      </w:r>
-      <w:r>
-        <w:rPr>
-          <w:rFonts w:ascii="Times New Roman" w:hAnsi="Times New Roman" w:cs="Times New Roman"/>
-          <w:sz w:val="24"/>
-          <w:szCs w:val="24"/>
-          <w:lang w:val="en-GB"/>
-        </w:rPr>
-        <w:t xml:space="preserve">hole preparation, the user must keep running the </w:t>
-      </w:r>
-      <w:r>
-        <w:rPr>
-          <w:rFonts w:ascii="Times New Roman" w:hAnsi="Times New Roman" w:cs="Times New Roman"/>
-          <w:i/>
-          <w:sz w:val="24"/>
-          <w:szCs w:val="24"/>
-          <w:lang w:val="en-GB"/>
-        </w:rPr>
-        <w:t>“</w:t>
+          <w:lang w:val="en-US"/>
+        </w:rPr>
+      </w:pPr>
+      <w:r>
+        <w:rPr>
+          <w:rFonts w:ascii="Times New Roman" w:hAnsi="Times New Roman" w:cs="Times New Roman"/>
+          <w:sz w:val="24"/>
+          <w:szCs w:val="28"/>
+          <w:lang w:val="en-US"/>
+        </w:rPr>
+        <w:t xml:space="preserve">The last two files may be ignored during the solving of this issue, since the solution for both of them must be exactly the same as the one in the first </w:t>
+      </w:r>
+      <w:r>
+        <w:rPr>
+          <w:rFonts w:ascii="Times New Roman" w:hAnsi="Times New Roman" w:cs="Times New Roman"/>
+          <w:i/>
+          <w:sz w:val="24"/>
+          <w:szCs w:val="28"/>
+          <w:lang w:val="en-US"/>
+        </w:rPr>
+        <w:t>.</w:t>
       </w:r>
       <w:proofErr w:type="spellStart"/>
       <w:r>
@@ -3279,186 +4096,21 @@
           <w:rFonts w:ascii="Times New Roman" w:hAnsi="Times New Roman" w:cs="Times New Roman"/>
           <w:i/>
           <w:sz w:val="24"/>
-          <w:szCs w:val="24"/>
-          <w:lang w:val="en-GB"/>
-        </w:rPr>
-        <w:t>tsc</w:t>
+          <w:szCs w:val="28"/>
+          <w:lang w:val="en-US"/>
+        </w:rPr>
+        <w:t>gitignore</w:t>
       </w:r>
       <w:proofErr w:type="spellEnd"/>
       <w:r>
         <w:rPr>
           <w:rFonts w:ascii="Times New Roman" w:hAnsi="Times New Roman" w:cs="Times New Roman"/>
-          <w:i/>
-          <w:sz w:val="24"/>
-          <w:szCs w:val="24"/>
-          <w:lang w:val="en-GB"/>
-        </w:rPr>
-        <w:t xml:space="preserve"> –watch”</w:t>
-      </w:r>
-      <w:r>
-        <w:rPr>
-          <w:rFonts w:ascii="Times New Roman" w:hAnsi="Times New Roman" w:cs="Times New Roman"/>
-          <w:sz w:val="24"/>
-          <w:szCs w:val="24"/>
-          <w:lang w:val="en-GB"/>
-        </w:rPr>
-        <w:t xml:space="preserve"> and run </w:t>
-      </w:r>
-      <w:r>
-        <w:rPr>
-          <w:rFonts w:ascii="Times New Roman" w:hAnsi="Times New Roman" w:cs="Times New Roman"/>
-          <w:i/>
-          <w:sz w:val="24"/>
-          <w:szCs w:val="24"/>
-          <w:lang w:val="en-GB"/>
-        </w:rPr>
-        <w:t>“jest –watch”</w:t>
-      </w:r>
-      <w:r>
-        <w:rPr>
-          <w:rFonts w:ascii="Times New Roman" w:hAnsi="Times New Roman" w:cs="Times New Roman"/>
-          <w:sz w:val="24"/>
-          <w:szCs w:val="24"/>
-          <w:lang w:val="en-GB"/>
-        </w:rPr>
-        <w:t xml:space="preserve">. Edit the </w:t>
-      </w:r>
-      <w:r>
-        <w:rPr>
-          <w:rFonts w:ascii="Times New Roman" w:hAnsi="Times New Roman" w:cs="Times New Roman"/>
-          <w:i/>
-          <w:sz w:val="24"/>
-          <w:szCs w:val="24"/>
-          <w:lang w:val="en-GB"/>
-        </w:rPr>
-        <w:t>sum.test.js</w:t>
-      </w:r>
-      <w:r>
-        <w:rPr>
-          <w:rFonts w:ascii="Times New Roman" w:hAnsi="Times New Roman" w:cs="Times New Roman"/>
-          <w:sz w:val="24"/>
-          <w:szCs w:val="24"/>
-          <w:lang w:val="en-GB"/>
-        </w:rPr>
-        <w:t xml:space="preserve"> and observe if the Jest notices the file ch</w:t>
-      </w:r>
-      <w:r>
-        <w:rPr>
-          <w:rFonts w:ascii="Times New Roman" w:hAnsi="Times New Roman" w:cs="Times New Roman"/>
-          <w:sz w:val="24"/>
-          <w:szCs w:val="24"/>
-          <w:lang w:val="en-GB"/>
-        </w:rPr>
-        <w:t xml:space="preserve">ange and if it runs any tests. Finally, the user should try removing the </w:t>
-      </w:r>
-      <w:r>
-        <w:rPr>
-          <w:rFonts w:ascii="Times New Roman" w:hAnsi="Times New Roman" w:cs="Times New Roman"/>
-          <w:i/>
-          <w:sz w:val="24"/>
-          <w:szCs w:val="24"/>
-          <w:lang w:val="en-GB"/>
-        </w:rPr>
-        <w:t>“*.</w:t>
-      </w:r>
-      <w:proofErr w:type="spellStart"/>
-      <w:r>
-        <w:rPr>
-          <w:rFonts w:ascii="Times New Roman" w:hAnsi="Times New Roman" w:cs="Times New Roman"/>
-          <w:i/>
-          <w:sz w:val="24"/>
-          <w:szCs w:val="24"/>
-          <w:lang w:val="en-GB"/>
-        </w:rPr>
-        <w:t>js</w:t>
-      </w:r>
-      <w:proofErr w:type="spellEnd"/>
-      <w:r>
-        <w:rPr>
-          <w:rFonts w:ascii="Times New Roman" w:hAnsi="Times New Roman" w:cs="Times New Roman"/>
-          <w:i/>
-          <w:sz w:val="24"/>
-          <w:szCs w:val="24"/>
-          <w:lang w:val="en-GB"/>
-        </w:rPr>
-        <w:t>”</w:t>
-      </w:r>
-      <w:r>
-        <w:rPr>
-          <w:rFonts w:ascii="Times New Roman" w:hAnsi="Times New Roman" w:cs="Times New Roman"/>
-          <w:sz w:val="24"/>
-          <w:szCs w:val="24"/>
-          <w:lang w:val="en-GB"/>
-        </w:rPr>
-        <w:t>, and repeat the previous process.</w:t>
-      </w:r>
-    </w:p>
-    <w:p>
-      <w:pPr>
-        <w:jc w:val="both"/>
-        <w:rPr>
-          <w:rFonts w:ascii="Times New Roman" w:hAnsi="Times New Roman" w:cs="Times New Roman"/>
-          <w:b/>
-          <w:sz w:val="24"/>
-          <w:szCs w:val="24"/>
-          <w:lang w:val="en-US"/>
-        </w:rPr>
-      </w:pPr>
-      <w:r>
-        <w:rPr>
-          <w:rFonts w:ascii="Times New Roman" w:hAnsi="Times New Roman" w:cs="Times New Roman"/>
-          <w:b/>
-          <w:sz w:val="24"/>
-          <w:szCs w:val="24"/>
-          <w:lang w:val="en-US"/>
-        </w:rPr>
-        <w:t xml:space="preserve">Possible solutions </w:t>
-      </w:r>
-      <w:proofErr w:type="gramStart"/>
-      <w:r>
-        <w:rPr>
-          <w:rFonts w:ascii="Times New Roman" w:hAnsi="Times New Roman" w:cs="Times New Roman"/>
-          <w:b/>
-          <w:sz w:val="24"/>
-          <w:szCs w:val="24"/>
-          <w:lang w:val="en-US"/>
-        </w:rPr>
-        <w:t>that were</w:t>
-      </w:r>
-      <w:proofErr w:type="gramEnd"/>
-      <w:r>
-        <w:rPr>
-          <w:rFonts w:ascii="Times New Roman" w:hAnsi="Times New Roman" w:cs="Times New Roman"/>
-          <w:b/>
-          <w:sz w:val="24"/>
-          <w:szCs w:val="24"/>
-          <w:lang w:val="en-US"/>
-        </w:rPr>
-        <w:t xml:space="preserve"> presented but not good enough:</w:t>
-      </w:r>
-    </w:p>
-    <w:p>
-      <w:pPr>
-        <w:jc w:val="both"/>
-        <w:rPr>
-          <w:rFonts w:ascii="Times New Roman" w:hAnsi="Times New Roman" w:cs="Times New Roman"/>
-          <w:sz w:val="24"/>
-          <w:szCs w:val="24"/>
-          <w:lang w:val="en-US"/>
-        </w:rPr>
-      </w:pPr>
-    </w:p>
-    <w:p>
-      <w:pPr>
-        <w:jc w:val="both"/>
-        <w:rPr>
-          <w:rFonts w:ascii="Times New Roman" w:hAnsi="Times New Roman" w:cs="Times New Roman"/>
-          <w:b/>
-          <w:sz w:val="24"/>
-          <w:szCs w:val="24"/>
-          <w:lang w:val="en-US"/>
-        </w:rPr>
-      </w:pPr>
+          <w:sz w:val="24"/>
+          <w:szCs w:val="28"/>
+          <w:lang w:val="en-US"/>
+        </w:rPr>
+        <w:t>, which is more general.</w:t>
+      </w:r>
     </w:p>
     <w:p>
       <w:pPr>
@@ -3479,12 +4131,9 @@
           <w:szCs w:val="28"/>
           <w:lang w:val="en-US"/>
         </w:rPr>
-        <w:t>Source Code Files</w:t>
-      </w:r>
-    </w:p>
-    <w:p>
-      <w:pPr>
-        <w:jc w:val="both"/>
+        <w:t>System architecture</w:t>
+      </w:r>
+      <w:r>
         <w:rPr>
           <w:rFonts w:ascii="Times New Roman" w:hAnsi="Times New Roman" w:cs="Times New Roman"/>
           <w:b/>
@@ -3492,21 +4141,42 @@
           <w:szCs w:val="28"/>
           <w:lang w:val="en-US"/>
         </w:rPr>
-      </w:pPr>
-      <w:r>
+        <w:tab/>
+      </w:r>
+    </w:p>
+    <w:p>
+      <w:pPr>
+        <w:jc w:val="both"/>
+        <w:rPr>
+          <w:rFonts w:ascii="Times New Roman" w:hAnsi="Times New Roman" w:cs="Times New Roman"/>
+          <w:sz w:val="24"/>
+          <w:szCs w:val="28"/>
+          <w:lang w:val="en-US"/>
+        </w:rPr>
+      </w:pPr>
+      <w:r>
+        <w:rPr>
+          <w:rFonts w:ascii="Times New Roman" w:hAnsi="Times New Roman" w:cs="Times New Roman"/>
+          <w:sz w:val="24"/>
+          <w:szCs w:val="28"/>
+          <w:lang w:val="en-US"/>
+        </w:rPr>
+        <w:lastRenderedPageBreak/>
+        <w:t xml:space="preserve"> </w:t>
+      </w:r>
+    </w:p>
+    <w:p>
+      <w:pPr>
+        <w:jc w:val="both"/>
         <w:rPr>
           <w:rFonts w:ascii="Times New Roman" w:hAnsi="Times New Roman" w:cs="Times New Roman"/>
           <w:b/>
           <w:sz w:val="28"/>
           <w:szCs w:val="28"/>
-          <w:lang w:val="en-US"/>
-        </w:rPr>
-        <w:t>System architecture</w:t>
-      </w:r>
-    </w:p>
-    <w:p>
-      <w:pPr>
-        <w:jc w:val="both"/>
+          <w:lang w:val="en-GB"/>
+        </w:rPr>
+      </w:pPr>
+      <w:r>
         <w:rPr>
           <w:rFonts w:ascii="Times New Roman" w:hAnsi="Times New Roman" w:cs="Times New Roman"/>
           <w:b/>
@@ -3514,32 +4184,24 @@
           <w:szCs w:val="28"/>
           <w:lang w:val="en-GB"/>
         </w:rPr>
-      </w:pPr>
-      <w:r>
+        <w:t>Design of the fix</w:t>
+      </w:r>
+    </w:p>
+    <w:p>
+      <w:pPr>
+        <w:jc w:val="both"/>
         <w:rPr>
           <w:rFonts w:ascii="Times New Roman" w:hAnsi="Times New Roman" w:cs="Times New Roman"/>
           <w:b/>
           <w:sz w:val="28"/>
           <w:szCs w:val="28"/>
-          <w:lang w:val="en-GB"/>
-        </w:rPr>
-        <w:t>Design of the fix</w:t>
-      </w:r>
-    </w:p>
-    <w:p>
-      <w:pPr>
-        <w:jc w:val="both"/>
-        <w:rPr>
-          <w:rFonts w:ascii="Times New Roman" w:hAnsi="Times New Roman" w:cs="Times New Roman"/>
-          <w:b/>
-          <w:sz w:val="28"/>
-          <w:szCs w:val="28"/>
           <w:u w:val="single"/>
           <w:lang w:val="en-GB"/>
         </w:rPr>
       </w:pPr>
     </w:p>
     <w:sectPr>
+      <w:footerReference w:type="default" r:id="rId16"/>
       <w:pgSz w:w="11906" w:h="16838"/>
       <w:pgMar w:top="1417" w:right="1701" w:bottom="1417" w:left="1701" w:header="708" w:footer="708" w:gutter="0"/>
       <w:cols w:space="708"/>
@@ -3549,9 +4211,332 @@
 </w:document>
 </file>
 
+<file path=word/endnotes.xml><?xml version="1.0" encoding="utf-8"?>
+<w:endnotes xmlns:wpc="http://schemas.microsoft.com/office/word/2010/wordprocessingCanvas" xmlns:mc="http://schemas.openxmlformats.org/markup-compatibility/2006" xmlns:o="urn:schemas-microsoft-com:office:office" xmlns:r="http://schemas.openxmlformats.org/officeDocument/2006/relationships" xmlns:m="http://schemas.openxmlformats.org/officeDocument/2006/math" xmlns:v="urn:schemas-microsoft-com:vml" xmlns:wp14="http://schemas.microsoft.com/office/word/2010/wordprocessingDrawing" xmlns:wp="http://schemas.openxmlformats.org/drawingml/2006/wordprocessingDrawing" xmlns:w10="urn:schemas-microsoft-com:office:word" xmlns:w="http://schemas.openxmlformats.org/wordprocessingml/2006/main" xmlns:w14="http://schemas.microsoft.com/office/word/2010/wordml" xmlns:wpg="http://schemas.microsoft.com/office/word/2010/wordprocessingGroup" xmlns:wpi="http://schemas.microsoft.com/office/word/2010/wordprocessingInk" xmlns:wne="http://schemas.microsoft.com/office/word/2006/wordml" xmlns:wps="http://schemas.microsoft.com/office/word/2010/wordprocessingShape" mc:Ignorable="w14 wp14">
+  <w:endnote w:type="separator" w:id="-1">
+    <w:p>
+      <w:pPr>
+        <w:spacing w:after="0" w:line="240" w:lineRule="auto"/>
+      </w:pPr>
+      <w:r>
+        <w:separator/>
+      </w:r>
+    </w:p>
+  </w:endnote>
+  <w:endnote w:type="continuationSeparator" w:id="0">
+    <w:p>
+      <w:pPr>
+        <w:spacing w:after="0" w:line="240" w:lineRule="auto"/>
+      </w:pPr>
+      <w:r>
+        <w:continuationSeparator/>
+      </w:r>
+    </w:p>
+  </w:endnote>
+</w:endnotes>
+</file>
+
+<file path=word/footer1.xml><?xml version="1.0" encoding="utf-8"?>
+<w:ftr xmlns:wpc="http://schemas.microsoft.com/office/word/2010/wordprocessingCanvas" xmlns:mc="http://schemas.openxmlformats.org/markup-compatibility/2006" xmlns:o="urn:schemas-microsoft-com:office:office" xmlns:r="http://schemas.openxmlformats.org/officeDocument/2006/relationships" xmlns:m="http://schemas.openxmlformats.org/officeDocument/2006/math" xmlns:v="urn:schemas-microsoft-com:vml" xmlns:wp14="http://schemas.microsoft.com/office/word/2010/wordprocessingDrawing" xmlns:wp="http://schemas.openxmlformats.org/drawingml/2006/wordprocessingDrawing" xmlns:w10="urn:schemas-microsoft-com:office:word" xmlns:w="http://schemas.openxmlformats.org/wordprocessingml/2006/main" xmlns:w14="http://schemas.microsoft.com/office/word/2010/wordml" xmlns:wpg="http://schemas.microsoft.com/office/word/2010/wordprocessingGroup" xmlns:wpi="http://schemas.microsoft.com/office/word/2010/wordprocessingInk" xmlns:wne="http://schemas.microsoft.com/office/word/2006/wordml" xmlns:wps="http://schemas.microsoft.com/office/word/2010/wordprocessingShape" mc:Ignorable="w14 wp14">
+  <w:sdt>
+    <w:sdtPr>
+      <w:id w:val="1129590387"/>
+      <w:docPartObj>
+        <w:docPartGallery w:val="Page Numbers (Bottom of Page)"/>
+        <w:docPartUnique/>
+      </w:docPartObj>
+    </w:sdtPr>
+    <w:sdtContent>
+      <w:p>
+        <w:pPr>
+          <w:pStyle w:val="Rodap"/>
+          <w:jc w:val="right"/>
+        </w:pPr>
+        <w:r>
+          <w:fldChar w:fldCharType="begin"/>
+        </w:r>
+        <w:r>
+          <w:instrText>PAGE   \* MERGEFORMAT</w:instrText>
+        </w:r>
+        <w:r>
+          <w:fldChar w:fldCharType="separate"/>
+        </w:r>
+        <w:r>
+          <w:rPr>
+            <w:noProof/>
+          </w:rPr>
+          <w:t>5</w:t>
+        </w:r>
+        <w:r>
+          <w:fldChar w:fldCharType="end"/>
+        </w:r>
+      </w:p>
+    </w:sdtContent>
+  </w:sdt>
+  <w:p>
+    <w:pPr>
+      <w:pStyle w:val="Rodap"/>
+    </w:pPr>
+  </w:p>
+</w:ftr>
+</file>
+
+<file path=word/footnotes.xml><?xml version="1.0" encoding="utf-8"?>
+<w:footnotes xmlns:wpc="http://schemas.microsoft.com/office/word/2010/wordprocessingCanvas" xmlns:mc="http://schemas.openxmlformats.org/markup-compatibility/2006" xmlns:o="urn:schemas-microsoft-com:office:office" xmlns:r="http://schemas.openxmlformats.org/officeDocument/2006/relationships" xmlns:m="http://schemas.openxmlformats.org/officeDocument/2006/math" xmlns:v="urn:schemas-microsoft-com:vml" xmlns:wp14="http://schemas.microsoft.com/office/word/2010/wordprocessingDrawing" xmlns:wp="http://schemas.openxmlformats.org/drawingml/2006/wordprocessingDrawing" xmlns:w10="urn:schemas-microsoft-com:office:word" xmlns:w="http://schemas.openxmlformats.org/wordprocessingml/2006/main" xmlns:w14="http://schemas.microsoft.com/office/word/2010/wordml" xmlns:wpg="http://schemas.microsoft.com/office/word/2010/wordprocessingGroup" xmlns:wpi="http://schemas.microsoft.com/office/word/2010/wordprocessingInk" xmlns:wne="http://schemas.microsoft.com/office/word/2006/wordml" xmlns:wps="http://schemas.microsoft.com/office/word/2010/wordprocessingShape" mc:Ignorable="w14 wp14">
+  <w:footnote w:type="separator" w:id="-1">
+    <w:p>
+      <w:pPr>
+        <w:spacing w:after="0" w:line="240" w:lineRule="auto"/>
+      </w:pPr>
+      <w:r>
+        <w:separator/>
+      </w:r>
+    </w:p>
+  </w:footnote>
+  <w:footnote w:type="continuationSeparator" w:id="0">
+    <w:p>
+      <w:pPr>
+        <w:spacing w:after="0" w:line="240" w:lineRule="auto"/>
+      </w:pPr>
+      <w:r>
+        <w:continuationSeparator/>
+      </w:r>
+    </w:p>
+  </w:footnote>
+</w:footnotes>
+</file>
+
 <file path=word/numbering.xml><?xml version="1.0" encoding="utf-8"?>
 <w:numbering xmlns:wpc="http://schemas.microsoft.com/office/word/2010/wordprocessingCanvas" xmlns:mc="http://schemas.openxmlformats.org/markup-compatibility/2006" xmlns:o="urn:schemas-microsoft-com:office:office" xmlns:r="http://schemas.openxmlformats.org/officeDocument/2006/relationships" xmlns:m="http://schemas.openxmlformats.org/officeDocument/2006/math" xmlns:v="urn:schemas-microsoft-com:vml" xmlns:wp14="http://schemas.microsoft.com/office/word/2010/wordprocessingDrawing" xmlns:wp="http://schemas.openxmlformats.org/drawingml/2006/wordprocessingDrawing" xmlns:w10="urn:schemas-microsoft-com:office:word" xmlns:w="http://schemas.openxmlformats.org/wordprocessingml/2006/main" xmlns:w14="http://schemas.microsoft.com/office/word/2010/wordml" xmlns:wpg="http://schemas.microsoft.com/office/word/2010/wordprocessingGroup" xmlns:wpi="http://schemas.microsoft.com/office/word/2010/wordprocessingInk" xmlns:wne="http://schemas.microsoft.com/office/word/2006/wordml" xmlns:wps="http://schemas.microsoft.com/office/word/2010/wordprocessingShape" mc:Ignorable="w14 wp14">
   <w:abstractNum w:abstractNumId="0">
+    <w:nsid w:val="0F5C7F4F"/>
+    <w:multiLevelType w:val="hybridMultilevel"/>
+    <w:tmpl w:val="7C6E2B28"/>
+    <w:lvl w:ilvl="0" w:tplc="08160001">
+      <w:start w:val="1"/>
+      <w:numFmt w:val="bullet"/>
+      <w:lvlText w:val=""/>
+      <w:lvlJc w:val="left"/>
+      <w:pPr>
+        <w:ind w:left="720" w:hanging="360"/>
+      </w:pPr>
+      <w:rPr>
+        <w:rFonts w:ascii="Symbol" w:hAnsi="Symbol" w:hint="default"/>
+      </w:rPr>
+    </w:lvl>
+    <w:lvl w:ilvl="1" w:tplc="08160003">
+      <w:start w:val="1"/>
+      <w:numFmt w:val="bullet"/>
+      <w:lvlText w:val="o"/>
+      <w:lvlJc w:val="left"/>
+      <w:pPr>
+        <w:ind w:left="1440" w:hanging="360"/>
+      </w:pPr>
+      <w:rPr>
+        <w:rFonts w:ascii="Courier New" w:hAnsi="Courier New" w:cs="Courier New" w:hint="default"/>
+      </w:rPr>
+    </w:lvl>
+    <w:lvl w:ilvl="2" w:tplc="08160005" w:tentative="1">
+      <w:start w:val="1"/>
+      <w:numFmt w:val="bullet"/>
+      <w:lvlText w:val=""/>
+      <w:lvlJc w:val="left"/>
+      <w:pPr>
+        <w:ind w:left="2160" w:hanging="360"/>
+      </w:pPr>
+      <w:rPr>
+        <w:rFonts w:ascii="Wingdings" w:hAnsi="Wingdings" w:hint="default"/>
+      </w:rPr>
+    </w:lvl>
+    <w:lvl w:ilvl="3" w:tplc="08160001" w:tentative="1">
+      <w:start w:val="1"/>
+      <w:numFmt w:val="bullet"/>
+      <w:lvlText w:val=""/>
+      <w:lvlJc w:val="left"/>
+      <w:pPr>
+        <w:ind w:left="2880" w:hanging="360"/>
+      </w:pPr>
+      <w:rPr>
+        <w:rFonts w:ascii="Symbol" w:hAnsi="Symbol" w:hint="default"/>
+      </w:rPr>
+    </w:lvl>
+    <w:lvl w:ilvl="4" w:tplc="08160003" w:tentative="1">
+      <w:start w:val="1"/>
+      <w:numFmt w:val="bullet"/>
+      <w:lvlText w:val="o"/>
+      <w:lvlJc w:val="left"/>
+      <w:pPr>
+        <w:ind w:left="3600" w:hanging="360"/>
+      </w:pPr>
+      <w:rPr>
+        <w:rFonts w:ascii="Courier New" w:hAnsi="Courier New" w:cs="Courier New" w:hint="default"/>
+      </w:rPr>
+    </w:lvl>
+    <w:lvl w:ilvl="5" w:tplc="08160005" w:tentative="1">
+      <w:start w:val="1"/>
+      <w:numFmt w:val="bullet"/>
+      <w:lvlText w:val=""/>
+      <w:lvlJc w:val="left"/>
+      <w:pPr>
+        <w:ind w:left="4320" w:hanging="360"/>
+      </w:pPr>
+      <w:rPr>
+        <w:rFonts w:ascii="Wingdings" w:hAnsi="Wingdings" w:hint="default"/>
+      </w:rPr>
+    </w:lvl>
+    <w:lvl w:ilvl="6" w:tplc="08160001" w:tentative="1">
+      <w:start w:val="1"/>
+      <w:numFmt w:val="bullet"/>
+      <w:lvlText w:val=""/>
+      <w:lvlJc w:val="left"/>
+      <w:pPr>
+        <w:ind w:left="5040" w:hanging="360"/>
+      </w:pPr>
+      <w:rPr>
+        <w:rFonts w:ascii="Symbol" w:hAnsi="Symbol" w:hint="default"/>
+      </w:rPr>
+    </w:lvl>
+    <w:lvl w:ilvl="7" w:tplc="08160003" w:tentative="1">
+      <w:start w:val="1"/>
+      <w:numFmt w:val="bullet"/>
+      <w:lvlText w:val="o"/>
+      <w:lvlJc w:val="left"/>
+      <w:pPr>
+        <w:ind w:left="5760" w:hanging="360"/>
+      </w:pPr>
+      <w:rPr>
+        <w:rFonts w:ascii="Courier New" w:hAnsi="Courier New" w:cs="Courier New" w:hint="default"/>
+      </w:rPr>
+    </w:lvl>
+    <w:lvl w:ilvl="8" w:tplc="08160005" w:tentative="1">
+      <w:start w:val="1"/>
+      <w:numFmt w:val="bullet"/>
+      <w:lvlText w:val=""/>
+      <w:lvlJc w:val="left"/>
+      <w:pPr>
+        <w:ind w:left="6480" w:hanging="360"/>
+      </w:pPr>
+      <w:rPr>
+        <w:rFonts w:ascii="Wingdings" w:hAnsi="Wingdings" w:hint="default"/>
+      </w:rPr>
+    </w:lvl>
+  </w:abstractNum>
+  <w:abstractNum w:abstractNumId="1">
+    <w:nsid w:val="240F7F31"/>
+    <w:multiLevelType w:val="multilevel"/>
+    <w:tmpl w:val="1226A78E"/>
+    <w:styleLink w:val="Estilo1"/>
+    <w:lvl w:ilvl="0">
+      <w:start w:val="1"/>
+      <w:numFmt w:val="bullet"/>
+      <w:lvlText w:val=""/>
+      <w:lvlJc w:val="left"/>
+      <w:pPr>
+        <w:ind w:left="1440" w:hanging="360"/>
+      </w:pPr>
+      <w:rPr>
+        <w:rFonts w:ascii="Symbol" w:hAnsi="Symbol" w:hint="default"/>
+      </w:rPr>
+    </w:lvl>
+    <w:lvl w:ilvl="1">
+      <w:start w:val="1"/>
+      <w:numFmt w:val="bullet"/>
+      <w:lvlText w:val=""/>
+      <w:lvlJc w:val="left"/>
+      <w:pPr>
+        <w:ind w:left="2160" w:hanging="360"/>
+      </w:pPr>
+      <w:rPr>
+        <w:rFonts w:ascii="Symbol" w:hAnsi="Symbol" w:hint="default"/>
+        <w:color w:val="000000" w:themeColor="text1"/>
+      </w:rPr>
+    </w:lvl>
+    <w:lvl w:ilvl="2">
+      <w:start w:val="1"/>
+      <w:numFmt w:val="bullet"/>
+      <w:lvlText w:val=""/>
+      <w:lvlJc w:val="left"/>
+      <w:pPr>
+        <w:ind w:left="2880" w:hanging="360"/>
+      </w:pPr>
+      <w:rPr>
+        <w:rFonts w:ascii="Wingdings" w:hAnsi="Wingdings" w:hint="default"/>
+      </w:rPr>
+    </w:lvl>
+    <w:lvl w:ilvl="3">
+      <w:start w:val="1"/>
+      <w:numFmt w:val="bullet"/>
+      <w:lvlText w:val=""/>
+      <w:lvlJc w:val="left"/>
+      <w:pPr>
+        <w:ind w:left="3600" w:hanging="360"/>
+      </w:pPr>
+      <w:rPr>
+        <w:rFonts w:ascii="Symbol" w:hAnsi="Symbol" w:hint="default"/>
+      </w:rPr>
+    </w:lvl>
+    <w:lvl w:ilvl="4">
+      <w:start w:val="1"/>
+      <w:numFmt w:val="bullet"/>
+      <w:lvlText w:val="o"/>
+      <w:lvlJc w:val="left"/>
+      <w:pPr>
+        <w:ind w:left="4320" w:hanging="360"/>
+      </w:pPr>
+      <w:rPr>
+        <w:rFonts w:ascii="Courier New" w:hAnsi="Courier New" w:cs="Courier New" w:hint="default"/>
+      </w:rPr>
+    </w:lvl>
+    <w:lvl w:ilvl="5">
+      <w:start w:val="1"/>
+      <w:numFmt w:val="bullet"/>
+      <w:lvlText w:val=""/>
+      <w:lvlJc w:val="left"/>
+      <w:pPr>
+        <w:ind w:left="5040" w:hanging="360"/>
+      </w:pPr>
+      <w:rPr>
+        <w:rFonts w:ascii="Wingdings" w:hAnsi="Wingdings" w:hint="default"/>
+      </w:rPr>
+    </w:lvl>
+    <w:lvl w:ilvl="6">
+      <w:start w:val="1"/>
+      <w:numFmt w:val="bullet"/>
+      <w:lvlText w:val=""/>
+      <w:lvlJc w:val="left"/>
+      <w:pPr>
+        <w:ind w:left="5760" w:hanging="360"/>
+      </w:pPr>
+      <w:rPr>
+        <w:rFonts w:ascii="Symbol" w:hAnsi="Symbol" w:hint="default"/>
+      </w:rPr>
+    </w:lvl>
+    <w:lvl w:ilvl="7">
+      <w:start w:val="1"/>
+      <w:numFmt w:val="bullet"/>
+      <w:lvlText w:val="o"/>
+      <w:lvlJc w:val="left"/>
+      <w:pPr>
+        <w:ind w:left="6480" w:hanging="360"/>
+      </w:pPr>
+      <w:rPr>
+        <w:rFonts w:ascii="Courier New" w:hAnsi="Courier New" w:cs="Courier New" w:hint="default"/>
+      </w:rPr>
+    </w:lvl>
+    <w:lvl w:ilvl="8">
+      <w:start w:val="1"/>
+      <w:numFmt w:val="bullet"/>
+      <w:lvlText w:val=""/>
+      <w:lvlJc w:val="left"/>
+      <w:pPr>
+        <w:ind w:left="7200" w:hanging="360"/>
+      </w:pPr>
+      <w:rPr>
+        <w:rFonts w:ascii="Wingdings" w:hAnsi="Wingdings" w:hint="default"/>
+      </w:rPr>
+    </w:lvl>
+  </w:abstractNum>
+  <w:abstractNum w:abstractNumId="2">
     <w:nsid w:val="289C3113"/>
     <w:multiLevelType w:val="hybridMultilevel"/>
     <w:tmpl w:val="BDB0C266"/>
@@ -3664,7 +4649,7 @@
       </w:rPr>
     </w:lvl>
   </w:abstractNum>
-  <w:abstractNum w:abstractNumId="1">
+  <w:abstractNum w:abstractNumId="3">
     <w:nsid w:val="41A6319A"/>
     <w:multiLevelType w:val="hybridMultilevel"/>
     <w:tmpl w:val="43521512"/>
@@ -3750,11 +4735,35 @@
       </w:pPr>
     </w:lvl>
   </w:abstractNum>
+  <w:abstractNum w:abstractNumId="4">
+    <w:nsid w:val="455D4BB0"/>
+    <w:multiLevelType w:val="multilevel"/>
+    <w:tmpl w:val="1226A78E"/>
+    <w:numStyleLink w:val="Estilo1"/>
+  </w:abstractNum>
+  <w:abstractNum w:abstractNumId="5">
+    <w:nsid w:val="4E915B07"/>
+    <w:multiLevelType w:val="multilevel"/>
+    <w:tmpl w:val="1226A78E"/>
+    <w:numStyleLink w:val="Estilo1"/>
+  </w:abstractNum>
   <w:num w:numId="1">
+    <w:abstractNumId w:val="2"/>
+  </w:num>
+  <w:num w:numId="2">
+    <w:abstractNumId w:val="3"/>
+  </w:num>
+  <w:num w:numId="3">
     <w:abstractNumId w:val="0"/>
   </w:num>
-  <w:num w:numId="2">
+  <w:num w:numId="4">
     <w:abstractNumId w:val="1"/>
+  </w:num>
+  <w:num w:numId="5">
+    <w:abstractNumId w:val="4"/>
+  </w:num>
+  <w:num w:numId="6">
+    <w:abstractNumId w:val="5"/>
   </w:num>
 </w:numbering>
 </file>
@@ -4032,6 +5041,83 @@
     <w:basedOn w:val="Tipodeletrapredefinidodopargrafo"/>
     <w:rsid w:val="00062118"/>
   </w:style>
+  <w:style w:type="paragraph" w:styleId="Cabealho">
+    <w:name w:val="header"/>
+    <w:basedOn w:val="Normal"/>
+    <w:link w:val="CabealhoCarcter"/>
+    <w:uiPriority w:val="99"/>
+    <w:unhideWhenUsed/>
+    <w:rsid w:val="005D06AB"/>
+    <w:pPr>
+      <w:tabs>
+        <w:tab w:val="center" w:pos="4252"/>
+        <w:tab w:val="right" w:pos="8504"/>
+      </w:tabs>
+      <w:spacing w:after="0" w:line="240" w:lineRule="auto"/>
+    </w:pPr>
+  </w:style>
+  <w:style w:type="character" w:customStyle="1" w:styleId="CabealhoCarcter">
+    <w:name w:val="Cabeçalho Carácter"/>
+    <w:basedOn w:val="Tipodeletrapredefinidodopargrafo"/>
+    <w:link w:val="Cabealho"/>
+    <w:uiPriority w:val="99"/>
+    <w:rsid w:val="005D06AB"/>
+  </w:style>
+  <w:style w:type="paragraph" w:styleId="Rodap">
+    <w:name w:val="footer"/>
+    <w:basedOn w:val="Normal"/>
+    <w:link w:val="RodapCarcter"/>
+    <w:uiPriority w:val="99"/>
+    <w:unhideWhenUsed/>
+    <w:rsid w:val="005D06AB"/>
+    <w:pPr>
+      <w:tabs>
+        <w:tab w:val="center" w:pos="4252"/>
+        <w:tab w:val="right" w:pos="8504"/>
+      </w:tabs>
+      <w:spacing w:after="0" w:line="240" w:lineRule="auto"/>
+    </w:pPr>
+  </w:style>
+  <w:style w:type="character" w:customStyle="1" w:styleId="RodapCarcter">
+    <w:name w:val="Rodapé Carácter"/>
+    <w:basedOn w:val="Tipodeletrapredefinidodopargrafo"/>
+    <w:link w:val="Rodap"/>
+    <w:uiPriority w:val="99"/>
+    <w:rsid w:val="005D06AB"/>
+  </w:style>
+  <w:style w:type="character" w:styleId="Hiperligao">
+    <w:name w:val="Hyperlink"/>
+    <w:basedOn w:val="Tipodeletrapredefinidodopargrafo"/>
+    <w:uiPriority w:val="99"/>
+    <w:unhideWhenUsed/>
+    <w:rsid w:val="001E0249"/>
+    <w:rPr>
+      <w:color w:val="0563C1" w:themeColor="hyperlink"/>
+      <w:u w:val="single"/>
+    </w:rPr>
+  </w:style>
+  <w:style w:type="character" w:styleId="Hiperligaovisitada">
+    <w:name w:val="FollowedHyperlink"/>
+    <w:basedOn w:val="Tipodeletrapredefinidodopargrafo"/>
+    <w:uiPriority w:val="99"/>
+    <w:semiHidden/>
+    <w:unhideWhenUsed/>
+    <w:rsid w:val="001E0249"/>
+    <w:rPr>
+      <w:color w:val="954F72" w:themeColor="followedHyperlink"/>
+      <w:u w:val="single"/>
+    </w:rPr>
+  </w:style>
+  <w:style w:type="numbering" w:customStyle="1" w:styleId="Estilo1">
+    <w:name w:val="Estilo1"/>
+    <w:uiPriority w:val="99"/>
+    <w:rsid w:val="001E0249"/>
+    <w:pPr>
+      <w:numPr>
+        <w:numId w:val="4"/>
+      </w:numPr>
+    </w:pPr>
+  </w:style>
 </w:styles>
 </file>
 
@@ -4307,6 +5393,83 @@
     <w:name w:val="gh-header-number"/>
     <w:basedOn w:val="Tipodeletrapredefinidodopargrafo"/>
     <w:rsid w:val="00062118"/>
+  </w:style>
+  <w:style w:type="paragraph" w:styleId="Cabealho">
+    <w:name w:val="header"/>
+    <w:basedOn w:val="Normal"/>
+    <w:link w:val="CabealhoCarcter"/>
+    <w:uiPriority w:val="99"/>
+    <w:unhideWhenUsed/>
+    <w:rsid w:val="005D06AB"/>
+    <w:pPr>
+      <w:tabs>
+        <w:tab w:val="center" w:pos="4252"/>
+        <w:tab w:val="right" w:pos="8504"/>
+      </w:tabs>
+      <w:spacing w:after="0" w:line="240" w:lineRule="auto"/>
+    </w:pPr>
+  </w:style>
+  <w:style w:type="character" w:customStyle="1" w:styleId="CabealhoCarcter">
+    <w:name w:val="Cabeçalho Carácter"/>
+    <w:basedOn w:val="Tipodeletrapredefinidodopargrafo"/>
+    <w:link w:val="Cabealho"/>
+    <w:uiPriority w:val="99"/>
+    <w:rsid w:val="005D06AB"/>
+  </w:style>
+  <w:style w:type="paragraph" w:styleId="Rodap">
+    <w:name w:val="footer"/>
+    <w:basedOn w:val="Normal"/>
+    <w:link w:val="RodapCarcter"/>
+    <w:uiPriority w:val="99"/>
+    <w:unhideWhenUsed/>
+    <w:rsid w:val="005D06AB"/>
+    <w:pPr>
+      <w:tabs>
+        <w:tab w:val="center" w:pos="4252"/>
+        <w:tab w:val="right" w:pos="8504"/>
+      </w:tabs>
+      <w:spacing w:after="0" w:line="240" w:lineRule="auto"/>
+    </w:pPr>
+  </w:style>
+  <w:style w:type="character" w:customStyle="1" w:styleId="RodapCarcter">
+    <w:name w:val="Rodapé Carácter"/>
+    <w:basedOn w:val="Tipodeletrapredefinidodopargrafo"/>
+    <w:link w:val="Rodap"/>
+    <w:uiPriority w:val="99"/>
+    <w:rsid w:val="005D06AB"/>
+  </w:style>
+  <w:style w:type="character" w:styleId="Hiperligao">
+    <w:name w:val="Hyperlink"/>
+    <w:basedOn w:val="Tipodeletrapredefinidodopargrafo"/>
+    <w:uiPriority w:val="99"/>
+    <w:unhideWhenUsed/>
+    <w:rsid w:val="001E0249"/>
+    <w:rPr>
+      <w:color w:val="0563C1" w:themeColor="hyperlink"/>
+      <w:u w:val="single"/>
+    </w:rPr>
+  </w:style>
+  <w:style w:type="character" w:styleId="Hiperligaovisitada">
+    <w:name w:val="FollowedHyperlink"/>
+    <w:basedOn w:val="Tipodeletrapredefinidodopargrafo"/>
+    <w:uiPriority w:val="99"/>
+    <w:semiHidden/>
+    <w:unhideWhenUsed/>
+    <w:rsid w:val="001E0249"/>
+    <w:rPr>
+      <w:color w:val="954F72" w:themeColor="followedHyperlink"/>
+      <w:u w:val="single"/>
+    </w:rPr>
+  </w:style>
+  <w:style w:type="numbering" w:customStyle="1" w:styleId="Estilo1">
+    <w:name w:val="Estilo1"/>
+    <w:uiPriority w:val="99"/>
+    <w:rsid w:val="001E0249"/>
+    <w:pPr>
+      <w:numPr>
+        <w:numId w:val="4"/>
+      </w:numPr>
+    </w:pPr>
   </w:style>
 </w:styles>
 </file>
@@ -4600,7 +5763,7 @@
   <a:extraClrSchemeLst/>
   <a:extLst>
     <a:ext uri="{05A4C25C-085E-4340-85A3-A5531E510DB2}">
-      <thm15:themeFamily xmlns:thm15="http://schemas.microsoft.com/office/thememl/2012/main" xmlns="" name="Office Theme" id="{62F939B6-93AF-4DB8-9C6B-D6C7DFDC589F}" vid="{4A3C46E8-61CC-4603-A589-7422A47A8E4A}"/>
+      <thm15:themeFamily xmlns="" xmlns:thm15="http://schemas.microsoft.com/office/thememl/2012/main" name="Office Theme" id="{62F939B6-93AF-4DB8-9C6B-D6C7DFDC589F}" vid="{4A3C46E8-61CC-4603-A589-7422A47A8E4A}"/>
     </a:ext>
   </a:extLst>
 </a:theme>

</xml_diff>

<commit_message>
1 issue report doen
</commit_message>
<xml_diff>
--- a/Entrega 3/T3ESOF.docx
+++ b/Entrega 3/T3ESOF.docx
@@ -389,7 +389,6 @@
           <w:sz w:val="28"/>
           <w:szCs w:val="28"/>
           <w:u w:val="single"/>
-          <w:lang w:val="en-GB"/>
         </w:rPr>
       </w:pPr>
     </w:p>
@@ -402,20 +401,40 @@
           <w:sz w:val="32"/>
           <w:szCs w:val="32"/>
           <w:u w:val="single"/>
-          <w:lang w:val="en-GB"/>
-        </w:rPr>
-      </w:pPr>
+        </w:rPr>
+      </w:pPr>
+      <w:proofErr w:type="spellStart"/>
       <w:r>
         <w:rPr>
           <w:rFonts w:ascii="Times New Roman" w:hAnsi="Times New Roman" w:cs="Times New Roman"/>
           <w:b/>
           <w:sz w:val="32"/>
           <w:szCs w:val="32"/>
-          <w:lang w:val="en-GB"/>
         </w:rPr>
         <w:lastRenderedPageBreak/>
-        <w:t>Issue Documentation</w:t>
-      </w:r>
+        <w:t>Issue</w:t>
+      </w:r>
+      <w:proofErr w:type="spellEnd"/>
+      <w:r>
+        <w:rPr>
+          <w:rFonts w:ascii="Times New Roman" w:hAnsi="Times New Roman" w:cs="Times New Roman"/>
+          <w:b/>
+          <w:sz w:val="32"/>
+          <w:szCs w:val="32"/>
+        </w:rPr>
+        <w:t xml:space="preserve"> </w:t>
+      </w:r>
+      <w:proofErr w:type="spellStart"/>
+      <w:r>
+        <w:rPr>
+          <w:rFonts w:ascii="Times New Roman" w:hAnsi="Times New Roman" w:cs="Times New Roman"/>
+          <w:b/>
+          <w:sz w:val="32"/>
+          <w:szCs w:val="32"/>
+        </w:rPr>
+        <w:t>Documentation</w:t>
+      </w:r>
+      <w:proofErr w:type="spellEnd"/>
     </w:p>
     <w:p>
       <w:pPr>
@@ -463,7 +482,17 @@
           <w:szCs w:val="24"/>
           <w:lang w:val="en-US"/>
         </w:rPr>
-        <w:t xml:space="preserve"> Support dynamically detecting changes when </w:t>
+        <w:t xml:space="preserve"> Support dynamically detecting changes </w:t>
+      </w:r>
+      <w:proofErr w:type="gramStart"/>
+      <w:r>
+        <w:rPr>
+          <w:rFonts w:ascii="Times New Roman" w:hAnsi="Times New Roman" w:cs="Times New Roman"/>
+          <w:sz w:val="24"/>
+          <w:szCs w:val="24"/>
+          <w:lang w:val="en-US"/>
+        </w:rPr>
+        <w:t xml:space="preserve">when </w:t>
       </w:r>
       <w:r>
         <w:rPr>
@@ -487,6 +516,7 @@
         <w:t>gitignore</w:t>
       </w:r>
       <w:proofErr w:type="spellEnd"/>
+      <w:proofErr w:type="gramEnd"/>
       <w:r>
         <w:rPr>
           <w:rFonts w:ascii="Times New Roman" w:hAnsi="Times New Roman" w:cs="Times New Roman"/>
@@ -3043,6 +3073,26 @@
         </w:rPr>
         <w:t xml:space="preserve"> </w:t>
       </w:r>
+      <w:r>
+        <w:rPr>
+          <w:rFonts w:ascii="Times New Roman" w:hAnsi="Times New Roman" w:cs="Times New Roman"/>
+          <w:b/>
+          <w:sz w:val="24"/>
+          <w:szCs w:val="24"/>
+          <w:highlight w:val="lightGray"/>
+          <w:lang w:val="en-US"/>
+        </w:rPr>
+        <w:t>toHaveBeenCalledWith</w:t>
+      </w:r>
+      <w:r>
+        <w:rPr>
+          <w:rFonts w:ascii="Times New Roman" w:hAnsi="Times New Roman" w:cs="Times New Roman"/>
+          <w:sz w:val="24"/>
+          <w:szCs w:val="24"/>
+          <w:lang w:val="en-US"/>
+        </w:rPr>
+        <w:t xml:space="preserve"> result in </w:t>
+      </w:r>
       <w:proofErr w:type="spellStart"/>
       <w:r>
         <w:rPr>
@@ -3050,10 +3100,9 @@
           <w:b/>
           <w:sz w:val="24"/>
           <w:szCs w:val="24"/>
-          <w:highlight w:val="lightGray"/>
-          <w:lang w:val="en-US"/>
-        </w:rPr>
-        <w:t>toHaveBeenCalledWith</w:t>
+          <w:lang w:val="en-US"/>
+        </w:rPr>
+        <w:t>RangeError</w:t>
       </w:r>
       <w:proofErr w:type="spellEnd"/>
       <w:r>
@@ -3063,27 +3112,6 @@
           <w:szCs w:val="24"/>
           <w:lang w:val="en-US"/>
         </w:rPr>
-        <w:t xml:space="preserve"> result in </w:t>
-      </w:r>
-      <w:proofErr w:type="spellStart"/>
-      <w:r>
-        <w:rPr>
-          <w:rFonts w:ascii="Times New Roman" w:hAnsi="Times New Roman" w:cs="Times New Roman"/>
-          <w:b/>
-          <w:sz w:val="24"/>
-          <w:szCs w:val="24"/>
-          <w:lang w:val="en-US"/>
-        </w:rPr>
-        <w:t>RangeError</w:t>
-      </w:r>
-      <w:proofErr w:type="spellEnd"/>
-      <w:r>
-        <w:rPr>
-          <w:rFonts w:ascii="Times New Roman" w:hAnsi="Times New Roman" w:cs="Times New Roman"/>
-          <w:sz w:val="24"/>
-          <w:szCs w:val="24"/>
-          <w:lang w:val="en-US"/>
-        </w:rPr>
         <w:t>: Maximum call stack size exceeded.</w:t>
       </w:r>
     </w:p>
@@ -3103,27 +3131,7 @@
           <w:szCs w:val="24"/>
           <w:lang w:val="en-US"/>
         </w:rPr>
-        <w:t xml:space="preserve">If </w:t>
-      </w:r>
-      <w:proofErr w:type="spellStart"/>
-      <w:r>
-        <w:rPr>
-          <w:rFonts w:ascii="Times New Roman" w:hAnsi="Times New Roman" w:cs="Times New Roman"/>
-          <w:sz w:val="24"/>
-          <w:szCs w:val="24"/>
-          <w:lang w:val="en-US"/>
-        </w:rPr>
-        <w:t>toHaveBeenCalledWith</w:t>
-      </w:r>
-      <w:proofErr w:type="spellEnd"/>
-      <w:r>
-        <w:rPr>
-          <w:rFonts w:ascii="Times New Roman" w:hAnsi="Times New Roman" w:cs="Times New Roman"/>
-          <w:sz w:val="24"/>
-          <w:szCs w:val="24"/>
-          <w:lang w:val="en-US"/>
-        </w:rPr>
-        <w:t xml:space="preserve"> is used with an </w:t>
+        <w:t xml:space="preserve">If toHaveBeenCalledWith is used with an </w:t>
       </w:r>
       <w:proofErr w:type="spellStart"/>
       <w:r>
@@ -3543,27 +3551,7 @@
           <w:szCs w:val="24"/>
           <w:lang w:val="en-US"/>
         </w:rPr>
-        <w:t>); and expect(spy).</w:t>
-      </w:r>
-      <w:proofErr w:type="spellStart"/>
-      <w:r>
-        <w:rPr>
-          <w:rFonts w:ascii="Times New Roman" w:hAnsi="Times New Roman" w:cs="Times New Roman"/>
-          <w:sz w:val="24"/>
-          <w:szCs w:val="24"/>
-          <w:lang w:val="en-US"/>
-        </w:rPr>
-        <w:t>toHaveBeenCalledWith</w:t>
-      </w:r>
-      <w:proofErr w:type="spellEnd"/>
-      <w:r>
-        <w:rPr>
-          <w:rFonts w:ascii="Times New Roman" w:hAnsi="Times New Roman" w:cs="Times New Roman"/>
-          <w:sz w:val="24"/>
-          <w:szCs w:val="24"/>
-          <w:lang w:val="en-US"/>
-        </w:rPr>
-        <w:t>(</w:t>
+        <w:t>); and expect(spy).toHaveBeenCalledWith(</w:t>
       </w:r>
       <w:proofErr w:type="spellStart"/>
       <w:r>
@@ -3818,27 +3806,7 @@
           <w:szCs w:val="24"/>
           <w:lang w:val="en-US"/>
         </w:rPr>
-        <w:t xml:space="preserve">With this information we can conclude that the problem must be directly related with </w:t>
-      </w:r>
-      <w:proofErr w:type="spellStart"/>
-      <w:r>
-        <w:rPr>
-          <w:rFonts w:ascii="Times New Roman" w:hAnsi="Times New Roman" w:cs="Times New Roman"/>
-          <w:sz w:val="24"/>
-          <w:szCs w:val="24"/>
-          <w:lang w:val="en-US"/>
-        </w:rPr>
-        <w:t>toHaveBeenCalledWith</w:t>
-      </w:r>
-      <w:proofErr w:type="spellEnd"/>
-      <w:r>
-        <w:rPr>
-          <w:rFonts w:ascii="Times New Roman" w:hAnsi="Times New Roman" w:cs="Times New Roman"/>
-          <w:sz w:val="24"/>
-          <w:szCs w:val="24"/>
-          <w:lang w:val="en-US"/>
-        </w:rPr>
-        <w:t>. It might not be prepared to receive *[</w:t>
+        <w:t>With this information we can conclude that the problem must be directly related with toHaveBeenCalledWith. It might not be prepared to receive *[</w:t>
       </w:r>
       <w:proofErr w:type="spellStart"/>
       <w:proofErr w:type="gramStart"/>
@@ -3997,7 +3965,7 @@
           <w:szCs w:val="24"/>
           <w:lang w:val="en-US"/>
         </w:rPr>
-        <w:t>jest/flow-typed/</w:t>
+        <w:t>jest/packages/expect/</w:t>
       </w:r>
       <w:proofErr w:type="spellStart"/>
       <w:r>
@@ -4007,7 +3975,7 @@
           <w:szCs w:val="24"/>
           <w:lang w:val="en-US"/>
         </w:rPr>
-        <w:t>npm</w:t>
+        <w:t>src</w:t>
       </w:r>
       <w:proofErr w:type="spellEnd"/>
       <w:r>
@@ -4017,7 +3985,25 @@
           <w:szCs w:val="24"/>
           <w:lang w:val="en-US"/>
         </w:rPr>
-        <w:t>/jest_v23.x.x.js</w:t>
+        <w:t>/</w:t>
+      </w:r>
+      <w:r>
+        <w:rPr>
+          <w:rFonts w:ascii="Times New Roman" w:hAnsi="Times New Roman" w:cs="Times New Roman"/>
+          <w:sz w:val="24"/>
+          <w:szCs w:val="24"/>
+          <w:lang w:val="en-US"/>
+        </w:rPr>
+        <w:t>utils</w:t>
+      </w:r>
+      <w:r>
+        <w:rPr>
+          <w:rFonts w:ascii="Times New Roman" w:hAnsi="Times New Roman" w:cs="Times New Roman"/>
+          <w:sz w:val="24"/>
+          <w:szCs w:val="24"/>
+          <w:lang w:val="en-US"/>
+        </w:rPr>
+        <w:t>.js</w:t>
       </w:r>
     </w:p>
     <w:p>
@@ -4041,9 +4027,7 @@
           <w:lang w:val="en-US"/>
         </w:rPr>
       </w:pPr>
-    </w:p>
-    <w:p>
-      <w:pPr>
+      <w:r>
         <w:rPr>
           <w:rFonts w:ascii="Times New Roman" w:hAnsi="Times New Roman" w:cs="Times New Roman"/>
           <w:b/>
@@ -4051,92 +4035,6 @@
           <w:szCs w:val="28"/>
           <w:lang w:val="en-US"/>
         </w:rPr>
-      </w:pPr>
-    </w:p>
-    <w:p>
-      <w:pPr>
-        <w:rPr>
-          <w:rFonts w:ascii="Times New Roman" w:hAnsi="Times New Roman" w:cs="Times New Roman"/>
-          <w:b/>
-          <w:sz w:val="28"/>
-          <w:szCs w:val="28"/>
-          <w:lang w:val="en-US"/>
-        </w:rPr>
-      </w:pPr>
-    </w:p>
-    <w:p>
-      <w:pPr>
-        <w:rPr>
-          <w:rFonts w:ascii="Times New Roman" w:hAnsi="Times New Roman" w:cs="Times New Roman"/>
-          <w:b/>
-          <w:sz w:val="28"/>
-          <w:szCs w:val="28"/>
-          <w:lang w:val="en-US"/>
-        </w:rPr>
-      </w:pPr>
-    </w:p>
-    <w:p>
-      <w:pPr>
-        <w:rPr>
-          <w:rFonts w:ascii="Times New Roman" w:hAnsi="Times New Roman" w:cs="Times New Roman"/>
-          <w:b/>
-          <w:sz w:val="28"/>
-          <w:szCs w:val="28"/>
-          <w:lang w:val="en-US"/>
-        </w:rPr>
-      </w:pPr>
-    </w:p>
-    <w:p>
-      <w:pPr>
-        <w:rPr>
-          <w:rFonts w:ascii="Times New Roman" w:hAnsi="Times New Roman" w:cs="Times New Roman"/>
-          <w:b/>
-          <w:sz w:val="28"/>
-          <w:szCs w:val="28"/>
-          <w:lang w:val="en-US"/>
-        </w:rPr>
-      </w:pPr>
-    </w:p>
-    <w:p>
-      <w:pPr>
-        <w:rPr>
-          <w:rFonts w:ascii="Times New Roman" w:hAnsi="Times New Roman" w:cs="Times New Roman"/>
-          <w:b/>
-          <w:sz w:val="28"/>
-          <w:szCs w:val="28"/>
-          <w:lang w:val="en-US"/>
-        </w:rPr>
-      </w:pPr>
-    </w:p>
-    <w:p>
-      <w:pPr>
-        <w:rPr>
-          <w:rFonts w:ascii="Times New Roman" w:hAnsi="Times New Roman" w:cs="Times New Roman"/>
-          <w:b/>
-          <w:sz w:val="28"/>
-          <w:szCs w:val="28"/>
-          <w:lang w:val="en-US"/>
-        </w:rPr>
-      </w:pPr>
-    </w:p>
-    <w:p>
-      <w:pPr>
-        <w:rPr>
-          <w:rFonts w:ascii="Times New Roman" w:hAnsi="Times New Roman" w:cs="Times New Roman"/>
-          <w:b/>
-          <w:sz w:val="28"/>
-          <w:szCs w:val="28"/>
-          <w:lang w:val="en-US"/>
-        </w:rPr>
-      </w:pPr>
-      <w:r>
-        <w:rPr>
-          <w:rFonts w:ascii="Times New Roman" w:hAnsi="Times New Roman" w:cs="Times New Roman"/>
-          <w:b/>
-          <w:sz w:val="28"/>
-          <w:szCs w:val="28"/>
-          <w:lang w:val="en-US"/>
-        </w:rPr>
         <w:t>System architecture</w:t>
       </w:r>
     </w:p>
@@ -4158,7 +4056,6 @@
         </w:rPr>
         <w:t xml:space="preserve">After searching on the repository, we could see that </w:t>
       </w:r>
-      <w:proofErr w:type="spellStart"/>
       <w:r>
         <w:rPr>
           <w:rFonts w:ascii="Times New Roman" w:hAnsi="Times New Roman" w:cs="Times New Roman"/>
@@ -4169,7 +4066,6 @@
         </w:rPr>
         <w:t>toHaveBeenCalledWith</w:t>
       </w:r>
-      <w:proofErr w:type="spellEnd"/>
       <w:r>
         <w:rPr>
           <w:rFonts w:ascii="Times New Roman" w:hAnsi="Times New Roman" w:cs="Times New Roman"/>
@@ -4179,7 +4075,6 @@
         </w:rPr>
         <w:t xml:space="preserve"> was declared by: </w:t>
       </w:r>
-      <w:proofErr w:type="spellStart"/>
       <w:r>
         <w:rPr>
           <w:rFonts w:ascii="Times New Roman" w:hAnsi="Times New Roman" w:cs="Times New Roman"/>
@@ -4190,7 +4085,6 @@
         </w:rPr>
         <w:t>createToBeCalledWithMatcher</w:t>
       </w:r>
-      <w:proofErr w:type="spellEnd"/>
       <w:r>
         <w:rPr>
           <w:rFonts w:ascii="Times New Roman" w:hAnsi="Times New Roman" w:cs="Times New Roman"/>
@@ -4208,19 +4102,8 @@
           <w:szCs w:val="24"/>
           <w:lang w:val="en-US"/>
         </w:rPr>
-        <w:t>‘.</w:t>
-      </w:r>
-      <w:proofErr w:type="spellStart"/>
-      <w:r>
-        <w:rPr>
-          <w:rFonts w:ascii="Times New Roman" w:hAnsi="Times New Roman" w:cs="Times New Roman"/>
-          <w:sz w:val="24"/>
-          <w:szCs w:val="24"/>
-          <w:lang w:val="en-US"/>
-        </w:rPr>
-        <w:t>toHaveBeenCalledWith</w:t>
-      </w:r>
-      <w:proofErr w:type="spellEnd"/>
+        <w:t>‘.toHaveBeenCalledWith</w:t>
+      </w:r>
       <w:proofErr w:type="gramEnd"/>
       <w:r>
         <w:rPr>
@@ -4229,58 +4112,147 @@
           <w:szCs w:val="24"/>
           <w:lang w:val="en-US"/>
         </w:rPr>
-        <w:t xml:space="preserve">’), so, in order to solve the issue we must change </w:t>
-      </w:r>
-      <w:r>
-        <w:rPr>
-          <w:rFonts w:ascii="Times New Roman" w:hAnsi="Times New Roman" w:cs="Times New Roman"/>
-          <w:b/>
-          <w:sz w:val="24"/>
-          <w:szCs w:val="24"/>
-          <w:lang w:val="en-US"/>
-        </w:rPr>
-        <w:t xml:space="preserve">const create </w:t>
-      </w:r>
-      <w:proofErr w:type="spellStart"/>
-      <w:r>
-        <w:rPr>
-          <w:rFonts w:ascii="Times New Roman" w:hAnsi="Times New Roman" w:cs="Times New Roman"/>
-          <w:b/>
-          <w:sz w:val="24"/>
-          <w:szCs w:val="24"/>
-          <w:lang w:val="en-US"/>
-        </w:rPr>
-        <w:t>ToBeCalledWithMatcher</w:t>
-      </w:r>
-      <w:proofErr w:type="spellEnd"/>
-      <w:r>
-        <w:rPr>
-          <w:rFonts w:ascii="Times New Roman" w:hAnsi="Times New Roman" w:cs="Times New Roman"/>
-          <w:sz w:val="24"/>
-          <w:szCs w:val="24"/>
-          <w:lang w:val="en-US"/>
-        </w:rPr>
-        <w:t>.</w:t>
-      </w:r>
-    </w:p>
-    <w:p>
-      <w:pPr>
-        <w:rPr>
-          <w:rFonts w:ascii="Times New Roman" w:hAnsi="Times New Roman" w:cs="Times New Roman"/>
-          <w:b/>
-          <w:sz w:val="24"/>
-          <w:szCs w:val="24"/>
-          <w:lang w:val="en-US"/>
-        </w:rPr>
-      </w:pPr>
-      <w:r>
-        <w:rPr>
-          <w:rFonts w:ascii="Times New Roman" w:hAnsi="Times New Roman" w:cs="Times New Roman"/>
-          <w:b/>
-          <w:sz w:val="24"/>
-          <w:szCs w:val="24"/>
-          <w:lang w:val="en-US"/>
-        </w:rPr>
+        <w:t>’)</w:t>
+      </w:r>
+      <w:r>
+        <w:rPr>
+          <w:rFonts w:ascii="Times New Roman" w:hAnsi="Times New Roman" w:cs="Times New Roman"/>
+          <w:sz w:val="24"/>
+          <w:szCs w:val="24"/>
+          <w:lang w:val="en-US"/>
+        </w:rPr>
+        <w:t xml:space="preserve">. Even before this in the same file we can see: </w:t>
+      </w:r>
+      <w:r>
+        <w:rPr>
+          <w:rFonts w:ascii="Times New Roman" w:hAnsi="Times New Roman" w:cs="Times New Roman"/>
+          <w:color w:val="FF0000"/>
+          <w:sz w:val="24"/>
+          <w:szCs w:val="24"/>
+          <w:lang w:val="en-US"/>
+        </w:rPr>
+        <w:t xml:space="preserve">import </w:t>
+      </w:r>
+      <w:r>
+        <w:rPr>
+          <w:rFonts w:ascii="Times New Roman" w:hAnsi="Times New Roman" w:cs="Times New Roman"/>
+          <w:sz w:val="24"/>
+          <w:szCs w:val="24"/>
+          <w:lang w:val="en-US"/>
+        </w:rPr>
+        <w:t xml:space="preserve">{iterableEquality, partition, isOneline} </w:t>
+      </w:r>
+      <w:r>
+        <w:rPr>
+          <w:rFonts w:ascii="Times New Roman" w:hAnsi="Times New Roman" w:cs="Times New Roman"/>
+          <w:color w:val="FF0000"/>
+          <w:sz w:val="24"/>
+          <w:szCs w:val="24"/>
+          <w:lang w:val="en-US"/>
+        </w:rPr>
+        <w:t xml:space="preserve">from </w:t>
+      </w:r>
+      <w:proofErr w:type="gramStart"/>
+      <w:r>
+        <w:rPr>
+          <w:rFonts w:ascii="Times New Roman" w:hAnsi="Times New Roman" w:cs="Times New Roman"/>
+          <w:sz w:val="24"/>
+          <w:szCs w:val="24"/>
+          <w:lang w:val="en-US"/>
+        </w:rPr>
+        <w:t>‘./</w:t>
+      </w:r>
+      <w:proofErr w:type="gramEnd"/>
+      <w:r>
+        <w:rPr>
+          <w:rFonts w:ascii="Times New Roman" w:hAnsi="Times New Roman" w:cs="Times New Roman"/>
+          <w:sz w:val="24"/>
+          <w:szCs w:val="24"/>
+          <w:lang w:val="en-US"/>
+        </w:rPr>
+        <w:t xml:space="preserve">utils’; </w:t>
+      </w:r>
+    </w:p>
+    <w:p>
+      <w:pPr>
+        <w:rPr>
+          <w:rFonts w:ascii="Times New Roman" w:hAnsi="Times New Roman" w:cs="Times New Roman"/>
+          <w:sz w:val="24"/>
+          <w:szCs w:val="24"/>
+          <w:lang w:val="en-US"/>
+        </w:rPr>
+      </w:pPr>
+      <w:r>
+        <w:rPr>
+          <w:rFonts w:ascii="Times New Roman" w:hAnsi="Times New Roman" w:cs="Times New Roman"/>
+          <w:sz w:val="24"/>
+          <w:szCs w:val="24"/>
+          <w:lang w:val="en-US"/>
+        </w:rPr>
+        <w:t xml:space="preserve">On </w:t>
+      </w:r>
+      <w:proofErr w:type="gramStart"/>
+      <w:r>
+        <w:rPr>
+          <w:rFonts w:ascii="Times New Roman" w:hAnsi="Times New Roman" w:cs="Times New Roman"/>
+          <w:sz w:val="24"/>
+          <w:szCs w:val="24"/>
+          <w:lang w:val="en-US"/>
+        </w:rPr>
+        <w:t>createToBeCalledWithMatcher  there</w:t>
+      </w:r>
+      <w:proofErr w:type="gramEnd"/>
+      <w:r>
+        <w:rPr>
+          <w:rFonts w:ascii="Times New Roman" w:hAnsi="Times New Roman" w:cs="Times New Roman"/>
+          <w:sz w:val="24"/>
+          <w:szCs w:val="24"/>
+          <w:lang w:val="en-US"/>
+        </w:rPr>
+        <w:t xml:space="preserve"> is a call to equals(call, expected, [iterableEquality]) which leads us to think that the issue must be corrected here or on the ‘./utils’.</w:t>
+      </w:r>
+    </w:p>
+    <w:p>
+      <w:pPr>
+        <w:rPr>
+          <w:rFonts w:ascii="Times New Roman" w:hAnsi="Times New Roman" w:cs="Times New Roman"/>
+          <w:b/>
+          <w:sz w:val="24"/>
+          <w:szCs w:val="24"/>
+          <w:lang w:val="en-US"/>
+        </w:rPr>
+      </w:pPr>
+    </w:p>
+    <w:p>
+      <w:pPr>
+        <w:rPr>
+          <w:rFonts w:ascii="Times New Roman" w:hAnsi="Times New Roman" w:cs="Times New Roman"/>
+          <w:b/>
+          <w:sz w:val="24"/>
+          <w:szCs w:val="24"/>
+          <w:lang w:val="en-US"/>
+        </w:rPr>
+      </w:pPr>
+    </w:p>
+    <w:p>
+      <w:pPr>
+        <w:rPr>
+          <w:rFonts w:ascii="Times New Roman" w:hAnsi="Times New Roman" w:cs="Times New Roman"/>
+          <w:b/>
+          <w:sz w:val="24"/>
+          <w:szCs w:val="24"/>
+          <w:lang w:val="en-US"/>
+        </w:rPr>
+      </w:pPr>
+      <w:r>
+        <w:rPr>
+          <w:rFonts w:ascii="Times New Roman" w:hAnsi="Times New Roman" w:cs="Times New Roman"/>
+          <w:b/>
+          <w:sz w:val="24"/>
+          <w:szCs w:val="24"/>
+          <w:lang w:val="en-US"/>
+        </w:rPr>
+        <w:lastRenderedPageBreak/>
         <w:t>UML Diagram:</w:t>
       </w:r>
     </w:p>
@@ -4289,8 +4261,8 @@
         <w:rPr>
           <w:rFonts w:ascii="Times New Roman" w:hAnsi="Times New Roman" w:cs="Times New Roman"/>
           <w:b/>
-          <w:sz w:val="28"/>
-          <w:szCs w:val="28"/>
+          <w:sz w:val="24"/>
+          <w:szCs w:val="24"/>
           <w:lang w:val="en-US"/>
         </w:rPr>
       </w:pPr>
@@ -4299,10 +4271,10 @@
           <w:noProof/>
         </w:rPr>
         <w:drawing>
-          <wp:inline distT="0" distB="0" distL="0" distR="0">
-            <wp:extent cx="4686300" cy="3116580"/>
-            <wp:effectExtent l="0" t="0" r="0" b="7620"/>
-            <wp:docPr id="3" name="Imagem 3"/>
+          <wp:inline distT="0" distB="0" distL="0" distR="0" wp14:anchorId="2A0D7B59" wp14:editId="1318162C">
+            <wp:extent cx="5882640" cy="4995125"/>
+            <wp:effectExtent l="0" t="0" r="3810" b="0"/>
+            <wp:docPr id="2" name="Imagem 2"/>
             <wp:cNvGraphicFramePr>
               <a:graphicFrameLocks xmlns:a="http://schemas.openxmlformats.org/drawingml/2006/main" noChangeAspect="1"/>
             </wp:cNvGraphicFramePr>
@@ -4310,36 +4282,23 @@
               <a:graphicData uri="http://schemas.openxmlformats.org/drawingml/2006/picture">
                 <pic:pic xmlns:pic="http://schemas.openxmlformats.org/drawingml/2006/picture">
                   <pic:nvPicPr>
-                    <pic:cNvPr id="0" name="Imagem 13"/>
-                    <pic:cNvPicPr>
-                      <a:picLocks noChangeAspect="1" noChangeArrowheads="1"/>
-                    </pic:cNvPicPr>
+                    <pic:cNvPr id="1" name=""/>
+                    <pic:cNvPicPr/>
                   </pic:nvPicPr>
                   <pic:blipFill>
-                    <a:blip r:embed="rId17">
-                      <a:extLst>
-                        <a:ext uri="{28A0092B-C50C-407E-A947-70E740481C1C}">
-                          <a14:useLocalDpi xmlns:a14="http://schemas.microsoft.com/office/drawing/2010/main" val="0"/>
-                        </a:ext>
-                      </a:extLst>
-                    </a:blip>
-                    <a:srcRect/>
+                    <a:blip r:embed="rId17"/>
                     <a:stretch>
                       <a:fillRect/>
                     </a:stretch>
                   </pic:blipFill>
-                  <pic:spPr bwMode="auto">
+                  <pic:spPr>
                     <a:xfrm>
                       <a:off x="0" y="0"/>
-                      <a:ext cx="4686300" cy="3116580"/>
+                      <a:ext cx="5887380" cy="4999150"/>
                     </a:xfrm>
                     <a:prstGeom prst="rect">
                       <a:avLst/>
                     </a:prstGeom>
-                    <a:noFill/>
-                    <a:ln>
-                      <a:noFill/>
-                    </a:ln>
                   </pic:spPr>
                 </pic:pic>
               </a:graphicData>
@@ -4358,7 +4317,9 @@
           <w:lang w:val="en-US"/>
         </w:rPr>
       </w:pPr>
-      <w:r>
+    </w:p>
+    <w:p>
+      <w:pPr>
         <w:rPr>
           <w:rFonts w:ascii="Times New Roman" w:hAnsi="Times New Roman" w:cs="Times New Roman"/>
           <w:b/>
@@ -4366,7 +4327,379 @@
           <w:szCs w:val="28"/>
           <w:lang w:val="en-US"/>
         </w:rPr>
+      </w:pPr>
+    </w:p>
+    <w:p>
+      <w:pPr>
+        <w:rPr>
+          <w:rFonts w:ascii="Times New Roman" w:hAnsi="Times New Roman" w:cs="Times New Roman"/>
+          <w:b/>
+          <w:sz w:val="28"/>
+          <w:szCs w:val="28"/>
+          <w:lang w:val="en-US"/>
+        </w:rPr>
+      </w:pPr>
+    </w:p>
+    <w:p>
+      <w:pPr>
+        <w:rPr>
+          <w:rFonts w:ascii="Times New Roman" w:hAnsi="Times New Roman" w:cs="Times New Roman"/>
+          <w:b/>
+          <w:sz w:val="28"/>
+          <w:szCs w:val="28"/>
+          <w:lang w:val="en-US"/>
+        </w:rPr>
+      </w:pPr>
+    </w:p>
+    <w:p>
+      <w:pPr>
+        <w:rPr>
+          <w:rFonts w:ascii="Times New Roman" w:hAnsi="Times New Roman" w:cs="Times New Roman"/>
+          <w:b/>
+          <w:sz w:val="28"/>
+          <w:szCs w:val="28"/>
+          <w:lang w:val="en-US"/>
+        </w:rPr>
+      </w:pPr>
+    </w:p>
+    <w:p>
+      <w:pPr>
+        <w:rPr>
+          <w:rFonts w:ascii="Times New Roman" w:hAnsi="Times New Roman" w:cs="Times New Roman"/>
+          <w:b/>
+          <w:sz w:val="28"/>
+          <w:szCs w:val="28"/>
+          <w:lang w:val="en-US"/>
+        </w:rPr>
+      </w:pPr>
+    </w:p>
+    <w:p>
+      <w:pPr>
+        <w:rPr>
+          <w:rFonts w:ascii="Times New Roman" w:hAnsi="Times New Roman" w:cs="Times New Roman"/>
+          <w:b/>
+          <w:sz w:val="28"/>
+          <w:szCs w:val="28"/>
+          <w:lang w:val="en-US"/>
+        </w:rPr>
+      </w:pPr>
+    </w:p>
+    <w:p>
+      <w:pPr>
+        <w:rPr>
+          <w:rFonts w:ascii="Times New Roman" w:hAnsi="Times New Roman" w:cs="Times New Roman"/>
+          <w:b/>
+          <w:sz w:val="28"/>
+          <w:szCs w:val="28"/>
+          <w:lang w:val="en-US"/>
+        </w:rPr>
+      </w:pPr>
+    </w:p>
+    <w:p>
+      <w:pPr>
+        <w:rPr>
+          <w:rFonts w:ascii="Times New Roman" w:hAnsi="Times New Roman" w:cs="Times New Roman"/>
+          <w:b/>
+          <w:sz w:val="28"/>
+          <w:szCs w:val="28"/>
+          <w:lang w:val="en-US"/>
+        </w:rPr>
+      </w:pPr>
+    </w:p>
+    <w:p>
+      <w:pPr>
+        <w:rPr>
+          <w:rFonts w:ascii="Times New Roman" w:hAnsi="Times New Roman" w:cs="Times New Roman"/>
+          <w:b/>
+          <w:sz w:val="28"/>
+          <w:szCs w:val="28"/>
+          <w:lang w:val="en-US"/>
+        </w:rPr>
+      </w:pPr>
+      <w:r>
+        <w:rPr>
+          <w:rFonts w:ascii="Times New Roman" w:hAnsi="Times New Roman" w:cs="Times New Roman"/>
+          <w:b/>
+          <w:sz w:val="28"/>
+          <w:szCs w:val="28"/>
+          <w:lang w:val="en-US"/>
+        </w:rPr>
+        <w:lastRenderedPageBreak/>
         <w:t>Design of the fix</w:t>
+      </w:r>
+      <w:r>
+        <w:rPr>
+          <w:rFonts w:ascii="Times New Roman" w:hAnsi="Times New Roman" w:cs="Times New Roman"/>
+          <w:b/>
+          <w:sz w:val="28"/>
+          <w:szCs w:val="28"/>
+          <w:lang w:val="en-US"/>
+        </w:rPr>
+        <w:t>:</w:t>
+      </w:r>
+    </w:p>
+    <w:p>
+      <w:pPr>
+        <w:rPr>
+          <w:rFonts w:ascii="Times New Roman" w:hAnsi="Times New Roman" w:cs="Times New Roman"/>
+          <w:b/>
+          <w:sz w:val="28"/>
+          <w:szCs w:val="28"/>
+          <w:lang w:val="en-US"/>
+        </w:rPr>
+      </w:pPr>
+      <w:r>
+        <w:rPr>
+          <w:noProof/>
+        </w:rPr>
+        <w:drawing>
+          <wp:inline distT="0" distB="0" distL="0" distR="0" wp14:anchorId="757E8ED9" wp14:editId="56B86203">
+            <wp:extent cx="5654040" cy="3506470"/>
+            <wp:effectExtent l="0" t="0" r="3810" b="0"/>
+            <wp:docPr id="8" name="Imagem 8"/>
+            <wp:cNvGraphicFramePr>
+              <a:graphicFrameLocks xmlns:a="http://schemas.openxmlformats.org/drawingml/2006/main" noChangeAspect="1"/>
+            </wp:cNvGraphicFramePr>
+            <a:graphic xmlns:a="http://schemas.openxmlformats.org/drawingml/2006/main">
+              <a:graphicData uri="http://schemas.openxmlformats.org/drawingml/2006/picture">
+                <pic:pic xmlns:pic="http://schemas.openxmlformats.org/drawingml/2006/picture">
+                  <pic:nvPicPr>
+                    <pic:cNvPr id="1" name=""/>
+                    <pic:cNvPicPr/>
+                  </pic:nvPicPr>
+                  <pic:blipFill>
+                    <a:blip r:embed="rId17"/>
+                    <a:stretch>
+                      <a:fillRect/>
+                    </a:stretch>
+                  </pic:blipFill>
+                  <pic:spPr>
+                    <a:xfrm>
+                      <a:off x="0" y="0"/>
+                      <a:ext cx="5677042" cy="3520735"/>
+                    </a:xfrm>
+                    <a:prstGeom prst="rect">
+                      <a:avLst/>
+                    </a:prstGeom>
+                  </pic:spPr>
+                </pic:pic>
+              </a:graphicData>
+            </a:graphic>
+          </wp:inline>
+        </w:drawing>
+      </w:r>
+    </w:p>
+    <w:p>
+      <w:pPr>
+        <w:rPr>
+          <w:rFonts w:ascii="Times New Roman" w:hAnsi="Times New Roman" w:cs="Times New Roman"/>
+          <w:b/>
+          <w:sz w:val="24"/>
+          <w:szCs w:val="24"/>
+          <w:lang w:val="en-US"/>
+        </w:rPr>
+      </w:pPr>
+      <w:r>
+        <w:rPr>
+          <w:rFonts w:ascii="Times New Roman" w:hAnsi="Times New Roman" w:cs="Times New Roman"/>
+          <w:sz w:val="24"/>
+          <w:szCs w:val="24"/>
+          <w:lang w:val="en-US"/>
+        </w:rPr>
+        <w:t xml:space="preserve">In order to fix the </w:t>
+      </w:r>
+      <w:proofErr w:type="gramStart"/>
+      <w:r>
+        <w:rPr>
+          <w:rFonts w:ascii="Times New Roman" w:hAnsi="Times New Roman" w:cs="Times New Roman"/>
+          <w:sz w:val="24"/>
+          <w:szCs w:val="24"/>
+          <w:lang w:val="en-US"/>
+        </w:rPr>
+        <w:t>issue</w:t>
+      </w:r>
+      <w:proofErr w:type="gramEnd"/>
+      <w:r>
+        <w:rPr>
+          <w:rFonts w:ascii="Times New Roman" w:hAnsi="Times New Roman" w:cs="Times New Roman"/>
+          <w:sz w:val="24"/>
+          <w:szCs w:val="24"/>
+          <w:lang w:val="en-US"/>
+        </w:rPr>
+        <w:t xml:space="preserve"> </w:t>
+      </w:r>
+      <w:r>
+        <w:rPr>
+          <w:rFonts w:ascii="Times New Roman" w:hAnsi="Times New Roman" w:cs="Times New Roman"/>
+          <w:sz w:val="24"/>
+          <w:szCs w:val="24"/>
+          <w:lang w:val="en-US"/>
+        </w:rPr>
+        <w:t xml:space="preserve">there is no need to add classes, files or const to the repository, instead we will change directly the code of </w:t>
+      </w:r>
+      <w:r>
+        <w:rPr>
+          <w:rFonts w:ascii="Times New Roman" w:hAnsi="Times New Roman" w:cs="Times New Roman"/>
+          <w:b/>
+          <w:sz w:val="24"/>
+          <w:szCs w:val="24"/>
+          <w:lang w:val="en-US"/>
+        </w:rPr>
+        <w:t xml:space="preserve">const create </w:t>
+      </w:r>
+      <w:proofErr w:type="spellStart"/>
+      <w:r>
+        <w:rPr>
+          <w:rFonts w:ascii="Times New Roman" w:hAnsi="Times New Roman" w:cs="Times New Roman"/>
+          <w:b/>
+          <w:sz w:val="24"/>
+          <w:szCs w:val="24"/>
+          <w:lang w:val="en-US"/>
+        </w:rPr>
+        <w:t>ToBeCalledWithMatcher</w:t>
+      </w:r>
+      <w:proofErr w:type="spellEnd"/>
+      <w:r>
+        <w:rPr>
+          <w:rFonts w:ascii="Times New Roman" w:hAnsi="Times New Roman" w:cs="Times New Roman"/>
+          <w:b/>
+          <w:sz w:val="24"/>
+          <w:szCs w:val="24"/>
+          <w:lang w:val="en-US"/>
+        </w:rPr>
+        <w:t xml:space="preserve"> </w:t>
+      </w:r>
+      <w:r>
+        <w:rPr>
+          <w:rFonts w:ascii="Times New Roman" w:hAnsi="Times New Roman" w:cs="Times New Roman"/>
+          <w:sz w:val="24"/>
+          <w:szCs w:val="24"/>
+          <w:lang w:val="en-US"/>
+        </w:rPr>
+        <w:t xml:space="preserve">or </w:t>
+      </w:r>
+      <w:r>
+        <w:rPr>
+          <w:rFonts w:ascii="Times New Roman" w:hAnsi="Times New Roman" w:cs="Times New Roman"/>
+          <w:b/>
+          <w:sz w:val="24"/>
+          <w:szCs w:val="24"/>
+          <w:lang w:val="en-US"/>
+        </w:rPr>
+        <w:t>export const iterableEquality = (a: any, b: any).</w:t>
+      </w:r>
+    </w:p>
+    <w:p>
+      <w:pPr>
+        <w:rPr>
+          <w:rFonts w:ascii="Times New Roman" w:hAnsi="Times New Roman" w:cs="Times New Roman"/>
+          <w:sz w:val="24"/>
+          <w:szCs w:val="24"/>
+          <w:lang w:val="en-US"/>
+        </w:rPr>
+      </w:pPr>
+      <w:r>
+        <w:rPr>
+          <w:rFonts w:ascii="Times New Roman" w:hAnsi="Times New Roman" w:cs="Times New Roman"/>
+          <w:sz w:val="24"/>
+          <w:szCs w:val="24"/>
+          <w:lang w:val="en-US"/>
+        </w:rPr>
+        <w:t>The values might recurse forever here:</w:t>
+      </w:r>
+    </w:p>
+    <w:p>
+      <w:pPr>
+        <w:rPr>
+          <w:rFonts w:ascii="Times New Roman" w:hAnsi="Times New Roman" w:cs="Times New Roman"/>
+          <w:b/>
+          <w:sz w:val="24"/>
+          <w:szCs w:val="24"/>
+          <w:lang w:val="en-US"/>
+        </w:rPr>
+      </w:pPr>
+      <w:r>
+        <w:rPr>
+          <w:rFonts w:ascii="Times New Roman" w:hAnsi="Times New Roman" w:cs="Times New Roman"/>
+          <w:b/>
+          <w:sz w:val="24"/>
+          <w:szCs w:val="24"/>
+          <w:lang w:val="en-US"/>
+        </w:rPr>
+        <w:t>jest/packages/expect/</w:t>
+      </w:r>
+      <w:proofErr w:type="spellStart"/>
+      <w:r>
+        <w:rPr>
+          <w:rFonts w:ascii="Times New Roman" w:hAnsi="Times New Roman" w:cs="Times New Roman"/>
+          <w:b/>
+          <w:sz w:val="24"/>
+          <w:szCs w:val="24"/>
+          <w:lang w:val="en-US"/>
+        </w:rPr>
+        <w:t>src</w:t>
+      </w:r>
+      <w:proofErr w:type="spellEnd"/>
+      <w:r>
+        <w:rPr>
+          <w:rFonts w:ascii="Times New Roman" w:hAnsi="Times New Roman" w:cs="Times New Roman"/>
+          <w:b/>
+          <w:sz w:val="24"/>
+          <w:szCs w:val="24"/>
+          <w:lang w:val="en-US"/>
+        </w:rPr>
+        <w:t>/utils.js</w:t>
+      </w:r>
+    </w:p>
+    <w:p>
+      <w:pPr>
+        <w:rPr>
+          <w:rFonts w:ascii="Times New Roman" w:hAnsi="Times New Roman" w:cs="Times New Roman"/>
+          <w:b/>
+          <w:sz w:val="24"/>
+          <w:szCs w:val="24"/>
+          <w:lang w:val="en-US"/>
+        </w:rPr>
+      </w:pPr>
+      <w:r>
+        <w:rPr>
+          <w:noProof/>
+        </w:rPr>
+        <w:drawing>
+          <wp:inline distT="0" distB="0" distL="0" distR="0" wp14:anchorId="6A923960" wp14:editId="5897F5E8">
+            <wp:extent cx="5400040" cy="1065530"/>
+            <wp:effectExtent l="0" t="0" r="0" b="1270"/>
+            <wp:docPr id="9" name="Imagem 9"/>
+            <wp:cNvGraphicFramePr>
+              <a:graphicFrameLocks xmlns:a="http://schemas.openxmlformats.org/drawingml/2006/main" noChangeAspect="1"/>
+            </wp:cNvGraphicFramePr>
+            <a:graphic xmlns:a="http://schemas.openxmlformats.org/drawingml/2006/main">
+              <a:graphicData uri="http://schemas.openxmlformats.org/drawingml/2006/picture">
+                <pic:pic xmlns:pic="http://schemas.openxmlformats.org/drawingml/2006/picture">
+                  <pic:nvPicPr>
+                    <pic:cNvPr id="1" name=""/>
+                    <pic:cNvPicPr/>
+                  </pic:nvPicPr>
+                  <pic:blipFill>
+                    <a:blip r:embed="rId18"/>
+                    <a:stretch>
+                      <a:fillRect/>
+                    </a:stretch>
+                  </pic:blipFill>
+                  <pic:spPr>
+                    <a:xfrm>
+                      <a:off x="0" y="0"/>
+                      <a:ext cx="5400040" cy="1065530"/>
+                    </a:xfrm>
+                    <a:prstGeom prst="rect">
+                      <a:avLst/>
+                    </a:prstGeom>
+                  </pic:spPr>
+                </pic:pic>
+              </a:graphicData>
+            </a:graphic>
+          </wp:inline>
+        </w:drawing>
       </w:r>
     </w:p>
     <w:p>
@@ -4384,7 +4717,7 @@
       <w:bookmarkEnd w:id="0"/>
     </w:p>
     <w:sectPr>
-      <w:footerReference w:type="default" r:id="rId18"/>
+      <w:footerReference w:type="default" r:id="rId19"/>
       <w:pgSz w:w="11906" w:h="16838"/>
       <w:pgMar w:top="1417" w:right="1701" w:bottom="1417" w:left="1701" w:header="708" w:footer="708" w:gutter="0"/>
       <w:cols w:space="708"/>
@@ -5064,15 +5397,6 @@
   </w:num>
   <w:num w:numId="7">
     <w:abstractNumId w:val="6"/>
-    <w:lvlOverride w:ilvl="0"/>
-    <w:lvlOverride w:ilvl="1"/>
-    <w:lvlOverride w:ilvl="2"/>
-    <w:lvlOverride w:ilvl="3"/>
-    <w:lvlOverride w:ilvl="4"/>
-    <w:lvlOverride w:ilvl="5"/>
-    <w:lvlOverride w:ilvl="6"/>
-    <w:lvlOverride w:ilvl="7"/>
-    <w:lvlOverride w:ilvl="8"/>
   </w:num>
 </w:numbering>
 </file>
@@ -5249,7 +5573,7 @@
     <w:lsdException w:name="Table Web 2" w:semiHidden="1" w:unhideWhenUsed="1"/>
     <w:lsdException w:name="Table Web 3" w:semiHidden="1" w:unhideWhenUsed="1"/>
     <w:lsdException w:name="Balloon Text" w:semiHidden="1" w:unhideWhenUsed="1"/>
-    <w:lsdException w:name="Table Grid" w:semiHidden="1" w:uiPriority="39" w:unhideWhenUsed="1"/>
+    <w:lsdException w:name="Table Grid" w:uiPriority="39"/>
     <w:lsdException w:name="Table Theme" w:semiHidden="1" w:unhideWhenUsed="1"/>
     <w:lsdException w:name="Placeholder Text" w:semiHidden="1"/>
     <w:lsdException w:name="No Spacing" w:uiPriority="1" w:qFormat="1"/>

</xml_diff>